<commit_message>
Arreglo diagrama de sw
</commit_message>
<xml_diff>
--- a/Informe-Final/Informe Final.docx
+++ b/Informe-Final/Informe Final.docx
@@ -610,14 +610,7 @@
           <w:b/>
           <w:u w:val="single"/>
         </w:rPr>
-        <w:t>Profesores</w:t>
-      </w:r>
-      <w:r>
-        <w:rPr>
-          <w:b/>
-          <w:u w:val="single"/>
-        </w:rPr>
-        <w:t>:</w:t>
+        <w:t>Profesores:</w:t>
       </w:r>
     </w:p>
     <w:p>
@@ -629,16 +622,7 @@
         <w:spacing w:before="240"/>
       </w:pPr>
       <w:r>
-        <w:t>De Luca</w:t>
-      </w:r>
-      <w:r>
-        <w:t xml:space="preserve">, </w:t>
-      </w:r>
-      <w:r>
-        <w:t>Graciela</w:t>
-      </w:r>
-      <w:r>
-        <w:t xml:space="preserve"> </w:t>
+        <w:t xml:space="preserve">De Luca, Graciela </w:t>
       </w:r>
       <w:r>
         <w:t>(</w:t>
@@ -660,13 +644,7 @@
         </w:numPr>
       </w:pPr>
       <w:r>
-        <w:t>Valente</w:t>
-      </w:r>
-      <w:r>
-        <w:t xml:space="preserve">, </w:t>
-      </w:r>
-      <w:r>
-        <w:t>Waldo</w:t>
+        <w:t>Valente, Waldo</w:t>
       </w:r>
     </w:p>
     <w:p>
@@ -677,13 +655,7 @@
         </w:numPr>
       </w:pPr>
       <w:r>
-        <w:t>Barillaro</w:t>
-      </w:r>
-      <w:r>
-        <w:t xml:space="preserve">, </w:t>
-      </w:r>
-      <w:r>
-        <w:t>Sebastián</w:t>
+        <w:t>Barillaro, Sebastián</w:t>
       </w:r>
     </w:p>
     <w:p>
@@ -699,10 +671,7 @@
       </w:r>
       <w:proofErr w:type="spellEnd"/>
       <w:r>
-        <w:t xml:space="preserve">, </w:t>
-      </w:r>
-      <w:r>
-        <w:t>Esteban</w:t>
+        <w:t>, Esteban</w:t>
       </w:r>
     </w:p>
     <w:p>
@@ -734,10 +703,7 @@
       </w:r>
       <w:proofErr w:type="spellEnd"/>
       <w:r>
-        <w:t xml:space="preserve">, </w:t>
-      </w:r>
-      <w:r>
-        <w:t>Mari</w:t>
+        <w:t>, Mari</w:t>
       </w:r>
       <w:r>
         <w:t>an</w:t>
@@ -803,15 +769,7 @@
           <w:sz w:val="24"/>
           <w:szCs w:val="24"/>
         </w:rPr>
-        <w:t xml:space="preserve">Primero a modo de calibración, se le solicitará al usuario que ingrese en la balanza el </w:t>
-      </w:r>
-      <w:r>
-        <w:rPr>
-          <w:color w:val="24292E"/>
-          <w:sz w:val="24"/>
-          <w:szCs w:val="24"/>
-        </w:rPr>
-        <w:t>vaso que utilizará para tomar su bebida, luego deberá introducir el mismo vaso lleno con agua.</w:t>
+        <w:t>Primero a modo de calibración, se le solicitará al usuario que ingrese en la balanza el vaso que utilizará para tomar su bebida, luego deberá introducir el mismo vaso lleno con agua.</w:t>
       </w:r>
     </w:p>
     <w:p>
@@ -884,15 +842,7 @@
           <w:sz w:val="24"/>
           <w:szCs w:val="24"/>
         </w:rPr>
-        <w:t>Finalme</w:t>
-      </w:r>
-      <w:r>
-        <w:rPr>
-          <w:color w:val="24292E"/>
-          <w:sz w:val="24"/>
-          <w:szCs w:val="24"/>
-        </w:rPr>
-        <w:t>nte gracias al sensor de temperatura sabrás si es necesario ponerle hielo a la bebida.</w:t>
+        <w:t>Finalmente gracias al sensor de temperatura sabrás si es necesario ponerle hielo a la bebida.</w:t>
       </w:r>
     </w:p>
     <w:p>
@@ -915,13 +865,7 @@
         </w:rPr>
       </w:pPr>
       <w:r>
-        <w:t>Instructi</w:t>
-      </w:r>
-      <w:r>
-        <w:t>vo de uso gen</w:t>
-      </w:r>
-      <w:r>
-        <w:t>eral</w:t>
+        <w:t>Instructivo de uso general</w:t>
       </w:r>
       <w:r>
         <w:fldChar w:fldCharType="begin"/>
@@ -1155,15 +1099,7 @@
           <w:sz w:val="24"/>
           <w:szCs w:val="24"/>
         </w:rPr>
-        <w:t>Si no calibro ningún vaso hay que realizar las calibraciones correspondientes (si ya realizó la calibración puede</w:t>
-      </w:r>
-      <w:r>
-        <w:rPr>
-          <w:color w:val="24292E"/>
-          <w:sz w:val="24"/>
-          <w:szCs w:val="24"/>
-        </w:rPr>
-        <w:t xml:space="preserve"> saltear al ítem 3).</w:t>
+        <w:t>Si no calibro ningún vaso hay que realizar las calibraciones correspondientes (si ya realizó la calibración puede saltear al ítem 3).</w:t>
       </w:r>
     </w:p>
     <w:p>
@@ -1381,15 +1317,7 @@
           <w:sz w:val="24"/>
           <w:szCs w:val="24"/>
         </w:rPr>
-        <w:t>Seleccione una bebida en la aplicación realizando e</w:t>
-      </w:r>
-      <w:r>
-        <w:rPr>
-          <w:color w:val="24292E"/>
-          <w:sz w:val="24"/>
-          <w:szCs w:val="24"/>
-        </w:rPr>
-        <w:t>l siguiente movimiento (Shake).</w:t>
+        <w:t>Seleccione una bebida en la aplicación realizando el siguiente movimiento (Shake).</w:t>
       </w:r>
     </w:p>
     <w:p>
@@ -1528,15 +1456,7 @@
           <w:sz w:val="24"/>
           <w:szCs w:val="24"/>
         </w:rPr>
-        <w:t>Realizar esta secue</w:t>
-      </w:r>
-      <w:r>
-        <w:rPr>
-          <w:color w:val="24292E"/>
-          <w:sz w:val="24"/>
-          <w:szCs w:val="24"/>
-        </w:rPr>
-        <w:t>ncia de pasos para todos los ingredientes solicitados.</w:t>
+        <w:t>Realizar esta secuencia de pasos para todos los ingredientes solicitados.</w:t>
       </w:r>
     </w:p>
     <w:p>
@@ -1790,15 +1710,57 @@
           <w:color w:val="24292E"/>
           <w:sz w:val="24"/>
           <w:szCs w:val="24"/>
-        </w:rPr>
-      </w:pPr>
-      <w:r>
-        <w:rPr>
-          <w:color w:val="24292E"/>
-          <w:sz w:val="24"/>
-          <w:szCs w:val="24"/>
-        </w:rPr>
-        <w:t>Neo Pixel Led Rgb Ws2812b 5050 Smd.</w:t>
+          <w:lang w:val="en-US"/>
+        </w:rPr>
+      </w:pPr>
+      <w:r>
+        <w:rPr>
+          <w:color w:val="24292E"/>
+          <w:sz w:val="24"/>
+          <w:szCs w:val="24"/>
+          <w:lang w:val="en-US"/>
+        </w:rPr>
+        <w:t xml:space="preserve">Neo Pixel Led </w:t>
+      </w:r>
+      <w:proofErr w:type="spellStart"/>
+      <w:r>
+        <w:rPr>
+          <w:color w:val="24292E"/>
+          <w:sz w:val="24"/>
+          <w:szCs w:val="24"/>
+          <w:lang w:val="en-US"/>
+        </w:rPr>
+        <w:t>Rgb</w:t>
+      </w:r>
+      <w:proofErr w:type="spellEnd"/>
+      <w:r>
+        <w:rPr>
+          <w:color w:val="24292E"/>
+          <w:sz w:val="24"/>
+          <w:szCs w:val="24"/>
+          <w:lang w:val="en-US"/>
+        </w:rPr>
+        <w:t xml:space="preserve"> Ws2812b 5050 </w:t>
+      </w:r>
+      <w:proofErr w:type="spellStart"/>
+      <w:r>
+        <w:rPr>
+          <w:color w:val="24292E"/>
+          <w:sz w:val="24"/>
+          <w:szCs w:val="24"/>
+          <w:lang w:val="en-US"/>
+        </w:rPr>
+        <w:t>Smd</w:t>
+      </w:r>
+      <w:proofErr w:type="spellEnd"/>
+      <w:r>
+        <w:rPr>
+          <w:color w:val="24292E"/>
+          <w:sz w:val="24"/>
+          <w:szCs w:val="24"/>
+          <w:lang w:val="en-US"/>
+        </w:rPr>
+        <w:t>.</w:t>
       </w:r>
     </w:p>
     <w:p>
@@ -2007,10 +1969,7 @@
         <w:pStyle w:val="Ttulo2"/>
       </w:pPr>
       <w:r>
-        <w:t>Actuadores</w:t>
-      </w:r>
-      <w:r>
-        <w:t xml:space="preserve"> </w:t>
+        <w:t xml:space="preserve">Actuadores </w:t>
       </w:r>
     </w:p>
     <w:p>
@@ -2212,10 +2171,7 @@
         <w:t>un componente denominado transmisor</w:t>
       </w:r>
       <w:r>
-        <w:t xml:space="preserve"> de celda de carga que permite poder leer el peso de manera sencilla. Internamente se encarga de la lectura del puente wheatstone formado por la celda de carga, convirtiendo la lectura analógica a digital con su conversor A/</w:t>
-      </w:r>
-      <w:r>
-        <w:t>D interno de 24 bits.</w:t>
+        <w:t xml:space="preserve"> de celda de carga que permite poder leer el peso de manera sencilla. Internamente se encarga de la lectura del puente wheatstone formado por la celda de carga, convirtiendo la lectura analógica a digital con su conversor A/D interno de 24 bits.</w:t>
       </w:r>
     </w:p>
     <w:p>
@@ -2310,10 +2266,7 @@
     </w:p>
     <w:p>
       <w:r>
-        <w:t>El HD44780 e</w:t>
-      </w:r>
-      <w:r>
-        <w:t>stá diseñado para controlar LCDs monocromos de hasta 80 caracteres alfanuméricos y símbolos. También dispone de una pequeña memoria RAM para configurar nuestros propios caracteres o dibujos.</w:t>
+        <w:t>El HD44780 está diseñado para controlar LCDs monocromos de hasta 80 caracteres alfanuméricos y símbolos. También dispone de una pequeña memoria RAM para configurar nuestros propios caracteres o dibujos.</w:t>
       </w:r>
     </w:p>
     <w:p/>
@@ -2406,10 +2359,7 @@
       </w:r>
       <w:r>
         <w:lastRenderedPageBreak/>
-        <w:t>Arduino y viceversa. El módulo HC-06 es prácticamente idéntico a simple vista co</w:t>
-      </w:r>
-      <w:r>
-        <w:t>n los demás módulos que existen en el mercado.</w:t>
+        <w:t>Arduino y viceversa. El módulo HC-06 es prácticamente idéntico a simple vista con los demás módulos que existen en el mercado.</w:t>
       </w:r>
     </w:p>
     <w:p>
@@ -2433,10 +2383,7 @@
         <w:t>Vcc</w:t>
       </w:r>
       <w:r>
-        <w:t>, Voltaje positivo de alimentación, aquí hay tener c</w:t>
-      </w:r>
-      <w:r>
-        <w:t>uidado porque hay módulos que solo soportan voltajes de 3.3V, pero en su mayoría ya vienen acondicionados para q trabajen en el rango de 3.3V a 6V pero es bueno revisar los datos técnicos de nuestro módulo antes de hacer las conexiones.</w:t>
+        <w:t>, Voltaje positivo de alimentación, aquí hay tener cuidado porque hay módulos que solo soportan voltajes de 3.3V, pero en su mayoría ya vienen acondicionados para q trabajen en el rango de 3.3V a 6V pero es bueno revisar los datos técnicos de nuestro módulo antes de hacer las conexiones.</w:t>
       </w:r>
     </w:p>
     <w:p>
@@ -2450,10 +2397,7 @@
         <w:t>GND</w:t>
       </w:r>
       <w:r>
-        <w:t>, Voltaje nega</w:t>
-      </w:r>
-      <w:r>
-        <w:t>tivo de alimentación, se tienen que conectar al GND del Arduino o al GND de la placa que se esté usando.</w:t>
+        <w:t>, Voltaje negativo de alimentación, se tienen que conectar al GND del Arduino o al GND de la placa que se esté usando.</w:t>
       </w:r>
     </w:p>
     <w:p>
@@ -2467,10 +2411,7 @@
         <w:t>TX</w:t>
       </w:r>
       <w:r>
-        <w:t>, Pin de Transmisión de datos, por este pin el HC-06 transmite los datos que le llegan desde la PC o Móvil mediante bluetooth, este pin debe ir con</w:t>
-      </w:r>
-      <w:r>
-        <w:t>ectado al pin RX del Arduino.</w:t>
+        <w:t>, Pin de Transmisión de datos, por este pin el HC-06 transmite los datos que le llegan desde la PC o Móvil mediante bluetooth, este pin debe ir conectado al pin RX del Arduino.</w:t>
       </w:r>
     </w:p>
     <w:p>
@@ -2491,10 +2432,38 @@
     <w:p>
       <w:pPr>
         <w:pStyle w:val="Ttulo2"/>
-      </w:pPr>
-      <w:r>
-        <w:t>Neo Pixel Led Rgb Ws2812b 5050 Smd</w:t>
-      </w:r>
+        <w:rPr>
+          <w:lang w:val="en-US"/>
+        </w:rPr>
+      </w:pPr>
+      <w:r>
+        <w:rPr>
+          <w:lang w:val="en-US"/>
+        </w:rPr>
+        <w:t xml:space="preserve">Neo Pixel Led </w:t>
+      </w:r>
+      <w:proofErr w:type="spellStart"/>
+      <w:r>
+        <w:rPr>
+          <w:lang w:val="en-US"/>
+        </w:rPr>
+        <w:t>Rgb</w:t>
+      </w:r>
+      <w:proofErr w:type="spellEnd"/>
+      <w:r>
+        <w:rPr>
+          <w:lang w:val="en-US"/>
+        </w:rPr>
+        <w:t xml:space="preserve"> Ws2812b 5050 </w:t>
+      </w:r>
+      <w:proofErr w:type="spellStart"/>
+      <w:r>
+        <w:rPr>
+          <w:lang w:val="en-US"/>
+        </w:rPr>
+        <w:t>Smd</w:t>
+      </w:r>
+      <w:proofErr w:type="spellEnd"/>
     </w:p>
     <w:p>
       <w:pPr>
@@ -2562,43 +2531,28 @@
     </w:p>
     <w:p>
       <w:r>
-        <w:t>Los WS2812B s</w:t>
-      </w:r>
-      <w:r>
-        <w:t>on LED que disponen de lógica integrada, por lo que es posible variar el color de cada LED de forma individual (a diferencia de las tiras RGB convencionales en las que todos los LED cambian de color de forma simultánea).</w:t>
-      </w:r>
-    </w:p>
-    <w:p>
-      <w:r>
-        <w:t>Están basados en el LED 5050, llama</w:t>
-      </w:r>
-      <w:r>
-        <w:t>do así porque tiene un tamaño de 5.0 x 5.0 mm. Es un LED de bajo consumo y alto brillo, que incorpora en un único encapsulado los 3 colores RGB.</w:t>
-      </w:r>
-    </w:p>
-    <w:p>
-      <w:r>
-        <w:t>La genial novedad del WS2812B (y resto de familia) es añadir un integrado dentro de cada LED, que permite acced</w:t>
-      </w:r>
-      <w:r>
-        <w:t>er a cada píxel de forma individual. Por este motivo este tipo de LED se denominan “individual addressable”.</w:t>
-      </w:r>
-    </w:p>
-    <w:p>
-      <w:r>
-        <w:t>Esto abre la puerta a un sinfín de aplicaciones y combinaciones, que van desde dotar de iluminaciones distintas zonas con una única tira, animacion</w:t>
-      </w:r>
-      <w:r>
-        <w:t>es complejas, o incluso generar pantallas enteras de alta luminosidad.</w:t>
+        <w:t>Los WS2812B son LED que disponen de lógica integrada, por lo que es posible variar el color de cada LED de forma individual (a diferencia de las tiras RGB convencionales en las que todos los LED cambian de color de forma simultánea).</w:t>
+      </w:r>
+    </w:p>
+    <w:p>
+      <w:r>
+        <w:t>Están basados en el LED 5050, llamado así porque tiene un tamaño de 5.0 x 5.0 mm. Es un LED de bajo consumo y alto brillo, que incorpora en un único encapsulado los 3 colores RGB.</w:t>
+      </w:r>
+    </w:p>
+    <w:p>
+      <w:r>
+        <w:t>La genial novedad del WS2812B (y resto de familia) es añadir un integrado dentro de cada LED, que permite acceder a cada píxel de forma individual. Por este motivo este tipo de LED se denominan “individual addressable”.</w:t>
+      </w:r>
+    </w:p>
+    <w:p>
+      <w:r>
+        <w:t>Esto abre la puerta a un sinfín de aplicaciones y combinaciones, que van desde dotar de iluminaciones distintas zonas con una única tira, animaciones complejas, o incluso generar pantallas enteras de alta luminosidad.</w:t>
       </w:r>
     </w:p>
     <w:p>
       <w:r>
         <w:lastRenderedPageBreak/>
-        <w:t>El funcionamiento de un WS2812b es realmente ingenioso. Cada LED dispone de un integrado que almacena 3 bytes (24 bits), que corresponden con los 3 colores del RGB. Cada pixel puede ten</w:t>
-      </w:r>
-      <w:r>
-        <w:t>er 256 niveles en 3 colores, lo que supone un total de 16.777.216 posibles colores.</w:t>
+        <w:t>El funcionamiento de un WS2812b es realmente ingenioso. Cada LED dispone de un integrado que almacena 3 bytes (24 bits), que corresponden con los 3 colores del RGB. Cada pixel puede tener 256 niveles en 3 colores, lo que supone un total de 16.777.216 posibles colores.</w:t>
       </w:r>
     </w:p>
     <w:p>
@@ -2684,21 +2638,12 @@
     <w:p/>
     <w:p>
       <w:r>
-        <w:t xml:space="preserve">El LM35 es </w:t>
-      </w:r>
-      <w:r>
-        <w:t>un sensor de temperatura digital. A diferencia de otros dispositivos como los termistores en los que la medición de temperatura se obtiene de la medición de su resistencia eléctrica, el LM35 es un integrado con su propio circuito de control, que proporcion</w:t>
-      </w:r>
-      <w:r>
-        <w:t>a una salida de voltaje proporcional a la temperatura.</w:t>
-      </w:r>
-    </w:p>
-    <w:p>
-      <w:r>
-        <w:t>La salida del LM35 es lineal con la temperatura, incrementando el valor a razón de 10mV por cada grado centígrado. El rango de medición es de -55ºC (-550mV) a 150ºC (1500 mV). Su precisión a temperatur</w:t>
-      </w:r>
-      <w:r>
-        <w:t>a ambiente es de 0,5ºC.</w:t>
+        <w:t>El LM35 es un sensor de temperatura digital. A diferencia de otros dispositivos como los termistores en los que la medición de temperatura se obtiene de la medición de su resistencia eléctrica, el LM35 es un integrado con su propio circuito de control, que proporciona una salida de voltaje proporcional a la temperatura.</w:t>
+      </w:r>
+    </w:p>
+    <w:p>
+      <w:r>
+        <w:t>La salida del LM35 es lineal con la temperatura, incrementando el valor a razón de 10mV por cada grado centígrado. El rango de medición es de -55ºC (-550mV) a 150ºC (1500 mV). Su precisión a temperatura ambiente es de 0,5ºC.</w:t>
       </w:r>
     </w:p>
     <w:p>
@@ -2779,27 +2724,18 @@
     </w:p>
     <w:p>
       <w:r>
-        <w:t>D</w:t>
-      </w:r>
-      <w:r>
-        <w:t>enominados zumbadores, son dispositivos que generan un sonido de una frecuencia determinada y fija cuando son conectados a tensión.</w:t>
+        <w:t>Denominados zumbadores, son dispositivos que generan un sonido de una frecuencia determinada y fija cuando son conectados a tensión.</w:t>
       </w:r>
     </w:p>
     <w:p>
       <w:r>
         <w:lastRenderedPageBreak/>
-        <w:t xml:space="preserve">Un buzzer activo incorpora un oscilador simple por lo que únicamente es necesario suministrar corriente al dispositivo para </w:t>
-      </w:r>
-      <w:r>
-        <w:t>que emita sonido. En oposición, los buzzer pasivos necesitan recibir una onda de la frecuencia.</w:t>
-      </w:r>
-    </w:p>
-    <w:p>
-      <w:r>
-        <w:t>Al incorporar de forma interna la electrónica necesaria para hacer vibrar el altavoz un buzzer activo resulta muy sencillo de conectar y controlar. Además, no s</w:t>
-      </w:r>
-      <w:r>
-        <w:t>uponen carga para el procesador ya que no este no tiene que generar la onda eléctrica que se convertirá en sonido.</w:t>
+        <w:t>Un buzzer activo incorpora un oscilador simple por lo que únicamente es necesario suministrar corriente al dispositivo para que emita sonido. En oposición, los buzzer pasivos necesitan recibir una onda de la frecuencia.</w:t>
+      </w:r>
+    </w:p>
+    <w:p>
+      <w:r>
+        <w:t>Al incorporar de forma interna la electrónica necesaria para hacer vibrar el altavoz un buzzer activo resulta muy sencillo de conectar y controlar. Además, no suponen carga para el procesador ya que no este no tiene que generar la onda eléctrica que se convertirá en sonido.</w:t>
       </w:r>
     </w:p>
     <w:p/>
@@ -3146,6 +3082,205 @@
           <w:sz w:val="24"/>
           <w:szCs w:val="24"/>
         </w:rPr>
+        <mc:AlternateContent>
+          <mc:Choice Requires="wps">
+            <w:drawing>
+              <wp:anchor distT="0" distB="0" distL="114300" distR="114300" simplePos="0" relativeHeight="251663360" behindDoc="0" locked="0" layoutInCell="1" allowOverlap="1">
+                <wp:simplePos x="0" y="0"/>
+                <wp:positionH relativeFrom="column">
+                  <wp:posOffset>3280527</wp:posOffset>
+                </wp:positionH>
+                <wp:positionV relativeFrom="paragraph">
+                  <wp:posOffset>1376810</wp:posOffset>
+                </wp:positionV>
+                <wp:extent cx="1391730" cy="1382545"/>
+                <wp:effectExtent l="25400" t="25400" r="18415" b="14605"/>
+                <wp:wrapNone/>
+                <wp:docPr id="23" name="Conector recto de flecha 23"/>
+                <wp:cNvGraphicFramePr/>
+                <a:graphic xmlns:a="http://schemas.openxmlformats.org/drawingml/2006/main">
+                  <a:graphicData uri="http://schemas.microsoft.com/office/word/2010/wordprocessingShape">
+                    <wps:wsp>
+                      <wps:cNvCnPr/>
+                      <wps:spPr>
+                        <a:xfrm flipH="1" flipV="1">
+                          <a:off x="0" y="0"/>
+                          <a:ext cx="1391730" cy="1382545"/>
+                        </a:xfrm>
+                        <a:prstGeom prst="straightConnector1">
+                          <a:avLst/>
+                        </a:prstGeom>
+                        <a:ln>
+                          <a:solidFill>
+                            <a:schemeClr val="tx1"/>
+                          </a:solidFill>
+                          <a:tailEnd type="triangle"/>
+                        </a:ln>
+                      </wps:spPr>
+                      <wps:style>
+                        <a:lnRef idx="1">
+                          <a:schemeClr val="accent6"/>
+                        </a:lnRef>
+                        <a:fillRef idx="0">
+                          <a:schemeClr val="accent6"/>
+                        </a:fillRef>
+                        <a:effectRef idx="0">
+                          <a:schemeClr val="accent6"/>
+                        </a:effectRef>
+                        <a:fontRef idx="minor">
+                          <a:schemeClr val="tx1"/>
+                        </a:fontRef>
+                      </wps:style>
+                      <wps:bodyPr/>
+                    </wps:wsp>
+                  </a:graphicData>
+                </a:graphic>
+                <wp14:sizeRelH relativeFrom="margin">
+                  <wp14:pctWidth>0</wp14:pctWidth>
+                </wp14:sizeRelH>
+                <wp14:sizeRelV relativeFrom="margin">
+                  <wp14:pctHeight>0</wp14:pctHeight>
+                </wp14:sizeRelV>
+              </wp:anchor>
+            </w:drawing>
+          </mc:Choice>
+          <mc:Fallback>
+            <w:pict>
+              <v:shapetype w14:anchorId="2453F74E" id="_x0000_t32" coordsize="21600,21600" o:spt="32" o:oned="t" path="m,l21600,21600e" filled="f">
+                <v:path arrowok="t" fillok="f" o:connecttype="none"/>
+                <o:lock v:ext="edit" shapetype="t"/>
+              </v:shapetype>
+              <v:shape id="Conector recto de flecha 23" o:spid="_x0000_s1026" type="#_x0000_t32" style="position:absolute;margin-left:258.3pt;margin-top:108.4pt;width:109.6pt;height:108.85pt;flip:x y;z-index:251663360;visibility:visible;mso-wrap-style:square;mso-width-percent:0;mso-height-percent:0;mso-wrap-distance-left:9pt;mso-wrap-distance-top:0;mso-wrap-distance-right:9pt;mso-wrap-distance-bottom:0;mso-position-horizontal:absolute;mso-position-horizontal-relative:text;mso-position-vertical:absolute;mso-position-vertical-relative:text;mso-width-percent:0;mso-height-percent:0;mso-width-relative:margin;mso-height-relative:margin" o:gfxdata="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" strokecolor="black [3213]">
+                <v:stroke endarrow="block"/>
+              </v:shape>
+            </w:pict>
+          </mc:Fallback>
+        </mc:AlternateContent>
+      </w:r>
+      <w:r>
+        <w:rPr>
+          <w:noProof/>
+          <w:color w:val="24292E"/>
+          <w:sz w:val="24"/>
+          <w:szCs w:val="24"/>
+        </w:rPr>
+        <mc:AlternateContent>
+          <mc:Choice Requires="wps">
+            <w:drawing>
+              <wp:anchor distT="0" distB="0" distL="114300" distR="114300" simplePos="0" relativeHeight="251662336" behindDoc="0" locked="0" layoutInCell="1" allowOverlap="1">
+                <wp:simplePos x="0" y="0"/>
+                <wp:positionH relativeFrom="column">
+                  <wp:posOffset>4618355</wp:posOffset>
+                </wp:positionH>
+                <wp:positionV relativeFrom="paragraph">
+                  <wp:posOffset>2761667</wp:posOffset>
+                </wp:positionV>
+                <wp:extent cx="923827" cy="226243"/>
+                <wp:effectExtent l="0" t="0" r="16510" b="15240"/>
+                <wp:wrapNone/>
+                <wp:docPr id="7" name="Cuadro de texto 7"/>
+                <wp:cNvGraphicFramePr/>
+                <a:graphic xmlns:a="http://schemas.openxmlformats.org/drawingml/2006/main">
+                  <a:graphicData uri="http://schemas.microsoft.com/office/word/2010/wordprocessingShape">
+                    <wps:wsp>
+                      <wps:cNvSpPr txBox="1"/>
+                      <wps:spPr>
+                        <a:xfrm>
+                          <a:off x="0" y="0"/>
+                          <a:ext cx="923827" cy="226243"/>
+                        </a:xfrm>
+                        <a:prstGeom prst="rect">
+                          <a:avLst/>
+                        </a:prstGeom>
+                        <a:solidFill>
+                          <a:schemeClr val="lt1"/>
+                        </a:solidFill>
+                        <a:ln w="6350">
+                          <a:solidFill>
+                            <a:prstClr val="black"/>
+                          </a:solidFill>
+                        </a:ln>
+                      </wps:spPr>
+                      <wps:txbx>
+                        <w:txbxContent>
+                          <w:p>
+                            <w:pPr>
+                              <w:rPr>
+                                <w:sz w:val="16"/>
+                                <w:szCs w:val="16"/>
+                                <w:lang w:val="es-ES"/>
+                              </w:rPr>
+                            </w:pPr>
+                            <w:r>
+                              <w:rPr>
+                                <w:sz w:val="16"/>
+                                <w:szCs w:val="16"/>
+                                <w:lang w:val="es-ES"/>
+                              </w:rPr>
+                              <w:t>Cancelar Trago</w:t>
+                            </w:r>
+                          </w:p>
+                        </w:txbxContent>
+                      </wps:txbx>
+                      <wps:bodyPr rot="0" spcFirstLastPara="0" vertOverflow="overflow" horzOverflow="overflow" vert="horz" wrap="square" lIns="91440" tIns="45720" rIns="91440" bIns="45720" numCol="1" spcCol="0" rtlCol="0" fromWordArt="0" anchor="t" anchorCtr="0" forceAA="0" compatLnSpc="1">
+                        <a:prstTxWarp prst="textNoShape">
+                          <a:avLst/>
+                        </a:prstTxWarp>
+                        <a:noAutofit/>
+                      </wps:bodyPr>
+                    </wps:wsp>
+                  </a:graphicData>
+                </a:graphic>
+                <wp14:sizeRelH relativeFrom="margin">
+                  <wp14:pctWidth>0</wp14:pctWidth>
+                </wp14:sizeRelH>
+                <wp14:sizeRelV relativeFrom="margin">
+                  <wp14:pctHeight>0</wp14:pctHeight>
+                </wp14:sizeRelV>
+              </wp:anchor>
+            </w:drawing>
+          </mc:Choice>
+          <mc:Fallback>
+            <w:pict>
+              <v:shapetype id="_x0000_t202" coordsize="21600,21600" o:spt="202" path="m,l,21600r21600,l21600,xe">
+                <v:stroke joinstyle="miter"/>
+                <v:path gradientshapeok="t" o:connecttype="rect"/>
+              </v:shapetype>
+              <v:shape id="Cuadro de texto 7" o:spid="_x0000_s1026" type="#_x0000_t202" style="position:absolute;margin-left:363.65pt;margin-top:217.45pt;width:72.75pt;height:17.8pt;z-index:251662336;visibility:visible;mso-wrap-style:square;mso-width-percent:0;mso-height-percent:0;mso-wrap-distance-left:9pt;mso-wrap-distance-top:0;mso-wrap-distance-right:9pt;mso-wrap-distance-bottom:0;mso-position-horizontal:absolute;mso-position-horizontal-relative:text;mso-position-vertical:absolute;mso-position-vertical-relative:text;mso-width-percent:0;mso-height-percent:0;mso-width-relative:margin;mso-height-relative:margin;v-text-anchor:top" o:gfxdata="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" fillcolor="white [3201]" strokeweight=".5pt">
+                <v:textbox>
+                  <w:txbxContent>
+                    <w:p>
+                      <w:pPr>
+                        <w:rPr>
+                          <w:sz w:val="16"/>
+                          <w:szCs w:val="16"/>
+                          <w:lang w:val="es-ES"/>
+                        </w:rPr>
+                      </w:pPr>
+                      <w:r>
+                        <w:rPr>
+                          <w:sz w:val="16"/>
+                          <w:szCs w:val="16"/>
+                          <w:lang w:val="es-ES"/>
+                        </w:rPr>
+                        <w:t>Cancelar Trago</w:t>
+                      </w:r>
+                    </w:p>
+                  </w:txbxContent>
+                </v:textbox>
+              </v:shape>
+            </w:pict>
+          </mc:Fallback>
+        </mc:AlternateContent>
+      </w:r>
+      <w:bookmarkStart w:id="0" w:name="_GoBack"/>
+      <w:r>
+        <w:rPr>
+          <w:noProof/>
+          <w:color w:val="24292E"/>
+          <w:sz w:val="24"/>
+          <w:szCs w:val="24"/>
+        </w:rPr>
         <w:drawing>
           <wp:inline distT="114300" distB="114300" distL="114300" distR="114300">
             <wp:extent cx="6114550" cy="3290888"/>
@@ -3182,6 +3317,7 @@
           </wp:inline>
         </w:drawing>
       </w:r>
+      <w:bookmarkEnd w:id="0"/>
     </w:p>
     <w:p>
       <w:pPr>
@@ -3189,10 +3325,7 @@
       </w:pPr>
       <w:r>
         <w:lastRenderedPageBreak/>
-        <w:t>Diagrama de Est</w:t>
-      </w:r>
-      <w:r>
-        <w:t>ados</w:t>
+        <w:t>Diagrama de Estados</w:t>
       </w:r>
     </w:p>
     <w:p>
@@ -3254,8 +3387,6 @@
           </wp:inline>
         </w:drawing>
       </w:r>
-      <w:bookmarkStart w:id="0" w:name="_GoBack"/>
-      <w:bookmarkEnd w:id="0"/>
     </w:p>
     <w:p>
       <w:pPr>
@@ -3351,15 +3482,7 @@
           <w:sz w:val="24"/>
           <w:szCs w:val="24"/>
         </w:rPr>
-        <w:t>: Pantalla home, que aparecerá al iniciar la aplicación cuya principal funcionalidad es llevarte al activity de tra</w:t>
-      </w:r>
-      <w:r>
-        <w:rPr>
-          <w:color w:val="24292E"/>
-          <w:sz w:val="24"/>
-          <w:szCs w:val="24"/>
-        </w:rPr>
-        <w:t>gos, activity donde poseemos la lógica fundamental.</w:t>
+        <w:t>: Pantalla home, que aparecerá al iniciar la aplicación cuya principal funcionalidad es llevarte al activity de tragos, activity donde poseemos la lógica fundamental.</w:t>
       </w:r>
     </w:p>
     <w:p>
@@ -3636,10 +3759,7 @@
     </w:p>
     <w:p>
       <w:r>
-        <w:t>Para trabajar con los sensores, util</w:t>
-      </w:r>
-      <w:r>
-        <w:t>izamos el Sensor Framework. Éste nos brinda las siguientes clases:</w:t>
+        <w:t>Para trabajar con los sensores, utilizamos el Sensor Framework. Éste nos brinda las siguientes clases:</w:t>
       </w:r>
     </w:p>
     <w:p/>
@@ -3692,10 +3812,7 @@
     </w:p>
     <w:p>
       <w:r>
-        <w:t>El acelerómetro es un componente mecánico muy parecido a un chip, de un tamaño reducido gracias a su nanotecnología, y fab</w:t>
-      </w:r>
-      <w:r>
-        <w:t>ricado en silicio. El acelerómetro sirve para que el móvil sepa en qué orientación está colocado, de manera que el dispositivo pueda saber cuándo lo estás mirando en horizontal, o en vertical, e incluso cuándo lo has colocado boca abajo.</w:t>
+        <w:t>El acelerómetro es un componente mecánico muy parecido a un chip, de un tamaño reducido gracias a su nanotecnología, y fabricado en silicio. El acelerómetro sirve para que el móvil sepa en qué orientación está colocado, de manera que el dispositivo pueda saber cuándo lo estás mirando en horizontal, o en vertical, e incluso cuándo lo has colocado boca abajo.</w:t>
       </w:r>
     </w:p>
     <w:p>
@@ -3770,13 +3887,7 @@
         </w:drawing>
       </w:r>
       <w:r>
-        <w:t>El acelerómetro d</w:t>
-      </w:r>
-      <w:r>
-        <w:t>el móvil consta de una parte móvil que se mueve dependiendo de la aceleración que le apliques, y de otra fija que interpreta el voltaje resultante de este movimiento para determinar la velocidad a la que lo hace y su orientación. En los móviles suelen esta</w:t>
-      </w:r>
-      <w:r>
-        <w:t>r compuestos de tres ejes para medir el movimiento en un espacio tridimensional.</w:t>
+        <w:t>El acelerómetro del móvil consta de una parte móvil que se mueve dependiendo de la aceleración que le apliques, y de otra fija que interpreta el voltaje resultante de este movimiento para determinar la velocidad a la que lo hace y su orientación. En los móviles suelen estar compuestos de tres ejes para medir el movimiento en un espacio tridimensional.</w:t>
       </w:r>
     </w:p>
     <w:p>
@@ -3874,13 +3985,7 @@
         </w:drawing>
       </w:r>
       <w:r>
-        <w:t>El sensor de proximidad es el encargado de permitir</w:t>
-      </w:r>
-      <w:r>
-        <w:t>le al móvil saber, por ejemplo, cuando nos acercamos el móvil a la cara para que este pueda apagar la pantalla. Está compuesto por un LED infrarrojo que emite un rayo invisible al ojo humano, y un receptor de infrarrojos que detecta la vuelta del rayo cuan</w:t>
-      </w:r>
-      <w:r>
-        <w:t>do rebota con una superficie.</w:t>
+        <w:t>El sensor de proximidad es el encargado de permitirle al móvil saber, por ejemplo, cuando nos acercamos el móvil a la cara para que este pueda apagar la pantalla. Está compuesto por un LED infrarrojo que emite un rayo invisible al ojo humano, y un receptor de infrarrojos que detecta la vuelta del rayo cuando rebota con una superficie.</w:t>
       </w:r>
     </w:p>
     <w:p>
@@ -3894,10 +3999,7 @@
         </w:rPr>
       </w:pPr>
       <w:r>
-        <w:t>Su funcionamiento por lo tanto es sencillo, y se basa en el tiempo que tarda ese rayo infrarrojo en volver. Cuánto más tarde la luz más lejos estará el objeto. Entre sus funciones está la mencionada de apagar la pantalla cuan</w:t>
-      </w:r>
-      <w:r>
-        <w:t>do la acercamos a la cara al hablar, pero también otras como desbloquear el móvil al pasar la palma de la mano por encima y leer diferentes gestos que podamos hacer con la mano sobre la pantalla.</w:t>
+        <w:t>Su funcionamiento por lo tanto es sencillo, y se basa en el tiempo que tarda ese rayo infrarrojo en volver. Cuánto más tarde la luz más lejos estará el objeto. Entre sus funciones está la mencionada de apagar la pantalla cuando la acercamos a la cara al hablar, pero también otras como desbloquear el móvil al pasar la palma de la mano por encima y leer diferentes gestos que podamos hacer con la mano sobre la pantalla.</w:t>
       </w:r>
     </w:p>
     <w:p>
@@ -3909,10 +4011,7 @@
         </w:rPr>
       </w:pPr>
       <w:r>
-        <w:t>Utilizado en nuestra aplicación para cancelar el trago selec</w:t>
-      </w:r>
-      <w:r>
-        <w:t>cionado.</w:t>
+        <w:t>Utilizado en nuestra aplicación para cancelar el trago seleccionado.</w:t>
       </w:r>
     </w:p>
     <w:p>
@@ -3948,10 +4047,7 @@
     </w:p>
     <w:p>
       <w:r>
-        <w:t>El sensor de gravedad permite medir el movimiento, las vibraciones así como la inclinación con respecto a la gravedad. se diferencia del acelerómetro en que este es muy preciso y puede detectar pequeños cambios en la posición de su teléfono mientras que el</w:t>
-      </w:r>
-      <w:r>
-        <w:t xml:space="preserve"> sensor de gravedad es menos preciso, solo puede detectar cuando un cambio importante se produce. Como el sensor de Orientación y de sensores de Gravedad son menos precisos, por lo tanto su costo es bajo.</w:t>
+        <w:t>El sensor de gravedad permite medir el movimiento, las vibraciones así como la inclinación con respecto a la gravedad. se diferencia del acelerómetro en que este es muy preciso y puede detectar pequeños cambios en la posición de su teléfono mientras que el sensor de gravedad es menos preciso, solo puede detectar cuando un cambio importante se produce. Como el sensor de Orientación y de sensores de Gravedad son menos precisos, por lo tanto su costo es bajo.</w:t>
       </w:r>
     </w:p>
     <w:p>
@@ -4087,6 +4183,7 @@
         <w:docPartUnique/>
       </w:docPartObj>
     </w:sdtPr>
+    <w:sdtEndPr/>
     <w:sdtContent>
       <w:p>
         <w:pPr>
@@ -4987,7 +5084,7 @@
       </w:pPr>
     </w:pPrDefault>
   </w:docDefaults>
-  <w:latentStyles w:defLockedState="0" w:defUIPriority="99" w:defSemiHidden="0" w:defUnhideWhenUsed="0" w:defQFormat="0" w:count="375">
+  <w:latentStyles w:defLockedState="0" w:defUIPriority="99" w:defSemiHidden="0" w:defUnhideWhenUsed="0" w:defQFormat="0" w:count="376">
     <w:lsdException w:name="Normal" w:uiPriority="0" w:qFormat="1"/>
     <w:lsdException w:name="heading 1" w:uiPriority="9" w:qFormat="1"/>
     <w:lsdException w:name="heading 2" w:semiHidden="1" w:uiPriority="9" w:unhideWhenUsed="1" w:qFormat="1"/>
@@ -5093,7 +5190,6 @@
     <w:lsdException w:name="HTML Sample" w:semiHidden="1" w:unhideWhenUsed="1"/>
     <w:lsdException w:name="HTML Typewriter" w:semiHidden="1" w:unhideWhenUsed="1"/>
     <w:lsdException w:name="HTML Variable" w:semiHidden="1" w:unhideWhenUsed="1"/>
-    <w:lsdException w:name="Normal Table" w:semiHidden="1" w:unhideWhenUsed="1"/>
     <w:lsdException w:name="annotation subject" w:semiHidden="1" w:unhideWhenUsed="1"/>
     <w:lsdException w:name="No List" w:semiHidden="1" w:unhideWhenUsed="1"/>
     <w:lsdException w:name="Outline List 1" w:semiHidden="1" w:unhideWhenUsed="1"/>
@@ -5140,10 +5236,8 @@
     <w:lsdException w:name="Table Subtle 2" w:semiHidden="1" w:unhideWhenUsed="1"/>
     <w:lsdException w:name="Table Web 1" w:semiHidden="1" w:unhideWhenUsed="1"/>
     <w:lsdException w:name="Table Web 2" w:semiHidden="1" w:unhideWhenUsed="1"/>
-    <w:lsdException w:name="Table Web 3" w:semiHidden="1" w:unhideWhenUsed="1"/>
     <w:lsdException w:name="Balloon Text" w:semiHidden="1" w:unhideWhenUsed="1"/>
     <w:lsdException w:name="Table Grid" w:uiPriority="39"/>
-    <w:lsdException w:name="Table Theme" w:semiHidden="1" w:unhideWhenUsed="1"/>
     <w:lsdException w:name="Placeholder Text" w:semiHidden="1"/>
     <w:lsdException w:name="No Spacing" w:uiPriority="1" w:qFormat="1"/>
     <w:lsdException w:name="Light Shading" w:uiPriority="60"/>
@@ -5363,6 +5457,7 @@
     <w:lsdException w:name="Smart Hyperlink" w:semiHidden="1" w:unhideWhenUsed="1"/>
     <w:lsdException w:name="Hashtag" w:semiHidden="1" w:unhideWhenUsed="1"/>
     <w:lsdException w:name="Unresolved Mention" w:semiHidden="1" w:unhideWhenUsed="1"/>
+    <w:lsdException w:name="Smart Link" w:semiHidden="1" w:unhideWhenUsed="1"/>
   </w:latentStyles>
   <w:style w:type="paragraph" w:default="1" w:styleId="Normal">
     <w:name w:val="Normal"/>
@@ -6033,7 +6128,7 @@
 </file>
 
 <file path=customXml/itemProps1.xml><?xml version="1.0" encoding="utf-8"?>
-<ds:datastoreItem xmlns:ds="http://schemas.openxmlformats.org/officeDocument/2006/customXml" ds:itemID="{D6EB03D3-7AF7-4071-8703-40C1F96D98BD}">
+<ds:datastoreItem xmlns:ds="http://schemas.openxmlformats.org/officeDocument/2006/customXml" ds:itemID="{FDF129AE-E5EC-0A43-BDF3-6EBB2FC34F48}">
   <ds:schemaRefs>
     <ds:schemaRef ds:uri="http://schemas.openxmlformats.org/officeDocument/2006/bibliography"/>
   </ds:schemaRefs>

</xml_diff>

<commit_message>
arreglo de diagrama de software e incersion de indice en Informe Final
</commit_message>
<xml_diff>
--- a/Informe-Final/Informe Final.docx
+++ b/Informe-Final/Informe Final.docx
@@ -14,7 +14,7 @@
           <w:noProof/>
         </w:rPr>
         <w:drawing>
-          <wp:inline distT="114300" distB="114300" distL="114300" distR="114300">
+          <wp:inline distT="114300" distB="114300" distL="114300" distR="114300" wp14:anchorId="63ED496A" wp14:editId="2126459F">
             <wp:extent cx="2667000" cy="2667000"/>
             <wp:effectExtent l="0" t="0" r="0" b="0"/>
             <wp:docPr id="8" name="image19.png"/>
@@ -712,14 +712,2017 @@
         <w:t>o</w:t>
       </w:r>
     </w:p>
-    <w:p/>
+    <w:sdt>
+      <w:sdtPr>
+        <w:id w:val="852001810"/>
+        <w:docPartObj>
+          <w:docPartGallery w:val="Table of Contents"/>
+          <w:docPartUnique/>
+        </w:docPartObj>
+      </w:sdtPr>
+      <w:sdtEndPr>
+        <w:rPr>
+          <w:rFonts w:ascii="Arial" w:eastAsia="Arial" w:hAnsi="Arial" w:cs="Arial"/>
+          <w:b/>
+          <w:bCs/>
+          <w:color w:val="auto"/>
+          <w:sz w:val="22"/>
+          <w:szCs w:val="22"/>
+          <w:lang w:val="es" w:eastAsia="es-AR"/>
+        </w:rPr>
+      </w:sdtEndPr>
+      <w:sdtContent>
+        <w:p>
+          <w:pPr>
+            <w:pStyle w:val="TtuloTDC"/>
+            <w:jc w:val="center"/>
+          </w:pPr>
+          <w:r>
+            <w:t>ÍNDICE</w:t>
+          </w:r>
+        </w:p>
+        <w:p>
+          <w:pPr>
+            <w:pStyle w:val="TDC1"/>
+            <w:tabs>
+              <w:tab w:val="right" w:leader="dot" w:pos="9019"/>
+            </w:tabs>
+            <w:rPr>
+              <w:noProof/>
+            </w:rPr>
+          </w:pPr>
+          <w:r>
+            <w:rPr>
+              <w:b/>
+              <w:bCs/>
+            </w:rPr>
+            <w:fldChar w:fldCharType="begin"/>
+          </w:r>
+          <w:r>
+            <w:rPr>
+              <w:b/>
+              <w:bCs/>
+            </w:rPr>
+            <w:instrText xml:space="preserve"> TOC \o "1-3" \h \z \u </w:instrText>
+          </w:r>
+          <w:r>
+            <w:rPr>
+              <w:b/>
+              <w:bCs/>
+            </w:rPr>
+            <w:fldChar w:fldCharType="separate"/>
+          </w:r>
+          <w:hyperlink w:anchor="_Toc13652630" w:history="1">
+            <w:r>
+              <w:rPr>
+                <w:rStyle w:val="Hipervnculo"/>
+                <w:noProof/>
+              </w:rPr>
+              <w:t>Objetivo</w:t>
+            </w:r>
+            <w:r>
+              <w:rPr>
+                <w:noProof/>
+                <w:webHidden/>
+              </w:rPr>
+              <w:tab/>
+            </w:r>
+            <w:r>
+              <w:rPr>
+                <w:noProof/>
+                <w:webHidden/>
+              </w:rPr>
+              <w:fldChar w:fldCharType="begin"/>
+            </w:r>
+            <w:r>
+              <w:rPr>
+                <w:noProof/>
+                <w:webHidden/>
+              </w:rPr>
+              <w:instrText xml:space="preserve"> PAGEREF _Toc13652630 \h </w:instrText>
+            </w:r>
+            <w:r>
+              <w:rPr>
+                <w:noProof/>
+                <w:webHidden/>
+              </w:rPr>
+            </w:r>
+            <w:r>
+              <w:rPr>
+                <w:noProof/>
+                <w:webHidden/>
+              </w:rPr>
+              <w:fldChar w:fldCharType="separate"/>
+            </w:r>
+            <w:r>
+              <w:rPr>
+                <w:noProof/>
+                <w:webHidden/>
+              </w:rPr>
+              <w:t>1</w:t>
+            </w:r>
+            <w:r>
+              <w:rPr>
+                <w:noProof/>
+                <w:webHidden/>
+              </w:rPr>
+              <w:fldChar w:fldCharType="end"/>
+            </w:r>
+          </w:hyperlink>
+        </w:p>
+        <w:p>
+          <w:pPr>
+            <w:pStyle w:val="TDC1"/>
+            <w:tabs>
+              <w:tab w:val="right" w:leader="dot" w:pos="9019"/>
+            </w:tabs>
+            <w:rPr>
+              <w:noProof/>
+            </w:rPr>
+          </w:pPr>
+          <w:hyperlink w:anchor="_Toc13652631" w:history="1">
+            <w:r>
+              <w:rPr>
+                <w:rStyle w:val="Hipervnculo"/>
+                <w:noProof/>
+              </w:rPr>
+              <w:t>Instructivo de uso general</w:t>
+            </w:r>
+            <w:r>
+              <w:rPr>
+                <w:noProof/>
+                <w:webHidden/>
+              </w:rPr>
+              <w:tab/>
+            </w:r>
+            <w:r>
+              <w:rPr>
+                <w:noProof/>
+                <w:webHidden/>
+              </w:rPr>
+              <w:fldChar w:fldCharType="begin"/>
+            </w:r>
+            <w:r>
+              <w:rPr>
+                <w:noProof/>
+                <w:webHidden/>
+              </w:rPr>
+              <w:instrText xml:space="preserve"> PAGEREF _Toc13652631 \h </w:instrText>
+            </w:r>
+            <w:r>
+              <w:rPr>
+                <w:noProof/>
+                <w:webHidden/>
+              </w:rPr>
+            </w:r>
+            <w:r>
+              <w:rPr>
+                <w:noProof/>
+                <w:webHidden/>
+              </w:rPr>
+              <w:fldChar w:fldCharType="separate"/>
+            </w:r>
+            <w:r>
+              <w:rPr>
+                <w:noProof/>
+                <w:webHidden/>
+              </w:rPr>
+              <w:t>1</w:t>
+            </w:r>
+            <w:r>
+              <w:rPr>
+                <w:noProof/>
+                <w:webHidden/>
+              </w:rPr>
+              <w:fldChar w:fldCharType="end"/>
+            </w:r>
+          </w:hyperlink>
+        </w:p>
+        <w:p>
+          <w:pPr>
+            <w:pStyle w:val="TDC2"/>
+            <w:tabs>
+              <w:tab w:val="right" w:leader="dot" w:pos="9019"/>
+            </w:tabs>
+            <w:rPr>
+              <w:noProof/>
+            </w:rPr>
+          </w:pPr>
+          <w:hyperlink w:anchor="_Toc13652632" w:history="1">
+            <w:r>
+              <w:rPr>
+                <w:rStyle w:val="Hipervnculo"/>
+                <w:noProof/>
+              </w:rPr>
+              <w:t>Conexión</w:t>
+            </w:r>
+            <w:r>
+              <w:rPr>
+                <w:noProof/>
+                <w:webHidden/>
+              </w:rPr>
+              <w:tab/>
+            </w:r>
+            <w:r>
+              <w:rPr>
+                <w:noProof/>
+                <w:webHidden/>
+              </w:rPr>
+              <w:fldChar w:fldCharType="begin"/>
+            </w:r>
+            <w:r>
+              <w:rPr>
+                <w:noProof/>
+                <w:webHidden/>
+              </w:rPr>
+              <w:instrText xml:space="preserve"> PAGEREF _Toc13652632 \h </w:instrText>
+            </w:r>
+            <w:r>
+              <w:rPr>
+                <w:noProof/>
+                <w:webHidden/>
+              </w:rPr>
+            </w:r>
+            <w:r>
+              <w:rPr>
+                <w:noProof/>
+                <w:webHidden/>
+              </w:rPr>
+              <w:fldChar w:fldCharType="separate"/>
+            </w:r>
+            <w:r>
+              <w:rPr>
+                <w:noProof/>
+                <w:webHidden/>
+              </w:rPr>
+              <w:t>1</w:t>
+            </w:r>
+            <w:r>
+              <w:rPr>
+                <w:noProof/>
+                <w:webHidden/>
+              </w:rPr>
+              <w:fldChar w:fldCharType="end"/>
+            </w:r>
+          </w:hyperlink>
+        </w:p>
+        <w:p>
+          <w:pPr>
+            <w:pStyle w:val="TDC2"/>
+            <w:tabs>
+              <w:tab w:val="right" w:leader="dot" w:pos="9019"/>
+            </w:tabs>
+            <w:rPr>
+              <w:noProof/>
+            </w:rPr>
+          </w:pPr>
+          <w:hyperlink w:anchor="_Toc13652633" w:history="1">
+            <w:r>
+              <w:rPr>
+                <w:rStyle w:val="Hipervnculo"/>
+                <w:noProof/>
+              </w:rPr>
+              <w:t>Calibración</w:t>
+            </w:r>
+            <w:r>
+              <w:rPr>
+                <w:noProof/>
+                <w:webHidden/>
+              </w:rPr>
+              <w:tab/>
+            </w:r>
+            <w:r>
+              <w:rPr>
+                <w:noProof/>
+                <w:webHidden/>
+              </w:rPr>
+              <w:fldChar w:fldCharType="begin"/>
+            </w:r>
+            <w:r>
+              <w:rPr>
+                <w:noProof/>
+                <w:webHidden/>
+              </w:rPr>
+              <w:instrText xml:space="preserve"> PAGEREF _Toc13652633 \h </w:instrText>
+            </w:r>
+            <w:r>
+              <w:rPr>
+                <w:noProof/>
+                <w:webHidden/>
+              </w:rPr>
+            </w:r>
+            <w:r>
+              <w:rPr>
+                <w:noProof/>
+                <w:webHidden/>
+              </w:rPr>
+              <w:fldChar w:fldCharType="separate"/>
+            </w:r>
+            <w:r>
+              <w:rPr>
+                <w:noProof/>
+                <w:webHidden/>
+              </w:rPr>
+              <w:t>1</w:t>
+            </w:r>
+            <w:r>
+              <w:rPr>
+                <w:noProof/>
+                <w:webHidden/>
+              </w:rPr>
+              <w:fldChar w:fldCharType="end"/>
+            </w:r>
+          </w:hyperlink>
+        </w:p>
+        <w:p>
+          <w:pPr>
+            <w:pStyle w:val="TDC2"/>
+            <w:tabs>
+              <w:tab w:val="right" w:leader="dot" w:pos="9019"/>
+            </w:tabs>
+            <w:rPr>
+              <w:noProof/>
+            </w:rPr>
+          </w:pPr>
+          <w:hyperlink w:anchor="_Toc13652634" w:history="1">
+            <w:r>
+              <w:rPr>
+                <w:rStyle w:val="Hipervnculo"/>
+                <w:noProof/>
+              </w:rPr>
+              <w:t>Preparación del Trago</w:t>
+            </w:r>
+            <w:r>
+              <w:rPr>
+                <w:noProof/>
+                <w:webHidden/>
+              </w:rPr>
+              <w:tab/>
+            </w:r>
+            <w:r>
+              <w:rPr>
+                <w:noProof/>
+                <w:webHidden/>
+              </w:rPr>
+              <w:fldChar w:fldCharType="begin"/>
+            </w:r>
+            <w:r>
+              <w:rPr>
+                <w:noProof/>
+                <w:webHidden/>
+              </w:rPr>
+              <w:instrText xml:space="preserve"> PAGEREF _Toc13652634 \h </w:instrText>
+            </w:r>
+            <w:r>
+              <w:rPr>
+                <w:noProof/>
+                <w:webHidden/>
+              </w:rPr>
+            </w:r>
+            <w:r>
+              <w:rPr>
+                <w:noProof/>
+                <w:webHidden/>
+              </w:rPr>
+              <w:fldChar w:fldCharType="separate"/>
+            </w:r>
+            <w:r>
+              <w:rPr>
+                <w:noProof/>
+                <w:webHidden/>
+              </w:rPr>
+              <w:t>2</w:t>
+            </w:r>
+            <w:r>
+              <w:rPr>
+                <w:noProof/>
+                <w:webHidden/>
+              </w:rPr>
+              <w:fldChar w:fldCharType="end"/>
+            </w:r>
+          </w:hyperlink>
+        </w:p>
+        <w:p>
+          <w:pPr>
+            <w:pStyle w:val="TDC1"/>
+            <w:tabs>
+              <w:tab w:val="right" w:leader="dot" w:pos="9019"/>
+            </w:tabs>
+            <w:rPr>
+              <w:noProof/>
+            </w:rPr>
+          </w:pPr>
+          <w:hyperlink w:anchor="_Toc13652635" w:history="1">
+            <w:r>
+              <w:rPr>
+                <w:rStyle w:val="Hipervnculo"/>
+                <w:noProof/>
+              </w:rPr>
+              <w:t>Composición BarmanIOT</w:t>
+            </w:r>
+            <w:r>
+              <w:rPr>
+                <w:noProof/>
+                <w:webHidden/>
+              </w:rPr>
+              <w:tab/>
+            </w:r>
+            <w:r>
+              <w:rPr>
+                <w:noProof/>
+                <w:webHidden/>
+              </w:rPr>
+              <w:fldChar w:fldCharType="begin"/>
+            </w:r>
+            <w:r>
+              <w:rPr>
+                <w:noProof/>
+                <w:webHidden/>
+              </w:rPr>
+              <w:instrText xml:space="preserve"> PAGEREF _Toc13652635 \h </w:instrText>
+            </w:r>
+            <w:r>
+              <w:rPr>
+                <w:noProof/>
+                <w:webHidden/>
+              </w:rPr>
+            </w:r>
+            <w:r>
+              <w:rPr>
+                <w:noProof/>
+                <w:webHidden/>
+              </w:rPr>
+              <w:fldChar w:fldCharType="separate"/>
+            </w:r>
+            <w:r>
+              <w:rPr>
+                <w:noProof/>
+                <w:webHidden/>
+              </w:rPr>
+              <w:t>3</w:t>
+            </w:r>
+            <w:r>
+              <w:rPr>
+                <w:noProof/>
+                <w:webHidden/>
+              </w:rPr>
+              <w:fldChar w:fldCharType="end"/>
+            </w:r>
+          </w:hyperlink>
+        </w:p>
+        <w:p>
+          <w:pPr>
+            <w:pStyle w:val="TDC2"/>
+            <w:tabs>
+              <w:tab w:val="right" w:leader="dot" w:pos="9019"/>
+            </w:tabs>
+            <w:rPr>
+              <w:noProof/>
+            </w:rPr>
+          </w:pPr>
+          <w:hyperlink w:anchor="_Toc13652636" w:history="1">
+            <w:r>
+              <w:rPr>
+                <w:rStyle w:val="Hipervnculo"/>
+                <w:noProof/>
+              </w:rPr>
+              <w:t>Materiales</w:t>
+            </w:r>
+            <w:r>
+              <w:rPr>
+                <w:noProof/>
+                <w:webHidden/>
+              </w:rPr>
+              <w:tab/>
+            </w:r>
+            <w:r>
+              <w:rPr>
+                <w:noProof/>
+                <w:webHidden/>
+              </w:rPr>
+              <w:fldChar w:fldCharType="begin"/>
+            </w:r>
+            <w:r>
+              <w:rPr>
+                <w:noProof/>
+                <w:webHidden/>
+              </w:rPr>
+              <w:instrText xml:space="preserve"> PAGEREF _Toc13652636 \h </w:instrText>
+            </w:r>
+            <w:r>
+              <w:rPr>
+                <w:noProof/>
+                <w:webHidden/>
+              </w:rPr>
+            </w:r>
+            <w:r>
+              <w:rPr>
+                <w:noProof/>
+                <w:webHidden/>
+              </w:rPr>
+              <w:fldChar w:fldCharType="separate"/>
+            </w:r>
+            <w:r>
+              <w:rPr>
+                <w:noProof/>
+                <w:webHidden/>
+              </w:rPr>
+              <w:t>3</w:t>
+            </w:r>
+            <w:r>
+              <w:rPr>
+                <w:noProof/>
+                <w:webHidden/>
+              </w:rPr>
+              <w:fldChar w:fldCharType="end"/>
+            </w:r>
+          </w:hyperlink>
+        </w:p>
+        <w:p>
+          <w:pPr>
+            <w:pStyle w:val="TDC2"/>
+            <w:tabs>
+              <w:tab w:val="right" w:leader="dot" w:pos="9019"/>
+            </w:tabs>
+            <w:rPr>
+              <w:noProof/>
+            </w:rPr>
+          </w:pPr>
+          <w:hyperlink w:anchor="_Toc13652637" w:history="1">
+            <w:r>
+              <w:rPr>
+                <w:rStyle w:val="Hipervnculo"/>
+                <w:noProof/>
+              </w:rPr>
+              <w:t>Sensores</w:t>
+            </w:r>
+            <w:r>
+              <w:rPr>
+                <w:noProof/>
+                <w:webHidden/>
+              </w:rPr>
+              <w:tab/>
+            </w:r>
+            <w:r>
+              <w:rPr>
+                <w:noProof/>
+                <w:webHidden/>
+              </w:rPr>
+              <w:fldChar w:fldCharType="begin"/>
+            </w:r>
+            <w:r>
+              <w:rPr>
+                <w:noProof/>
+                <w:webHidden/>
+              </w:rPr>
+              <w:instrText xml:space="preserve"> PAGEREF _Toc13652637 \h </w:instrText>
+            </w:r>
+            <w:r>
+              <w:rPr>
+                <w:noProof/>
+                <w:webHidden/>
+              </w:rPr>
+            </w:r>
+            <w:r>
+              <w:rPr>
+                <w:noProof/>
+                <w:webHidden/>
+              </w:rPr>
+              <w:fldChar w:fldCharType="separate"/>
+            </w:r>
+            <w:r>
+              <w:rPr>
+                <w:noProof/>
+                <w:webHidden/>
+              </w:rPr>
+              <w:t>3</w:t>
+            </w:r>
+            <w:r>
+              <w:rPr>
+                <w:noProof/>
+                <w:webHidden/>
+              </w:rPr>
+              <w:fldChar w:fldCharType="end"/>
+            </w:r>
+          </w:hyperlink>
+        </w:p>
+        <w:p>
+          <w:pPr>
+            <w:pStyle w:val="TDC2"/>
+            <w:tabs>
+              <w:tab w:val="right" w:leader="dot" w:pos="9019"/>
+            </w:tabs>
+            <w:rPr>
+              <w:noProof/>
+            </w:rPr>
+          </w:pPr>
+          <w:hyperlink w:anchor="_Toc13652638" w:history="1">
+            <w:r>
+              <w:rPr>
+                <w:rStyle w:val="Hipervnculo"/>
+                <w:noProof/>
+              </w:rPr>
+              <w:t>Actuad</w:t>
+            </w:r>
+            <w:r>
+              <w:rPr>
+                <w:rStyle w:val="Hipervnculo"/>
+                <w:noProof/>
+              </w:rPr>
+              <w:t>o</w:t>
+            </w:r>
+            <w:r>
+              <w:rPr>
+                <w:rStyle w:val="Hipervnculo"/>
+                <w:noProof/>
+              </w:rPr>
+              <w:t>res</w:t>
+            </w:r>
+            <w:r>
+              <w:rPr>
+                <w:noProof/>
+                <w:webHidden/>
+              </w:rPr>
+              <w:tab/>
+            </w:r>
+            <w:r>
+              <w:rPr>
+                <w:noProof/>
+                <w:webHidden/>
+              </w:rPr>
+              <w:fldChar w:fldCharType="begin"/>
+            </w:r>
+            <w:r>
+              <w:rPr>
+                <w:noProof/>
+                <w:webHidden/>
+              </w:rPr>
+              <w:instrText xml:space="preserve"> PAGEREF _Toc13652638 \h </w:instrText>
+            </w:r>
+            <w:r>
+              <w:rPr>
+                <w:noProof/>
+                <w:webHidden/>
+              </w:rPr>
+            </w:r>
+            <w:r>
+              <w:rPr>
+                <w:noProof/>
+                <w:webHidden/>
+              </w:rPr>
+              <w:fldChar w:fldCharType="separate"/>
+            </w:r>
+            <w:r>
+              <w:rPr>
+                <w:noProof/>
+                <w:webHidden/>
+              </w:rPr>
+              <w:t>3</w:t>
+            </w:r>
+            <w:r>
+              <w:rPr>
+                <w:noProof/>
+                <w:webHidden/>
+              </w:rPr>
+              <w:fldChar w:fldCharType="end"/>
+            </w:r>
+          </w:hyperlink>
+        </w:p>
+        <w:p>
+          <w:pPr>
+            <w:pStyle w:val="TDC1"/>
+            <w:tabs>
+              <w:tab w:val="right" w:leader="dot" w:pos="9019"/>
+            </w:tabs>
+            <w:rPr>
+              <w:noProof/>
+            </w:rPr>
+          </w:pPr>
+          <w:hyperlink w:anchor="_Toc13652639" w:history="1">
+            <w:r>
+              <w:rPr>
+                <w:rStyle w:val="Hipervnculo"/>
+                <w:noProof/>
+              </w:rPr>
+              <w:t>Descripción de componentes</w:t>
+            </w:r>
+            <w:r>
+              <w:rPr>
+                <w:noProof/>
+                <w:webHidden/>
+              </w:rPr>
+              <w:tab/>
+            </w:r>
+            <w:r>
+              <w:rPr>
+                <w:noProof/>
+                <w:webHidden/>
+              </w:rPr>
+              <w:fldChar w:fldCharType="begin"/>
+            </w:r>
+            <w:r>
+              <w:rPr>
+                <w:noProof/>
+                <w:webHidden/>
+              </w:rPr>
+              <w:instrText xml:space="preserve"> PAGEREF _Toc13652639 \h </w:instrText>
+            </w:r>
+            <w:r>
+              <w:rPr>
+                <w:noProof/>
+                <w:webHidden/>
+              </w:rPr>
+            </w:r>
+            <w:r>
+              <w:rPr>
+                <w:noProof/>
+                <w:webHidden/>
+              </w:rPr>
+              <w:fldChar w:fldCharType="separate"/>
+            </w:r>
+            <w:r>
+              <w:rPr>
+                <w:noProof/>
+                <w:webHidden/>
+              </w:rPr>
+              <w:t>4</w:t>
+            </w:r>
+            <w:r>
+              <w:rPr>
+                <w:noProof/>
+                <w:webHidden/>
+              </w:rPr>
+              <w:fldChar w:fldCharType="end"/>
+            </w:r>
+          </w:hyperlink>
+        </w:p>
+        <w:p>
+          <w:pPr>
+            <w:pStyle w:val="TDC2"/>
+            <w:tabs>
+              <w:tab w:val="right" w:leader="dot" w:pos="9019"/>
+            </w:tabs>
+            <w:rPr>
+              <w:noProof/>
+            </w:rPr>
+          </w:pPr>
+          <w:hyperlink w:anchor="_Toc13652640" w:history="1">
+            <w:r>
+              <w:rPr>
+                <w:rStyle w:val="Hipervnculo"/>
+                <w:noProof/>
+              </w:rPr>
+              <w:t>Balanza Yzc133</w:t>
+            </w:r>
+            <w:r>
+              <w:rPr>
+                <w:noProof/>
+                <w:webHidden/>
+              </w:rPr>
+              <w:tab/>
+            </w:r>
+            <w:r>
+              <w:rPr>
+                <w:noProof/>
+                <w:webHidden/>
+              </w:rPr>
+              <w:fldChar w:fldCharType="begin"/>
+            </w:r>
+            <w:r>
+              <w:rPr>
+                <w:noProof/>
+                <w:webHidden/>
+              </w:rPr>
+              <w:instrText xml:space="preserve"> PAGEREF _Toc13652640 \h </w:instrText>
+            </w:r>
+            <w:r>
+              <w:rPr>
+                <w:noProof/>
+                <w:webHidden/>
+              </w:rPr>
+            </w:r>
+            <w:r>
+              <w:rPr>
+                <w:noProof/>
+                <w:webHidden/>
+              </w:rPr>
+              <w:fldChar w:fldCharType="separate"/>
+            </w:r>
+            <w:r>
+              <w:rPr>
+                <w:noProof/>
+                <w:webHidden/>
+              </w:rPr>
+              <w:t>4</w:t>
+            </w:r>
+            <w:r>
+              <w:rPr>
+                <w:noProof/>
+                <w:webHidden/>
+              </w:rPr>
+              <w:fldChar w:fldCharType="end"/>
+            </w:r>
+          </w:hyperlink>
+        </w:p>
+        <w:p>
+          <w:pPr>
+            <w:pStyle w:val="TDC2"/>
+            <w:tabs>
+              <w:tab w:val="right" w:leader="dot" w:pos="9019"/>
+            </w:tabs>
+            <w:rPr>
+              <w:noProof/>
+            </w:rPr>
+          </w:pPr>
+          <w:hyperlink w:anchor="_Toc13652641" w:history="1">
+            <w:r>
+              <w:rPr>
+                <w:rStyle w:val="Hipervnculo"/>
+                <w:noProof/>
+              </w:rPr>
+              <w:t>Display Lcd 1602 Hd44780</w:t>
+            </w:r>
+            <w:r>
+              <w:rPr>
+                <w:noProof/>
+                <w:webHidden/>
+              </w:rPr>
+              <w:tab/>
+            </w:r>
+            <w:r>
+              <w:rPr>
+                <w:noProof/>
+                <w:webHidden/>
+              </w:rPr>
+              <w:fldChar w:fldCharType="begin"/>
+            </w:r>
+            <w:r>
+              <w:rPr>
+                <w:noProof/>
+                <w:webHidden/>
+              </w:rPr>
+              <w:instrText xml:space="preserve"> PAGEREF _Toc13652641 \h </w:instrText>
+            </w:r>
+            <w:r>
+              <w:rPr>
+                <w:noProof/>
+                <w:webHidden/>
+              </w:rPr>
+            </w:r>
+            <w:r>
+              <w:rPr>
+                <w:noProof/>
+                <w:webHidden/>
+              </w:rPr>
+              <w:fldChar w:fldCharType="separate"/>
+            </w:r>
+            <w:r>
+              <w:rPr>
+                <w:noProof/>
+                <w:webHidden/>
+              </w:rPr>
+              <w:t>5</w:t>
+            </w:r>
+            <w:r>
+              <w:rPr>
+                <w:noProof/>
+                <w:webHidden/>
+              </w:rPr>
+              <w:fldChar w:fldCharType="end"/>
+            </w:r>
+          </w:hyperlink>
+        </w:p>
+        <w:p>
+          <w:pPr>
+            <w:pStyle w:val="TDC2"/>
+            <w:tabs>
+              <w:tab w:val="right" w:leader="dot" w:pos="9019"/>
+            </w:tabs>
+            <w:rPr>
+              <w:noProof/>
+            </w:rPr>
+          </w:pPr>
+          <w:hyperlink w:anchor="_Toc13652642" w:history="1">
+            <w:r>
+              <w:rPr>
+                <w:rStyle w:val="Hipervnculo"/>
+                <w:noProof/>
+              </w:rPr>
+              <w:t>Módulo Bluetooth HC06</w:t>
+            </w:r>
+            <w:r>
+              <w:rPr>
+                <w:noProof/>
+                <w:webHidden/>
+              </w:rPr>
+              <w:tab/>
+            </w:r>
+            <w:r>
+              <w:rPr>
+                <w:noProof/>
+                <w:webHidden/>
+              </w:rPr>
+              <w:fldChar w:fldCharType="begin"/>
+            </w:r>
+            <w:r>
+              <w:rPr>
+                <w:noProof/>
+                <w:webHidden/>
+              </w:rPr>
+              <w:instrText xml:space="preserve"> PAGEREF _Toc13652642 \h </w:instrText>
+            </w:r>
+            <w:r>
+              <w:rPr>
+                <w:noProof/>
+                <w:webHidden/>
+              </w:rPr>
+            </w:r>
+            <w:r>
+              <w:rPr>
+                <w:noProof/>
+                <w:webHidden/>
+              </w:rPr>
+              <w:fldChar w:fldCharType="separate"/>
+            </w:r>
+            <w:r>
+              <w:rPr>
+                <w:noProof/>
+                <w:webHidden/>
+              </w:rPr>
+              <w:t>5</w:t>
+            </w:r>
+            <w:r>
+              <w:rPr>
+                <w:noProof/>
+                <w:webHidden/>
+              </w:rPr>
+              <w:fldChar w:fldCharType="end"/>
+            </w:r>
+          </w:hyperlink>
+        </w:p>
+        <w:p>
+          <w:pPr>
+            <w:pStyle w:val="TDC2"/>
+            <w:tabs>
+              <w:tab w:val="right" w:leader="dot" w:pos="9019"/>
+            </w:tabs>
+            <w:rPr>
+              <w:noProof/>
+            </w:rPr>
+          </w:pPr>
+          <w:hyperlink w:anchor="_Toc13652643" w:history="1">
+            <w:r>
+              <w:rPr>
+                <w:rStyle w:val="Hipervnculo"/>
+                <w:noProof/>
+                <w:lang w:val="en-US"/>
+              </w:rPr>
+              <w:t>Neo Pixel Led Rgb Ws2812b 5050 Smd</w:t>
+            </w:r>
+            <w:r>
+              <w:rPr>
+                <w:noProof/>
+                <w:webHidden/>
+              </w:rPr>
+              <w:tab/>
+            </w:r>
+            <w:r>
+              <w:rPr>
+                <w:noProof/>
+                <w:webHidden/>
+              </w:rPr>
+              <w:fldChar w:fldCharType="begin"/>
+            </w:r>
+            <w:r>
+              <w:rPr>
+                <w:noProof/>
+                <w:webHidden/>
+              </w:rPr>
+              <w:instrText xml:space="preserve"> PAGEREF _Toc13652643 \h </w:instrText>
+            </w:r>
+            <w:r>
+              <w:rPr>
+                <w:noProof/>
+                <w:webHidden/>
+              </w:rPr>
+            </w:r>
+            <w:r>
+              <w:rPr>
+                <w:noProof/>
+                <w:webHidden/>
+              </w:rPr>
+              <w:fldChar w:fldCharType="separate"/>
+            </w:r>
+            <w:r>
+              <w:rPr>
+                <w:noProof/>
+                <w:webHidden/>
+              </w:rPr>
+              <w:t>6</w:t>
+            </w:r>
+            <w:r>
+              <w:rPr>
+                <w:noProof/>
+                <w:webHidden/>
+              </w:rPr>
+              <w:fldChar w:fldCharType="end"/>
+            </w:r>
+          </w:hyperlink>
+        </w:p>
+        <w:p>
+          <w:pPr>
+            <w:pStyle w:val="TDC2"/>
+            <w:tabs>
+              <w:tab w:val="right" w:leader="dot" w:pos="9019"/>
+            </w:tabs>
+            <w:rPr>
+              <w:noProof/>
+            </w:rPr>
+          </w:pPr>
+          <w:hyperlink w:anchor="_Toc13652644" w:history="1">
+            <w:r>
+              <w:rPr>
+                <w:rStyle w:val="Hipervnculo"/>
+                <w:noProof/>
+              </w:rPr>
+              <w:t>Sensor de temperatura LM35</w:t>
+            </w:r>
+            <w:r>
+              <w:rPr>
+                <w:noProof/>
+                <w:webHidden/>
+              </w:rPr>
+              <w:tab/>
+            </w:r>
+            <w:r>
+              <w:rPr>
+                <w:noProof/>
+                <w:webHidden/>
+              </w:rPr>
+              <w:fldChar w:fldCharType="begin"/>
+            </w:r>
+            <w:r>
+              <w:rPr>
+                <w:noProof/>
+                <w:webHidden/>
+              </w:rPr>
+              <w:instrText xml:space="preserve"> PAGEREF _Toc13652644 \h </w:instrText>
+            </w:r>
+            <w:r>
+              <w:rPr>
+                <w:noProof/>
+                <w:webHidden/>
+              </w:rPr>
+            </w:r>
+            <w:r>
+              <w:rPr>
+                <w:noProof/>
+                <w:webHidden/>
+              </w:rPr>
+              <w:fldChar w:fldCharType="separate"/>
+            </w:r>
+            <w:r>
+              <w:rPr>
+                <w:noProof/>
+                <w:webHidden/>
+              </w:rPr>
+              <w:t>8</w:t>
+            </w:r>
+            <w:r>
+              <w:rPr>
+                <w:noProof/>
+                <w:webHidden/>
+              </w:rPr>
+              <w:fldChar w:fldCharType="end"/>
+            </w:r>
+          </w:hyperlink>
+        </w:p>
+        <w:p>
+          <w:pPr>
+            <w:pStyle w:val="TDC2"/>
+            <w:tabs>
+              <w:tab w:val="right" w:leader="dot" w:pos="9019"/>
+            </w:tabs>
+            <w:rPr>
+              <w:noProof/>
+            </w:rPr>
+          </w:pPr>
+          <w:hyperlink w:anchor="_Toc13652645" w:history="1">
+            <w:r>
+              <w:rPr>
+                <w:rStyle w:val="Hipervnculo"/>
+                <w:noProof/>
+              </w:rPr>
+              <w:t>Alarma sonora TMB12A05</w:t>
+            </w:r>
+            <w:r>
+              <w:rPr>
+                <w:noProof/>
+                <w:webHidden/>
+              </w:rPr>
+              <w:tab/>
+            </w:r>
+            <w:r>
+              <w:rPr>
+                <w:noProof/>
+                <w:webHidden/>
+              </w:rPr>
+              <w:fldChar w:fldCharType="begin"/>
+            </w:r>
+            <w:r>
+              <w:rPr>
+                <w:noProof/>
+                <w:webHidden/>
+              </w:rPr>
+              <w:instrText xml:space="preserve"> PAGEREF _Toc13652645 \h </w:instrText>
+            </w:r>
+            <w:r>
+              <w:rPr>
+                <w:noProof/>
+                <w:webHidden/>
+              </w:rPr>
+            </w:r>
+            <w:r>
+              <w:rPr>
+                <w:noProof/>
+                <w:webHidden/>
+              </w:rPr>
+              <w:fldChar w:fldCharType="separate"/>
+            </w:r>
+            <w:r>
+              <w:rPr>
+                <w:noProof/>
+                <w:webHidden/>
+              </w:rPr>
+              <w:t>8</w:t>
+            </w:r>
+            <w:r>
+              <w:rPr>
+                <w:noProof/>
+                <w:webHidden/>
+              </w:rPr>
+              <w:fldChar w:fldCharType="end"/>
+            </w:r>
+          </w:hyperlink>
+        </w:p>
+        <w:p>
+          <w:pPr>
+            <w:pStyle w:val="TDC1"/>
+            <w:tabs>
+              <w:tab w:val="right" w:leader="dot" w:pos="9019"/>
+            </w:tabs>
+            <w:rPr>
+              <w:noProof/>
+            </w:rPr>
+          </w:pPr>
+          <w:hyperlink w:anchor="_Toc13652646" w:history="1">
+            <w:r>
+              <w:rPr>
+                <w:rStyle w:val="Hipervnculo"/>
+                <w:noProof/>
+              </w:rPr>
+              <w:t>Diagramas</w:t>
+            </w:r>
+            <w:r>
+              <w:rPr>
+                <w:noProof/>
+                <w:webHidden/>
+              </w:rPr>
+              <w:tab/>
+            </w:r>
+            <w:r>
+              <w:rPr>
+                <w:noProof/>
+                <w:webHidden/>
+              </w:rPr>
+              <w:fldChar w:fldCharType="begin"/>
+            </w:r>
+            <w:r>
+              <w:rPr>
+                <w:noProof/>
+                <w:webHidden/>
+              </w:rPr>
+              <w:instrText xml:space="preserve"> PAGEREF _Toc13652646 \h </w:instrText>
+            </w:r>
+            <w:r>
+              <w:rPr>
+                <w:noProof/>
+                <w:webHidden/>
+              </w:rPr>
+            </w:r>
+            <w:r>
+              <w:rPr>
+                <w:noProof/>
+                <w:webHidden/>
+              </w:rPr>
+              <w:fldChar w:fldCharType="separate"/>
+            </w:r>
+            <w:r>
+              <w:rPr>
+                <w:noProof/>
+                <w:webHidden/>
+              </w:rPr>
+              <w:t>9</w:t>
+            </w:r>
+            <w:r>
+              <w:rPr>
+                <w:noProof/>
+                <w:webHidden/>
+              </w:rPr>
+              <w:fldChar w:fldCharType="end"/>
+            </w:r>
+          </w:hyperlink>
+        </w:p>
+        <w:p>
+          <w:pPr>
+            <w:pStyle w:val="TDC2"/>
+            <w:tabs>
+              <w:tab w:val="right" w:leader="dot" w:pos="9019"/>
+            </w:tabs>
+            <w:rPr>
+              <w:noProof/>
+            </w:rPr>
+          </w:pPr>
+          <w:hyperlink w:anchor="_Toc13652647" w:history="1">
+            <w:r>
+              <w:rPr>
+                <w:rStyle w:val="Hipervnculo"/>
+                <w:noProof/>
+              </w:rPr>
+              <w:t>Diagrama de Bloques</w:t>
+            </w:r>
+            <w:r>
+              <w:rPr>
+                <w:noProof/>
+                <w:webHidden/>
+              </w:rPr>
+              <w:tab/>
+            </w:r>
+            <w:r>
+              <w:rPr>
+                <w:noProof/>
+                <w:webHidden/>
+              </w:rPr>
+              <w:fldChar w:fldCharType="begin"/>
+            </w:r>
+            <w:r>
+              <w:rPr>
+                <w:noProof/>
+                <w:webHidden/>
+              </w:rPr>
+              <w:instrText xml:space="preserve"> PAGEREF _Toc13652647 \h </w:instrText>
+            </w:r>
+            <w:r>
+              <w:rPr>
+                <w:noProof/>
+                <w:webHidden/>
+              </w:rPr>
+            </w:r>
+            <w:r>
+              <w:rPr>
+                <w:noProof/>
+                <w:webHidden/>
+              </w:rPr>
+              <w:fldChar w:fldCharType="separate"/>
+            </w:r>
+            <w:r>
+              <w:rPr>
+                <w:noProof/>
+                <w:webHidden/>
+              </w:rPr>
+              <w:t>9</w:t>
+            </w:r>
+            <w:r>
+              <w:rPr>
+                <w:noProof/>
+                <w:webHidden/>
+              </w:rPr>
+              <w:fldChar w:fldCharType="end"/>
+            </w:r>
+          </w:hyperlink>
+        </w:p>
+        <w:p>
+          <w:pPr>
+            <w:pStyle w:val="TDC2"/>
+            <w:tabs>
+              <w:tab w:val="right" w:leader="dot" w:pos="9019"/>
+            </w:tabs>
+            <w:rPr>
+              <w:noProof/>
+            </w:rPr>
+          </w:pPr>
+          <w:hyperlink w:anchor="_Toc13652648" w:history="1">
+            <w:r>
+              <w:rPr>
+                <w:rStyle w:val="Hipervnculo"/>
+                <w:noProof/>
+              </w:rPr>
+              <w:t>Diagrama lógico</w:t>
+            </w:r>
+            <w:r>
+              <w:rPr>
+                <w:noProof/>
+                <w:webHidden/>
+              </w:rPr>
+              <w:tab/>
+            </w:r>
+            <w:r>
+              <w:rPr>
+                <w:noProof/>
+                <w:webHidden/>
+              </w:rPr>
+              <w:fldChar w:fldCharType="begin"/>
+            </w:r>
+            <w:r>
+              <w:rPr>
+                <w:noProof/>
+                <w:webHidden/>
+              </w:rPr>
+              <w:instrText xml:space="preserve"> PAGEREF _Toc13652648 \h </w:instrText>
+            </w:r>
+            <w:r>
+              <w:rPr>
+                <w:noProof/>
+                <w:webHidden/>
+              </w:rPr>
+            </w:r>
+            <w:r>
+              <w:rPr>
+                <w:noProof/>
+                <w:webHidden/>
+              </w:rPr>
+              <w:fldChar w:fldCharType="separate"/>
+            </w:r>
+            <w:r>
+              <w:rPr>
+                <w:noProof/>
+                <w:webHidden/>
+              </w:rPr>
+              <w:t>10</w:t>
+            </w:r>
+            <w:r>
+              <w:rPr>
+                <w:noProof/>
+                <w:webHidden/>
+              </w:rPr>
+              <w:fldChar w:fldCharType="end"/>
+            </w:r>
+          </w:hyperlink>
+        </w:p>
+        <w:p>
+          <w:pPr>
+            <w:pStyle w:val="TDC2"/>
+            <w:tabs>
+              <w:tab w:val="right" w:leader="dot" w:pos="9019"/>
+            </w:tabs>
+            <w:rPr>
+              <w:noProof/>
+            </w:rPr>
+          </w:pPr>
+          <w:hyperlink w:anchor="_Toc13652649" w:history="1">
+            <w:r>
+              <w:rPr>
+                <w:rStyle w:val="Hipervnculo"/>
+                <w:noProof/>
+              </w:rPr>
+              <w:t>Diagrama de secuencia</w:t>
+            </w:r>
+            <w:r>
+              <w:rPr>
+                <w:noProof/>
+                <w:webHidden/>
+              </w:rPr>
+              <w:tab/>
+            </w:r>
+            <w:r>
+              <w:rPr>
+                <w:noProof/>
+                <w:webHidden/>
+              </w:rPr>
+              <w:fldChar w:fldCharType="begin"/>
+            </w:r>
+            <w:r>
+              <w:rPr>
+                <w:noProof/>
+                <w:webHidden/>
+              </w:rPr>
+              <w:instrText xml:space="preserve"> PAGEREF _Toc13652649 \h </w:instrText>
+            </w:r>
+            <w:r>
+              <w:rPr>
+                <w:noProof/>
+                <w:webHidden/>
+              </w:rPr>
+            </w:r>
+            <w:r>
+              <w:rPr>
+                <w:noProof/>
+                <w:webHidden/>
+              </w:rPr>
+              <w:fldChar w:fldCharType="separate"/>
+            </w:r>
+            <w:r>
+              <w:rPr>
+                <w:noProof/>
+                <w:webHidden/>
+              </w:rPr>
+              <w:t>10</w:t>
+            </w:r>
+            <w:r>
+              <w:rPr>
+                <w:noProof/>
+                <w:webHidden/>
+              </w:rPr>
+              <w:fldChar w:fldCharType="end"/>
+            </w:r>
+          </w:hyperlink>
+        </w:p>
+        <w:p>
+          <w:pPr>
+            <w:pStyle w:val="TDC2"/>
+            <w:tabs>
+              <w:tab w:val="right" w:leader="dot" w:pos="9019"/>
+            </w:tabs>
+            <w:rPr>
+              <w:noProof/>
+            </w:rPr>
+          </w:pPr>
+          <w:hyperlink w:anchor="_Toc13652650" w:history="1">
+            <w:r>
+              <w:rPr>
+                <w:rStyle w:val="Hipervnculo"/>
+                <w:noProof/>
+              </w:rPr>
+              <w:t>Diagrama de conexiones</w:t>
+            </w:r>
+            <w:r>
+              <w:rPr>
+                <w:noProof/>
+                <w:webHidden/>
+              </w:rPr>
+              <w:tab/>
+            </w:r>
+            <w:r>
+              <w:rPr>
+                <w:noProof/>
+                <w:webHidden/>
+              </w:rPr>
+              <w:fldChar w:fldCharType="begin"/>
+            </w:r>
+            <w:r>
+              <w:rPr>
+                <w:noProof/>
+                <w:webHidden/>
+              </w:rPr>
+              <w:instrText xml:space="preserve"> PAGEREF _Toc13652650 \h </w:instrText>
+            </w:r>
+            <w:r>
+              <w:rPr>
+                <w:noProof/>
+                <w:webHidden/>
+              </w:rPr>
+            </w:r>
+            <w:r>
+              <w:rPr>
+                <w:noProof/>
+                <w:webHidden/>
+              </w:rPr>
+              <w:fldChar w:fldCharType="separate"/>
+            </w:r>
+            <w:r>
+              <w:rPr>
+                <w:noProof/>
+                <w:webHidden/>
+              </w:rPr>
+              <w:t>11</w:t>
+            </w:r>
+            <w:r>
+              <w:rPr>
+                <w:noProof/>
+                <w:webHidden/>
+              </w:rPr>
+              <w:fldChar w:fldCharType="end"/>
+            </w:r>
+          </w:hyperlink>
+        </w:p>
+        <w:p>
+          <w:pPr>
+            <w:pStyle w:val="TDC2"/>
+            <w:tabs>
+              <w:tab w:val="right" w:leader="dot" w:pos="9019"/>
+            </w:tabs>
+            <w:rPr>
+              <w:noProof/>
+            </w:rPr>
+          </w:pPr>
+          <w:hyperlink w:anchor="_Toc13652651" w:history="1">
+            <w:r>
+              <w:rPr>
+                <w:rStyle w:val="Hipervnculo"/>
+                <w:noProof/>
+              </w:rPr>
+              <w:t>Diagrama de software</w:t>
+            </w:r>
+            <w:r>
+              <w:rPr>
+                <w:noProof/>
+                <w:webHidden/>
+              </w:rPr>
+              <w:tab/>
+            </w:r>
+            <w:r>
+              <w:rPr>
+                <w:noProof/>
+                <w:webHidden/>
+              </w:rPr>
+              <w:fldChar w:fldCharType="begin"/>
+            </w:r>
+            <w:r>
+              <w:rPr>
+                <w:noProof/>
+                <w:webHidden/>
+              </w:rPr>
+              <w:instrText xml:space="preserve"> PAGEREF _Toc13652651 \h </w:instrText>
+            </w:r>
+            <w:r>
+              <w:rPr>
+                <w:noProof/>
+                <w:webHidden/>
+              </w:rPr>
+            </w:r>
+            <w:r>
+              <w:rPr>
+                <w:noProof/>
+                <w:webHidden/>
+              </w:rPr>
+              <w:fldChar w:fldCharType="separate"/>
+            </w:r>
+            <w:r>
+              <w:rPr>
+                <w:noProof/>
+                <w:webHidden/>
+              </w:rPr>
+              <w:t>11</w:t>
+            </w:r>
+            <w:r>
+              <w:rPr>
+                <w:noProof/>
+                <w:webHidden/>
+              </w:rPr>
+              <w:fldChar w:fldCharType="end"/>
+            </w:r>
+          </w:hyperlink>
+        </w:p>
+        <w:p>
+          <w:pPr>
+            <w:pStyle w:val="TDC2"/>
+            <w:tabs>
+              <w:tab w:val="right" w:leader="dot" w:pos="9019"/>
+            </w:tabs>
+            <w:rPr>
+              <w:noProof/>
+            </w:rPr>
+          </w:pPr>
+          <w:hyperlink w:anchor="_Toc13652652" w:history="1">
+            <w:r>
+              <w:rPr>
+                <w:rStyle w:val="Hipervnculo"/>
+                <w:noProof/>
+              </w:rPr>
+              <w:t>Diagrama de Estados</w:t>
+            </w:r>
+            <w:r>
+              <w:rPr>
+                <w:noProof/>
+                <w:webHidden/>
+              </w:rPr>
+              <w:tab/>
+            </w:r>
+            <w:r>
+              <w:rPr>
+                <w:noProof/>
+                <w:webHidden/>
+              </w:rPr>
+              <w:fldChar w:fldCharType="begin"/>
+            </w:r>
+            <w:r>
+              <w:rPr>
+                <w:noProof/>
+                <w:webHidden/>
+              </w:rPr>
+              <w:instrText xml:space="preserve"> PAGEREF _Toc13652652 \h </w:instrText>
+            </w:r>
+            <w:r>
+              <w:rPr>
+                <w:noProof/>
+                <w:webHidden/>
+              </w:rPr>
+            </w:r>
+            <w:r>
+              <w:rPr>
+                <w:noProof/>
+                <w:webHidden/>
+              </w:rPr>
+              <w:fldChar w:fldCharType="separate"/>
+            </w:r>
+            <w:r>
+              <w:rPr>
+                <w:noProof/>
+                <w:webHidden/>
+              </w:rPr>
+              <w:t>12</w:t>
+            </w:r>
+            <w:r>
+              <w:rPr>
+                <w:noProof/>
+                <w:webHidden/>
+              </w:rPr>
+              <w:fldChar w:fldCharType="end"/>
+            </w:r>
+          </w:hyperlink>
+        </w:p>
+        <w:p>
+          <w:pPr>
+            <w:pStyle w:val="TDC1"/>
+            <w:tabs>
+              <w:tab w:val="right" w:leader="dot" w:pos="9019"/>
+            </w:tabs>
+            <w:rPr>
+              <w:noProof/>
+            </w:rPr>
+          </w:pPr>
+          <w:hyperlink w:anchor="_Toc13652653" w:history="1">
+            <w:r>
+              <w:rPr>
+                <w:rStyle w:val="Hipervnculo"/>
+                <w:noProof/>
+              </w:rPr>
+              <w:t>Android</w:t>
+            </w:r>
+            <w:r>
+              <w:rPr>
+                <w:noProof/>
+                <w:webHidden/>
+              </w:rPr>
+              <w:tab/>
+            </w:r>
+            <w:r>
+              <w:rPr>
+                <w:noProof/>
+                <w:webHidden/>
+              </w:rPr>
+              <w:fldChar w:fldCharType="begin"/>
+            </w:r>
+            <w:r>
+              <w:rPr>
+                <w:noProof/>
+                <w:webHidden/>
+              </w:rPr>
+              <w:instrText xml:space="preserve"> PAGEREF _Toc13652653 \h </w:instrText>
+            </w:r>
+            <w:r>
+              <w:rPr>
+                <w:noProof/>
+                <w:webHidden/>
+              </w:rPr>
+            </w:r>
+            <w:r>
+              <w:rPr>
+                <w:noProof/>
+                <w:webHidden/>
+              </w:rPr>
+              <w:fldChar w:fldCharType="separate"/>
+            </w:r>
+            <w:r>
+              <w:rPr>
+                <w:noProof/>
+                <w:webHidden/>
+              </w:rPr>
+              <w:t>12</w:t>
+            </w:r>
+            <w:r>
+              <w:rPr>
+                <w:noProof/>
+                <w:webHidden/>
+              </w:rPr>
+              <w:fldChar w:fldCharType="end"/>
+            </w:r>
+          </w:hyperlink>
+        </w:p>
+        <w:p>
+          <w:pPr>
+            <w:pStyle w:val="TDC1"/>
+            <w:tabs>
+              <w:tab w:val="right" w:leader="dot" w:pos="9019"/>
+            </w:tabs>
+            <w:rPr>
+              <w:noProof/>
+            </w:rPr>
+          </w:pPr>
+          <w:hyperlink w:anchor="_Toc13652654" w:history="1">
+            <w:r>
+              <w:rPr>
+                <w:rStyle w:val="Hipervnculo"/>
+                <w:noProof/>
+                <w:highlight w:val="white"/>
+              </w:rPr>
+              <w:t>Sensores Utilizados</w:t>
+            </w:r>
+            <w:r>
+              <w:rPr>
+                <w:noProof/>
+                <w:webHidden/>
+              </w:rPr>
+              <w:tab/>
+            </w:r>
+            <w:r>
+              <w:rPr>
+                <w:noProof/>
+                <w:webHidden/>
+              </w:rPr>
+              <w:fldChar w:fldCharType="begin"/>
+            </w:r>
+            <w:r>
+              <w:rPr>
+                <w:noProof/>
+                <w:webHidden/>
+              </w:rPr>
+              <w:instrText xml:space="preserve"> PAGEREF _Toc13652654 \h </w:instrText>
+            </w:r>
+            <w:r>
+              <w:rPr>
+                <w:noProof/>
+                <w:webHidden/>
+              </w:rPr>
+            </w:r>
+            <w:r>
+              <w:rPr>
+                <w:noProof/>
+                <w:webHidden/>
+              </w:rPr>
+              <w:fldChar w:fldCharType="separate"/>
+            </w:r>
+            <w:r>
+              <w:rPr>
+                <w:noProof/>
+                <w:webHidden/>
+              </w:rPr>
+              <w:t>13</w:t>
+            </w:r>
+            <w:r>
+              <w:rPr>
+                <w:noProof/>
+                <w:webHidden/>
+              </w:rPr>
+              <w:fldChar w:fldCharType="end"/>
+            </w:r>
+          </w:hyperlink>
+        </w:p>
+        <w:p>
+          <w:pPr>
+            <w:pStyle w:val="TDC2"/>
+            <w:tabs>
+              <w:tab w:val="right" w:leader="dot" w:pos="9019"/>
+            </w:tabs>
+            <w:rPr>
+              <w:noProof/>
+            </w:rPr>
+          </w:pPr>
+          <w:hyperlink w:anchor="_Toc13652655" w:history="1">
+            <w:r>
+              <w:rPr>
+                <w:rStyle w:val="Hipervnculo"/>
+                <w:noProof/>
+                <w:highlight w:val="white"/>
+              </w:rPr>
+              <w:t>Acelerómetro</w:t>
+            </w:r>
+            <w:r>
+              <w:rPr>
+                <w:noProof/>
+                <w:webHidden/>
+              </w:rPr>
+              <w:tab/>
+            </w:r>
+            <w:r>
+              <w:rPr>
+                <w:noProof/>
+                <w:webHidden/>
+              </w:rPr>
+              <w:fldChar w:fldCharType="begin"/>
+            </w:r>
+            <w:r>
+              <w:rPr>
+                <w:noProof/>
+                <w:webHidden/>
+              </w:rPr>
+              <w:instrText xml:space="preserve"> PAGEREF _Toc13652655 \h </w:instrText>
+            </w:r>
+            <w:r>
+              <w:rPr>
+                <w:noProof/>
+                <w:webHidden/>
+              </w:rPr>
+            </w:r>
+            <w:r>
+              <w:rPr>
+                <w:noProof/>
+                <w:webHidden/>
+              </w:rPr>
+              <w:fldChar w:fldCharType="separate"/>
+            </w:r>
+            <w:r>
+              <w:rPr>
+                <w:noProof/>
+                <w:webHidden/>
+              </w:rPr>
+              <w:t>13</w:t>
+            </w:r>
+            <w:r>
+              <w:rPr>
+                <w:noProof/>
+                <w:webHidden/>
+              </w:rPr>
+              <w:fldChar w:fldCharType="end"/>
+            </w:r>
+          </w:hyperlink>
+        </w:p>
+        <w:p>
+          <w:pPr>
+            <w:pStyle w:val="TDC2"/>
+            <w:tabs>
+              <w:tab w:val="right" w:leader="dot" w:pos="9019"/>
+            </w:tabs>
+            <w:rPr>
+              <w:noProof/>
+            </w:rPr>
+          </w:pPr>
+          <w:hyperlink w:anchor="_Toc13652656" w:history="1">
+            <w:r>
+              <w:rPr>
+                <w:rStyle w:val="Hipervnculo"/>
+                <w:noProof/>
+                <w:highlight w:val="white"/>
+              </w:rPr>
+              <w:t>Proximidad</w:t>
+            </w:r>
+            <w:r>
+              <w:rPr>
+                <w:noProof/>
+                <w:webHidden/>
+              </w:rPr>
+              <w:tab/>
+            </w:r>
+            <w:r>
+              <w:rPr>
+                <w:noProof/>
+                <w:webHidden/>
+              </w:rPr>
+              <w:fldChar w:fldCharType="begin"/>
+            </w:r>
+            <w:r>
+              <w:rPr>
+                <w:noProof/>
+                <w:webHidden/>
+              </w:rPr>
+              <w:instrText xml:space="preserve"> PAGEREF _Toc13652656 \h </w:instrText>
+            </w:r>
+            <w:r>
+              <w:rPr>
+                <w:noProof/>
+                <w:webHidden/>
+              </w:rPr>
+            </w:r>
+            <w:r>
+              <w:rPr>
+                <w:noProof/>
+                <w:webHidden/>
+              </w:rPr>
+              <w:fldChar w:fldCharType="separate"/>
+            </w:r>
+            <w:r>
+              <w:rPr>
+                <w:noProof/>
+                <w:webHidden/>
+              </w:rPr>
+              <w:t>14</w:t>
+            </w:r>
+            <w:r>
+              <w:rPr>
+                <w:noProof/>
+                <w:webHidden/>
+              </w:rPr>
+              <w:fldChar w:fldCharType="end"/>
+            </w:r>
+          </w:hyperlink>
+        </w:p>
+        <w:p>
+          <w:pPr>
+            <w:pStyle w:val="TDC2"/>
+            <w:tabs>
+              <w:tab w:val="right" w:leader="dot" w:pos="9019"/>
+            </w:tabs>
+            <w:rPr>
+              <w:noProof/>
+            </w:rPr>
+          </w:pPr>
+          <w:hyperlink w:anchor="_Toc13652657" w:history="1">
+            <w:r>
+              <w:rPr>
+                <w:rStyle w:val="Hipervnculo"/>
+                <w:noProof/>
+                <w:highlight w:val="white"/>
+              </w:rPr>
+              <w:t>Gravedad</w:t>
+            </w:r>
+            <w:r>
+              <w:rPr>
+                <w:noProof/>
+                <w:webHidden/>
+              </w:rPr>
+              <w:tab/>
+            </w:r>
+            <w:r>
+              <w:rPr>
+                <w:noProof/>
+                <w:webHidden/>
+              </w:rPr>
+              <w:fldChar w:fldCharType="begin"/>
+            </w:r>
+            <w:r>
+              <w:rPr>
+                <w:noProof/>
+                <w:webHidden/>
+              </w:rPr>
+              <w:instrText xml:space="preserve"> PAGEREF _Toc13652657 \h </w:instrText>
+            </w:r>
+            <w:r>
+              <w:rPr>
+                <w:noProof/>
+                <w:webHidden/>
+              </w:rPr>
+            </w:r>
+            <w:r>
+              <w:rPr>
+                <w:noProof/>
+                <w:webHidden/>
+              </w:rPr>
+              <w:fldChar w:fldCharType="separate"/>
+            </w:r>
+            <w:r>
+              <w:rPr>
+                <w:noProof/>
+                <w:webHidden/>
+              </w:rPr>
+              <w:t>14</w:t>
+            </w:r>
+            <w:r>
+              <w:rPr>
+                <w:noProof/>
+                <w:webHidden/>
+              </w:rPr>
+              <w:fldChar w:fldCharType="end"/>
+            </w:r>
+          </w:hyperlink>
+        </w:p>
+        <w:p>
+          <w:r>
+            <w:rPr>
+              <w:b/>
+              <w:bCs/>
+            </w:rPr>
+            <w:fldChar w:fldCharType="end"/>
+          </w:r>
+        </w:p>
+      </w:sdtContent>
+    </w:sdt>
     <w:p>
       <w:pPr>
         <w:pStyle w:val="Ttulo1"/>
-      </w:pPr>
-      <w:r>
+        <w:sectPr>
+          <w:pgSz w:w="11909" w:h="16834"/>
+          <w:pgMar w:top="1440" w:right="1440" w:bottom="1440" w:left="1440" w:header="720" w:footer="720" w:gutter="0"/>
+          <w:pgBorders w:offsetFrom="page">
+            <w:top w:val="single" w:sz="4" w:space="24" w:color="auto"/>
+            <w:left w:val="single" w:sz="4" w:space="24" w:color="auto"/>
+            <w:bottom w:val="single" w:sz="4" w:space="24" w:color="auto"/>
+            <w:right w:val="single" w:sz="4" w:space="24" w:color="auto"/>
+          </w:pgBorders>
+          <w:pgNumType w:start="1"/>
+          <w:cols w:space="720"/>
+        </w:sectPr>
+      </w:pPr>
+    </w:p>
+    <w:p>
+      <w:pPr>
+        <w:pStyle w:val="Ttulo1"/>
+      </w:pPr>
+      <w:bookmarkStart w:id="0" w:name="_Toc13652630"/>
+      <w:r>
+        <w:lastRenderedPageBreak/>
         <w:t>Objetivo</w:t>
       </w:r>
+      <w:bookmarkEnd w:id="0"/>
       <w:r>
         <w:fldChar w:fldCharType="begin"/>
       </w:r>
@@ -864,9 +2867,11 @@
           <w:szCs w:val="24"/>
         </w:rPr>
       </w:pPr>
+      <w:bookmarkStart w:id="1" w:name="_Toc13652631"/>
       <w:r>
         <w:t>Instructivo de uso general</w:t>
       </w:r>
+      <w:bookmarkEnd w:id="1"/>
       <w:r>
         <w:fldChar w:fldCharType="begin"/>
       </w:r>
@@ -930,9 +2935,11 @@
       <w:pPr>
         <w:pStyle w:val="Ttulo2"/>
       </w:pPr>
+      <w:bookmarkStart w:id="2" w:name="_Toc13652632"/>
       <w:r>
         <w:t>Conexión</w:t>
       </w:r>
+      <w:bookmarkEnd w:id="2"/>
     </w:p>
     <w:p>
       <w:pPr>
@@ -1106,9 +3113,11 @@
       <w:pPr>
         <w:pStyle w:val="Ttulo2"/>
       </w:pPr>
+      <w:bookmarkStart w:id="3" w:name="_Toc13652633"/>
       <w:r>
         <w:t>Calibración</w:t>
       </w:r>
+      <w:bookmarkEnd w:id="3"/>
     </w:p>
     <w:p>
       <w:pPr>
@@ -1237,9 +3246,12 @@
       <w:pPr>
         <w:pStyle w:val="Ttulo2"/>
       </w:pPr>
-      <w:r>
+      <w:bookmarkStart w:id="4" w:name="_Toc13652634"/>
+      <w:r>
+        <w:lastRenderedPageBreak/>
         <w:t>Preparación del Trago</w:t>
       </w:r>
+      <w:bookmarkEnd w:id="4"/>
     </w:p>
     <w:p>
       <w:pPr>
@@ -1259,7 +3271,7 @@
           <w:noProof/>
         </w:rPr>
         <w:drawing>
-          <wp:anchor distT="114300" distB="114300" distL="114300" distR="114300" simplePos="0" relativeHeight="251658240" behindDoc="0" locked="0" layoutInCell="1" hidden="0" allowOverlap="1">
+          <wp:anchor distT="114300" distB="114300" distL="114300" distR="114300" simplePos="0" relativeHeight="251658240" behindDoc="0" locked="0" layoutInCell="1" hidden="0" allowOverlap="1" wp14:anchorId="473EBB79" wp14:editId="4CAAF583">
             <wp:simplePos x="0" y="0"/>
             <wp:positionH relativeFrom="column">
               <wp:posOffset>990600</wp:posOffset>
@@ -1384,7 +3396,7 @@
           <w:noProof/>
         </w:rPr>
         <w:drawing>
-          <wp:anchor distT="114300" distB="114300" distL="114300" distR="114300" simplePos="0" relativeHeight="251659264" behindDoc="0" locked="0" layoutInCell="1" hidden="0" allowOverlap="1">
+          <wp:anchor distT="114300" distB="114300" distL="114300" distR="114300" simplePos="0" relativeHeight="251659264" behindDoc="0" locked="0" layoutInCell="1" hidden="0" allowOverlap="1" wp14:anchorId="55997349" wp14:editId="7AE8A968">
             <wp:simplePos x="0" y="0"/>
             <wp:positionH relativeFrom="column">
               <wp:posOffset>1057275</wp:posOffset>
@@ -1522,10 +3534,12 @@
       <w:pPr>
         <w:pStyle w:val="Ttulo1"/>
       </w:pPr>
+      <w:bookmarkStart w:id="5" w:name="_Toc13652635"/>
       <w:r>
         <w:lastRenderedPageBreak/>
         <w:t>Composición BarmanIOT</w:t>
       </w:r>
+      <w:bookmarkEnd w:id="5"/>
       <w:r>
         <w:fldChar w:fldCharType="begin"/>
       </w:r>
@@ -1555,9 +3569,11 @@
       <w:pPr>
         <w:pStyle w:val="Ttulo2"/>
       </w:pPr>
+      <w:bookmarkStart w:id="6" w:name="_Toc13652636"/>
       <w:r>
         <w:t>Materiales</w:t>
       </w:r>
+      <w:bookmarkEnd w:id="6"/>
     </w:p>
     <w:p>
       <w:pPr>
@@ -1864,9 +3880,11 @@
       <w:pPr>
         <w:pStyle w:val="Ttulo2"/>
       </w:pPr>
+      <w:bookmarkStart w:id="7" w:name="_Toc13652637"/>
       <w:r>
         <w:t>Sensores</w:t>
       </w:r>
+      <w:bookmarkEnd w:id="7"/>
     </w:p>
     <w:p>
       <w:pPr>
@@ -1968,8 +3986,13 @@
       <w:pPr>
         <w:pStyle w:val="Ttulo2"/>
       </w:pPr>
-      <w:r>
-        <w:t xml:space="preserve">Actuadores </w:t>
+      <w:bookmarkStart w:id="8" w:name="_Toc13652638"/>
+      <w:r>
+        <w:t>Actuadores</w:t>
+      </w:r>
+      <w:bookmarkEnd w:id="8"/>
+      <w:r>
+        <w:t xml:space="preserve"> </w:t>
       </w:r>
     </w:p>
     <w:p>
@@ -2081,10 +4104,12 @@
       <w:pPr>
         <w:pStyle w:val="Ttulo1"/>
       </w:pPr>
+      <w:bookmarkStart w:id="9" w:name="_Toc13652639"/>
       <w:r>
         <w:lastRenderedPageBreak/>
         <w:t>Descripción de componentes</w:t>
       </w:r>
+      <w:bookmarkEnd w:id="9"/>
       <w:r>
         <w:fldChar w:fldCharType="begin"/>
       </w:r>
@@ -2105,6 +4130,7 @@
       <w:pPr>
         <w:pStyle w:val="Ttulo2"/>
       </w:pPr>
+      <w:bookmarkStart w:id="10" w:name="_Toc13652640"/>
       <w:r>
         <w:t>Balanza Yzc133</w:t>
       </w:r>
@@ -2113,7 +4139,7 @@
           <w:noProof/>
         </w:rPr>
         <w:drawing>
-          <wp:inline distT="114300" distB="114300" distL="114300" distR="114300">
+          <wp:inline distT="114300" distB="114300" distL="114300" distR="114300" wp14:anchorId="4AB7FE94" wp14:editId="0FAE6117">
             <wp:extent cx="4433888" cy="2747243"/>
             <wp:effectExtent l="152400" t="152400" r="367030" b="358140"/>
             <wp:docPr id="18" name="image17.png"/>
@@ -2157,6 +4183,7 @@
           </wp:inline>
         </w:drawing>
       </w:r>
+      <w:bookmarkEnd w:id="10"/>
     </w:p>
     <w:p>
       <w:r>
@@ -2181,17 +4208,24 @@
     </w:p>
     <w:p>
       <w:r>
-        <w:t>Se comunica con el microcontrolador mediante 2 pines (Clock y Data) de forma serial.</w:t>
+        <w:t>Se comunica con el microcontrolador mediante 2 p</w:t>
+      </w:r>
+      <w:bookmarkStart w:id="11" w:name="_GoBack"/>
+      <w:bookmarkEnd w:id="11"/>
+      <w:r>
+        <w:t>ines (Clock y Data) de forma serial.</w:t>
       </w:r>
     </w:p>
     <w:p>
       <w:pPr>
         <w:pStyle w:val="Ttulo2"/>
       </w:pPr>
+      <w:bookmarkStart w:id="12" w:name="_Toc13652641"/>
       <w:r>
         <w:lastRenderedPageBreak/>
         <w:t>Display Lcd 1602 Hd44780</w:t>
       </w:r>
+      <w:bookmarkEnd w:id="12"/>
     </w:p>
     <w:p>
       <w:pPr>
@@ -2209,7 +4243,7 @@
           <w:noProof/>
         </w:rPr>
         <w:drawing>
-          <wp:inline distT="114300" distB="114300" distL="114300" distR="114300">
+          <wp:inline distT="114300" distB="114300" distL="114300" distR="114300" wp14:anchorId="2FCF635B" wp14:editId="42237625">
             <wp:extent cx="5100638" cy="2262243"/>
             <wp:effectExtent l="152400" t="152400" r="367030" b="367030"/>
             <wp:docPr id="1" name="image14.png"/>
@@ -2274,12 +4308,14 @@
       <w:pPr>
         <w:pStyle w:val="Ttulo2"/>
       </w:pPr>
+      <w:bookmarkStart w:id="13" w:name="_Toc13652642"/>
       <w:r>
         <w:t>Módulo</w:t>
       </w:r>
       <w:r>
         <w:t xml:space="preserve"> Bluetooth HC06</w:t>
       </w:r>
+      <w:bookmarkEnd w:id="13"/>
     </w:p>
     <w:p>
       <w:pPr>
@@ -2308,7 +4344,7 @@
           <w:szCs w:val="24"/>
         </w:rPr>
         <w:drawing>
-          <wp:inline distT="114300" distB="114300" distL="114300" distR="114300">
+          <wp:inline distT="114300" distB="114300" distL="114300" distR="114300" wp14:anchorId="65784C58" wp14:editId="5315C32E">
             <wp:extent cx="4157663" cy="2382714"/>
             <wp:effectExtent l="152400" t="152400" r="357505" b="360680"/>
             <wp:docPr id="6" name="image15.png"/>
@@ -2436,6 +4472,7 @@
           <w:lang w:val="en-US"/>
         </w:rPr>
       </w:pPr>
+      <w:bookmarkStart w:id="14" w:name="_Toc13652643"/>
       <w:r>
         <w:rPr>
           <w:lang w:val="en-US"/>
@@ -2463,6 +4500,7 @@
         </w:rPr>
         <w:t>Smd</w:t>
       </w:r>
+      <w:bookmarkEnd w:id="14"/>
       <w:proofErr w:type="spellEnd"/>
     </w:p>
     <w:p>
@@ -2484,7 +4522,7 @@
           <w:highlight w:val="white"/>
         </w:rPr>
         <w:drawing>
-          <wp:inline distT="114300" distB="114300" distL="114300" distR="114300">
+          <wp:inline distT="114300" distB="114300" distL="114300" distR="114300" wp14:anchorId="04ED952E" wp14:editId="2980B48B">
             <wp:extent cx="4443413" cy="2332423"/>
             <wp:effectExtent l="152400" t="152400" r="357505" b="353695"/>
             <wp:docPr id="10" name="image12.png"/>
@@ -2569,10 +4607,12 @@
       <w:pPr>
         <w:pStyle w:val="Ttulo2"/>
       </w:pPr>
+      <w:bookmarkStart w:id="15" w:name="_Toc13652644"/>
       <w:r>
         <w:lastRenderedPageBreak/>
         <w:t>Sensor de temperatura LM35</w:t>
       </w:r>
+      <w:bookmarkEnd w:id="15"/>
     </w:p>
     <w:p>
       <w:pPr>
@@ -2590,7 +4630,7 @@
           <w:szCs w:val="24"/>
         </w:rPr>
         <w:drawing>
-          <wp:inline distT="114300" distB="114300" distL="114300" distR="114300">
+          <wp:inline distT="114300" distB="114300" distL="114300" distR="114300" wp14:anchorId="499B0021" wp14:editId="5A60BE57">
             <wp:extent cx="4672013" cy="2750273"/>
             <wp:effectExtent l="152400" t="152400" r="357505" b="354965"/>
             <wp:docPr id="20" name="image16.png"/>
@@ -2656,9 +4696,11 @@
       <w:pPr>
         <w:pStyle w:val="Ttulo2"/>
       </w:pPr>
+      <w:bookmarkStart w:id="16" w:name="_Toc13652645"/>
       <w:r>
         <w:t>Alarma sonora TMB12A05</w:t>
       </w:r>
+      <w:bookmarkEnd w:id="16"/>
     </w:p>
     <w:p>
       <w:pPr>
@@ -2677,7 +4719,7 @@
           <w:szCs w:val="24"/>
         </w:rPr>
         <w:drawing>
-          <wp:inline distT="114300" distB="114300" distL="114300" distR="114300">
+          <wp:inline distT="114300" distB="114300" distL="114300" distR="114300" wp14:anchorId="4C72ECF7" wp14:editId="6FF9A601">
             <wp:extent cx="4233863" cy="1202642"/>
             <wp:effectExtent l="152400" t="152400" r="357505" b="360045"/>
             <wp:docPr id="15" name="image9.png"/>
@@ -2743,9 +4785,11 @@
       <w:pPr>
         <w:pStyle w:val="Ttulo1"/>
       </w:pPr>
+      <w:bookmarkStart w:id="17" w:name="_Toc13652646"/>
       <w:r>
         <w:t>Diagramas</w:t>
       </w:r>
+      <w:bookmarkEnd w:id="17"/>
       <w:r>
         <w:fldChar w:fldCharType="begin"/>
       </w:r>
@@ -2766,9 +4810,11 @@
       <w:pPr>
         <w:pStyle w:val="Ttulo2"/>
       </w:pPr>
+      <w:bookmarkStart w:id="18" w:name="_Toc13652647"/>
       <w:r>
         <w:t>Diagrama de Bloques</w:t>
       </w:r>
+      <w:bookmarkEnd w:id="18"/>
     </w:p>
     <w:p>
       <w:pPr>
@@ -2788,7 +4834,7 @@
           <w:szCs w:val="24"/>
         </w:rPr>
         <w:drawing>
-          <wp:inline distT="114300" distB="114300" distL="114300" distR="114300">
+          <wp:inline distT="114300" distB="114300" distL="114300" distR="114300" wp14:anchorId="5762723E" wp14:editId="76C5945B">
             <wp:extent cx="5976938" cy="3909620"/>
             <wp:effectExtent l="0" t="0" r="0" b="0"/>
             <wp:docPr id="9" name="image3.png"/>
@@ -2845,10 +4891,12 @@
       <w:pPr>
         <w:pStyle w:val="Ttulo2"/>
       </w:pPr>
+      <w:bookmarkStart w:id="19" w:name="_Toc13652648"/>
       <w:r>
         <w:lastRenderedPageBreak/>
         <w:t>Diagrama lógico</w:t>
       </w:r>
+      <w:bookmarkEnd w:id="19"/>
     </w:p>
     <w:p>
       <w:pPr>
@@ -2868,7 +4916,7 @@
           <w:szCs w:val="24"/>
         </w:rPr>
         <w:drawing>
-          <wp:inline distT="114300" distB="114300" distL="114300" distR="114300">
+          <wp:inline distT="114300" distB="114300" distL="114300" distR="114300" wp14:anchorId="14D94D1D" wp14:editId="6F70144B">
             <wp:extent cx="5929313" cy="2794992"/>
             <wp:effectExtent l="0" t="0" r="0" b="0"/>
             <wp:docPr id="17" name="image2.png"/>
@@ -2919,9 +4967,11 @@
       <w:pPr>
         <w:pStyle w:val="Ttulo2"/>
       </w:pPr>
+      <w:bookmarkStart w:id="20" w:name="_Toc13652649"/>
       <w:r>
         <w:t>Diagrama de secuencia</w:t>
       </w:r>
+      <w:bookmarkEnd w:id="20"/>
     </w:p>
     <w:p>
       <w:pPr>
@@ -2941,7 +4991,7 @@
           <w:szCs w:val="24"/>
         </w:rPr>
         <w:drawing>
-          <wp:inline distT="114300" distB="114300" distL="114300" distR="114300">
+          <wp:inline distT="114300" distB="114300" distL="114300" distR="114300" wp14:anchorId="39C77B61" wp14:editId="34D51513">
             <wp:extent cx="5710238" cy="3232839"/>
             <wp:effectExtent l="0" t="0" r="0" b="0"/>
             <wp:docPr id="5" name="image4.png"/>
@@ -2998,10 +5048,12 @@
       <w:pPr>
         <w:pStyle w:val="Ttulo2"/>
       </w:pPr>
+      <w:bookmarkStart w:id="21" w:name="_Toc13652650"/>
       <w:r>
         <w:lastRenderedPageBreak/>
         <w:t>Diagrama de conexiones</w:t>
       </w:r>
+      <w:bookmarkEnd w:id="21"/>
     </w:p>
     <w:p>
       <w:pPr>
@@ -3016,125 +5068,14 @@
       <w:r>
         <w:rPr>
           <w:noProof/>
-        </w:rPr>
-        <mc:AlternateContent>
-          <mc:Choice Requires="wps">
-            <w:drawing>
-              <wp:anchor distT="0" distB="0" distL="114300" distR="114300" simplePos="0" relativeHeight="251683840" behindDoc="0" locked="0" layoutInCell="1" allowOverlap="1" wp14:anchorId="7D7B0D83" wp14:editId="74C24882">
-                <wp:simplePos x="0" y="0"/>
-                <wp:positionH relativeFrom="column">
-                  <wp:posOffset>4619036</wp:posOffset>
-                </wp:positionH>
-                <wp:positionV relativeFrom="paragraph">
-                  <wp:posOffset>4472534</wp:posOffset>
-                </wp:positionV>
-                <wp:extent cx="725327" cy="377072"/>
-                <wp:effectExtent l="0" t="0" r="11430" b="17145"/>
-                <wp:wrapNone/>
-                <wp:docPr id="35" name="Cuadro de texto 35"/>
-                <wp:cNvGraphicFramePr/>
-                <a:graphic xmlns:a="http://schemas.openxmlformats.org/drawingml/2006/main">
-                  <a:graphicData uri="http://schemas.microsoft.com/office/word/2010/wordprocessingShape">
-                    <wps:wsp>
-                      <wps:cNvSpPr txBox="1"/>
-                      <wps:spPr>
-                        <a:xfrm>
-                          <a:off x="0" y="0"/>
-                          <a:ext cx="725327" cy="377072"/>
-                        </a:xfrm>
-                        <a:prstGeom prst="rect">
-                          <a:avLst/>
-                        </a:prstGeom>
-                        <a:solidFill>
-                          <a:schemeClr val="lt1"/>
-                        </a:solidFill>
-                        <a:ln w="6350">
-                          <a:solidFill>
-                            <a:prstClr val="black"/>
-                          </a:solidFill>
-                        </a:ln>
-                      </wps:spPr>
-                      <wps:txbx>
-                        <w:txbxContent>
-                          <w:p>
-                            <w:pPr>
-                              <w:rPr>
-                                <w:lang w:val="es-ES"/>
-                              </w:rPr>
-                            </w:pPr>
-                            <w:r>
-                              <w:rPr>
-                                <w:sz w:val="16"/>
-                                <w:szCs w:val="16"/>
-                                <w:lang w:val="es-ES"/>
-                              </w:rPr>
-                              <w:t>Inicio botones</w:t>
-                            </w:r>
-                          </w:p>
-                          <w:p/>
-                        </w:txbxContent>
-                      </wps:txbx>
-                      <wps:bodyPr rot="0" spcFirstLastPara="0" vertOverflow="overflow" horzOverflow="overflow" vert="horz" wrap="square" lIns="91440" tIns="45720" rIns="91440" bIns="45720" numCol="1" spcCol="0" rtlCol="0" fromWordArt="0" anchor="t" anchorCtr="0" forceAA="0" compatLnSpc="1">
-                        <a:prstTxWarp prst="textNoShape">
-                          <a:avLst/>
-                        </a:prstTxWarp>
-                        <a:noAutofit/>
-                      </wps:bodyPr>
-                    </wps:wsp>
-                  </a:graphicData>
-                </a:graphic>
-                <wp14:sizeRelH relativeFrom="margin">
-                  <wp14:pctWidth>0</wp14:pctWidth>
-                </wp14:sizeRelH>
-                <wp14:sizeRelV relativeFrom="margin">
-                  <wp14:pctHeight>0</wp14:pctHeight>
-                </wp14:sizeRelV>
-              </wp:anchor>
-            </w:drawing>
-          </mc:Choice>
-          <mc:Fallback>
-            <w:pict>
-              <v:shapetype w14:anchorId="7D7B0D83" id="_x0000_t202" coordsize="21600,21600" o:spt="202" path="m,l,21600r21600,l21600,xe">
-                <v:stroke joinstyle="miter"/>
-                <v:path gradientshapeok="t" o:connecttype="rect"/>
-              </v:shapetype>
-              <v:shape id="Cuadro de texto 35" o:spid="_x0000_s1026" type="#_x0000_t202" style="position:absolute;margin-left:363.7pt;margin-top:352.15pt;width:57.1pt;height:29.7pt;z-index:251683840;visibility:visible;mso-wrap-style:square;mso-width-percent:0;mso-height-percent:0;mso-wrap-distance-left:9pt;mso-wrap-distance-top:0;mso-wrap-distance-right:9pt;mso-wrap-distance-bottom:0;mso-position-horizontal:absolute;mso-position-horizontal-relative:text;mso-position-vertical:absolute;mso-position-vertical-relative:text;mso-width-percent:0;mso-height-percent:0;mso-width-relative:margin;mso-height-relative:margin;v-text-anchor:top" o:gfxdata="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" fillcolor="white [3201]" strokeweight=".5pt">
-                <v:textbox>
-                  <w:txbxContent>
-                    <w:p>
-                      <w:pPr>
-                        <w:rPr>
-                          <w:lang w:val="es-ES"/>
-                        </w:rPr>
-                      </w:pPr>
-                      <w:r>
-                        <w:rPr>
-                          <w:sz w:val="16"/>
-                          <w:szCs w:val="16"/>
-                          <w:lang w:val="es-ES"/>
-                        </w:rPr>
-                        <w:t>Inicio botones</w:t>
-                      </w:r>
-                    </w:p>
-                    <w:p/>
-                  </w:txbxContent>
-                </v:textbox>
-              </v:shape>
-            </w:pict>
-          </mc:Fallback>
-        </mc:AlternateContent>
-      </w:r>
-      <w:r>
-        <w:rPr>
-          <w:noProof/>
           <w:color w:val="24292E"/>
           <w:sz w:val="24"/>
           <w:szCs w:val="24"/>
         </w:rPr>
         <w:drawing>
-          <wp:inline distT="114300" distB="114300" distL="114300" distR="114300">
-            <wp:extent cx="5824538" cy="4371829"/>
-            <wp:effectExtent l="0" t="0" r="5080" b="0"/>
+          <wp:inline distT="114300" distB="114300" distL="114300" distR="114300" wp14:anchorId="6D9655C3" wp14:editId="3B650E34">
+            <wp:extent cx="5823585" cy="4124325"/>
+            <wp:effectExtent l="0" t="0" r="5715" b="9525"/>
             <wp:docPr id="11" name="image11.png"/>
             <wp:cNvGraphicFramePr/>
             <a:graphic xmlns:a="http://schemas.openxmlformats.org/drawingml/2006/main">
@@ -3154,7 +5095,7 @@
                   <pic:spPr>
                     <a:xfrm>
                       <a:off x="0" y="0"/>
-                      <a:ext cx="5824538" cy="4371829"/>
+                      <a:ext cx="5829373" cy="4128424"/>
                     </a:xfrm>
                     <a:prstGeom prst="rect">
                       <a:avLst/>
@@ -3167,13 +5108,25 @@
           </wp:inline>
         </w:drawing>
       </w:r>
-      <w:bookmarkStart w:id="0" w:name="_GoBack"/>
-      <w:bookmarkEnd w:id="0"/>
     </w:p>
     <w:p>
       <w:pPr>
         <w:pStyle w:val="Ttulo2"/>
       </w:pPr>
+      <w:bookmarkStart w:id="22" w:name="_Toc13652651"/>
+      <w:r>
+        <w:t>Diagrama de software</w:t>
+      </w:r>
+      <w:bookmarkEnd w:id="22"/>
+    </w:p>
+    <w:p>
+      <w:pPr>
+        <w:rPr>
+          <w:color w:val="24292E"/>
+          <w:sz w:val="24"/>
+          <w:szCs w:val="24"/>
+        </w:rPr>
+      </w:pPr>
       <w:r>
         <w:rPr>
           <w:noProof/>
@@ -3181,1916 +5134,48 @@
           <w:sz w:val="24"/>
           <w:szCs w:val="24"/>
         </w:rPr>
-        <mc:AlternateContent>
-          <mc:Choice Requires="wps">
-            <w:drawing>
-              <wp:anchor distT="0" distB="0" distL="114300" distR="114300" simplePos="0" relativeHeight="251692032" behindDoc="0" locked="0" layoutInCell="1" allowOverlap="1" wp14:anchorId="7D4EEFBE" wp14:editId="585046E8">
-                <wp:simplePos x="0" y="0"/>
-                <wp:positionH relativeFrom="column">
-                  <wp:posOffset>5439266</wp:posOffset>
-                </wp:positionH>
-                <wp:positionV relativeFrom="paragraph">
-                  <wp:posOffset>298954</wp:posOffset>
-                </wp:positionV>
-                <wp:extent cx="63107" cy="301658"/>
-                <wp:effectExtent l="50800" t="0" r="26035" b="41275"/>
-                <wp:wrapNone/>
-                <wp:docPr id="40" name="Conector recto de flecha 40"/>
-                <wp:cNvGraphicFramePr/>
-                <a:graphic xmlns:a="http://schemas.openxmlformats.org/drawingml/2006/main">
-                  <a:graphicData uri="http://schemas.microsoft.com/office/word/2010/wordprocessingShape">
-                    <wps:wsp>
-                      <wps:cNvCnPr/>
-                      <wps:spPr>
-                        <a:xfrm flipH="1">
-                          <a:off x="0" y="0"/>
-                          <a:ext cx="63107" cy="301658"/>
-                        </a:xfrm>
-                        <a:prstGeom prst="straightConnector1">
-                          <a:avLst/>
-                        </a:prstGeom>
-                        <a:ln>
-                          <a:solidFill>
-                            <a:schemeClr val="tx1"/>
-                          </a:solidFill>
-                          <a:tailEnd type="triangle"/>
-                        </a:ln>
-                      </wps:spPr>
-                      <wps:style>
-                        <a:lnRef idx="1">
-                          <a:schemeClr val="accent6"/>
-                        </a:lnRef>
-                        <a:fillRef idx="0">
-                          <a:schemeClr val="accent6"/>
-                        </a:fillRef>
-                        <a:effectRef idx="0">
-                          <a:schemeClr val="accent6"/>
-                        </a:effectRef>
-                        <a:fontRef idx="minor">
-                          <a:schemeClr val="tx1"/>
-                        </a:fontRef>
-                      </wps:style>
-                      <wps:bodyPr/>
-                    </wps:wsp>
-                  </a:graphicData>
-                </a:graphic>
-                <wp14:sizeRelH relativeFrom="margin">
-                  <wp14:pctWidth>0</wp14:pctWidth>
-                </wp14:sizeRelH>
-                <wp14:sizeRelV relativeFrom="margin">
-                  <wp14:pctHeight>0</wp14:pctHeight>
-                </wp14:sizeRelV>
-              </wp:anchor>
-            </w:drawing>
-          </mc:Choice>
-          <mc:Fallback>
-            <w:pict>
-              <v:shapetype w14:anchorId="3F4F5B8B" id="_x0000_t32" coordsize="21600,21600" o:spt="32" o:oned="t" path="m,l21600,21600e" filled="f">
-                <v:path arrowok="t" fillok="f" o:connecttype="none"/>
-                <o:lock v:ext="edit" shapetype="t"/>
-              </v:shapetype>
-              <v:shape id="Conector recto de flecha 40" o:spid="_x0000_s1026" type="#_x0000_t32" style="position:absolute;margin-left:428.3pt;margin-top:23.55pt;width:4.95pt;height:23.75pt;flip:x;z-index:251692032;visibility:visible;mso-wrap-style:square;mso-width-percent:0;mso-height-percent:0;mso-wrap-distance-left:9pt;mso-wrap-distance-top:0;mso-wrap-distance-right:9pt;mso-wrap-distance-bottom:0;mso-position-horizontal:absolute;mso-position-horizontal-relative:text;mso-position-vertical:absolute;mso-position-vertical-relative:text;mso-width-percent:0;mso-height-percent:0;mso-width-relative:margin;mso-height-relative:margin" o:gfxdata="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" strokecolor="black [3213]">
-                <v:stroke endarrow="block"/>
-              </v:shape>
-            </w:pict>
-          </mc:Fallback>
-        </mc:AlternateContent>
-      </w:r>
-      <w:r>
-        <w:rPr>
-          <w:noProof/>
-          <w:color w:val="24292E"/>
-          <w:sz w:val="24"/>
-          <w:szCs w:val="24"/>
-        </w:rPr>
-        <mc:AlternateContent>
-          <mc:Choice Requires="wps">
-            <w:drawing>
-              <wp:anchor distT="0" distB="0" distL="114300" distR="114300" simplePos="0" relativeHeight="251689984" behindDoc="0" locked="0" layoutInCell="1" allowOverlap="1" wp14:anchorId="2212AFE4" wp14:editId="41F27E57">
-                <wp:simplePos x="0" y="0"/>
-                <wp:positionH relativeFrom="column">
-                  <wp:posOffset>4732256</wp:posOffset>
-                </wp:positionH>
-                <wp:positionV relativeFrom="paragraph">
-                  <wp:posOffset>327235</wp:posOffset>
-                </wp:positionV>
-                <wp:extent cx="45719" cy="301658"/>
-                <wp:effectExtent l="25400" t="0" r="43815" b="41275"/>
-                <wp:wrapNone/>
-                <wp:docPr id="38" name="Conector recto de flecha 38"/>
-                <wp:cNvGraphicFramePr/>
-                <a:graphic xmlns:a="http://schemas.openxmlformats.org/drawingml/2006/main">
-                  <a:graphicData uri="http://schemas.microsoft.com/office/word/2010/wordprocessingShape">
-                    <wps:wsp>
-                      <wps:cNvCnPr/>
-                      <wps:spPr>
-                        <a:xfrm>
-                          <a:off x="0" y="0"/>
-                          <a:ext cx="45719" cy="301658"/>
-                        </a:xfrm>
-                        <a:prstGeom prst="straightConnector1">
-                          <a:avLst/>
-                        </a:prstGeom>
-                        <a:ln>
-                          <a:solidFill>
-                            <a:schemeClr val="tx1"/>
-                          </a:solidFill>
-                          <a:tailEnd type="triangle"/>
-                        </a:ln>
-                      </wps:spPr>
-                      <wps:style>
-                        <a:lnRef idx="1">
-                          <a:schemeClr val="accent6"/>
-                        </a:lnRef>
-                        <a:fillRef idx="0">
-                          <a:schemeClr val="accent6"/>
-                        </a:fillRef>
-                        <a:effectRef idx="0">
-                          <a:schemeClr val="accent6"/>
-                        </a:effectRef>
-                        <a:fontRef idx="minor">
-                          <a:schemeClr val="tx1"/>
-                        </a:fontRef>
-                      </wps:style>
-                      <wps:bodyPr/>
-                    </wps:wsp>
-                  </a:graphicData>
-                </a:graphic>
-                <wp14:sizeRelH relativeFrom="margin">
-                  <wp14:pctWidth>0</wp14:pctWidth>
-                </wp14:sizeRelH>
-                <wp14:sizeRelV relativeFrom="margin">
-                  <wp14:pctHeight>0</wp14:pctHeight>
-                </wp14:sizeRelV>
-              </wp:anchor>
-            </w:drawing>
-          </mc:Choice>
-          <mc:Fallback>
-            <w:pict>
-              <v:shape w14:anchorId="32E7EF58" id="Conector recto de flecha 38" o:spid="_x0000_s1026" type="#_x0000_t32" style="position:absolute;margin-left:372.6pt;margin-top:25.75pt;width:3.6pt;height:23.75pt;z-index:251689984;visibility:visible;mso-wrap-style:square;mso-width-percent:0;mso-height-percent:0;mso-wrap-distance-left:9pt;mso-wrap-distance-top:0;mso-wrap-distance-right:9pt;mso-wrap-distance-bottom:0;mso-position-horizontal:absolute;mso-position-horizontal-relative:text;mso-position-vertical:absolute;mso-position-vertical-relative:text;mso-width-percent:0;mso-height-percent:0;mso-width-relative:margin;mso-height-relative:margin" o:gfxdata="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" strokecolor="black [3213]">
-                <v:stroke endarrow="block"/>
-              </v:shape>
-            </w:pict>
-          </mc:Fallback>
-        </mc:AlternateContent>
-      </w:r>
-      <w:r>
-        <w:rPr>
-          <w:noProof/>
-          <w:color w:val="24292E"/>
-          <w:sz w:val="24"/>
-          <w:szCs w:val="24"/>
-        </w:rPr>
-        <mc:AlternateContent>
-          <mc:Choice Requires="wps">
-            <w:drawing>
-              <wp:anchor distT="0" distB="0" distL="114300" distR="114300" simplePos="0" relativeHeight="251687936" behindDoc="0" locked="0" layoutInCell="1" allowOverlap="1" wp14:anchorId="0602026F" wp14:editId="1623FE7F">
-                <wp:simplePos x="0" y="0"/>
-                <wp:positionH relativeFrom="column">
-                  <wp:posOffset>4317476</wp:posOffset>
-                </wp:positionH>
-                <wp:positionV relativeFrom="paragraph">
-                  <wp:posOffset>298955</wp:posOffset>
-                </wp:positionV>
-                <wp:extent cx="351456" cy="329938"/>
-                <wp:effectExtent l="0" t="0" r="55245" b="38735"/>
-                <wp:wrapNone/>
-                <wp:docPr id="37" name="Conector recto de flecha 37"/>
-                <wp:cNvGraphicFramePr/>
-                <a:graphic xmlns:a="http://schemas.openxmlformats.org/drawingml/2006/main">
-                  <a:graphicData uri="http://schemas.microsoft.com/office/word/2010/wordprocessingShape">
-                    <wps:wsp>
-                      <wps:cNvCnPr/>
-                      <wps:spPr>
-                        <a:xfrm>
-                          <a:off x="0" y="0"/>
-                          <a:ext cx="351456" cy="329938"/>
-                        </a:xfrm>
-                        <a:prstGeom prst="straightConnector1">
-                          <a:avLst/>
-                        </a:prstGeom>
-                        <a:ln>
-                          <a:solidFill>
-                            <a:schemeClr val="tx1"/>
-                          </a:solidFill>
-                          <a:tailEnd type="triangle"/>
-                        </a:ln>
-                      </wps:spPr>
-                      <wps:style>
-                        <a:lnRef idx="1">
-                          <a:schemeClr val="accent6"/>
-                        </a:lnRef>
-                        <a:fillRef idx="0">
-                          <a:schemeClr val="accent6"/>
-                        </a:fillRef>
-                        <a:effectRef idx="0">
-                          <a:schemeClr val="accent6"/>
-                        </a:effectRef>
-                        <a:fontRef idx="minor">
-                          <a:schemeClr val="tx1"/>
-                        </a:fontRef>
-                      </wps:style>
-                      <wps:bodyPr/>
-                    </wps:wsp>
-                  </a:graphicData>
-                </a:graphic>
-                <wp14:sizeRelH relativeFrom="margin">
-                  <wp14:pctWidth>0</wp14:pctWidth>
-                </wp14:sizeRelH>
-                <wp14:sizeRelV relativeFrom="margin">
-                  <wp14:pctHeight>0</wp14:pctHeight>
-                </wp14:sizeRelV>
-              </wp:anchor>
-            </w:drawing>
-          </mc:Choice>
-          <mc:Fallback>
-            <w:pict>
-              <v:shape w14:anchorId="075FD6AE" id="Conector recto de flecha 37" o:spid="_x0000_s1026" type="#_x0000_t32" style="position:absolute;margin-left:339.95pt;margin-top:23.55pt;width:27.65pt;height:26pt;z-index:251687936;visibility:visible;mso-wrap-style:square;mso-width-percent:0;mso-height-percent:0;mso-wrap-distance-left:9pt;mso-wrap-distance-top:0;mso-wrap-distance-right:9pt;mso-wrap-distance-bottom:0;mso-position-horizontal:absolute;mso-position-horizontal-relative:text;mso-position-vertical:absolute;mso-position-vertical-relative:text;mso-width-percent:0;mso-height-percent:0;mso-width-relative:margin;mso-height-relative:margin" o:gfxdata="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" strokecolor="black [3213]">
-                <v:stroke endarrow="block"/>
-              </v:shape>
-            </w:pict>
-          </mc:Fallback>
-        </mc:AlternateContent>
-      </w:r>
-      <w:r>
-        <w:rPr>
-          <w:noProof/>
-        </w:rPr>
-        <mc:AlternateContent>
-          <mc:Choice Requires="wps">
-            <w:drawing>
-              <wp:anchor distT="0" distB="0" distL="114300" distR="114300" simplePos="0" relativeHeight="251685888" behindDoc="0" locked="0" layoutInCell="1" allowOverlap="1" wp14:anchorId="7D7B0D83" wp14:editId="74C24882">
-                <wp:simplePos x="0" y="0"/>
-                <wp:positionH relativeFrom="column">
-                  <wp:posOffset>5625570</wp:posOffset>
-                </wp:positionH>
-                <wp:positionV relativeFrom="paragraph">
-                  <wp:posOffset>385680</wp:posOffset>
-                </wp:positionV>
-                <wp:extent cx="725170" cy="197485"/>
-                <wp:effectExtent l="0" t="0" r="11430" b="18415"/>
-                <wp:wrapNone/>
-                <wp:docPr id="36" name="Cuadro de texto 36"/>
-                <wp:cNvGraphicFramePr/>
-                <a:graphic xmlns:a="http://schemas.openxmlformats.org/drawingml/2006/main">
-                  <a:graphicData uri="http://schemas.microsoft.com/office/word/2010/wordprocessingShape">
-                    <wps:wsp>
-                      <wps:cNvSpPr txBox="1"/>
-                      <wps:spPr>
-                        <a:xfrm>
-                          <a:off x="0" y="0"/>
-                          <a:ext cx="725170" cy="197485"/>
-                        </a:xfrm>
-                        <a:prstGeom prst="rect">
-                          <a:avLst/>
-                        </a:prstGeom>
-                        <a:solidFill>
-                          <a:schemeClr val="lt1"/>
-                        </a:solidFill>
-                        <a:ln w="6350">
-                          <a:solidFill>
-                            <a:prstClr val="black"/>
-                          </a:solidFill>
-                        </a:ln>
-                      </wps:spPr>
-                      <wps:txbx>
-                        <w:txbxContent>
-                          <w:p>
-                            <w:pPr>
-                              <w:rPr>
-                                <w:lang w:val="es-ES"/>
-                              </w:rPr>
-                            </w:pPr>
-                            <w:r>
-                              <w:rPr>
-                                <w:sz w:val="16"/>
-                                <w:szCs w:val="16"/>
-                                <w:lang w:val="es-ES"/>
-                              </w:rPr>
-                              <w:t xml:space="preserve">Inicio </w:t>
-                            </w:r>
-                            <w:r>
-                              <w:rPr>
-                                <w:sz w:val="16"/>
-                                <w:szCs w:val="16"/>
-                                <w:lang w:val="es-ES"/>
-                              </w:rPr>
-                              <w:t>vaso</w:t>
-                            </w:r>
-                          </w:p>
-                          <w:p/>
-                        </w:txbxContent>
-                      </wps:txbx>
-                      <wps:bodyPr rot="0" spcFirstLastPara="0" vertOverflow="overflow" horzOverflow="overflow" vert="horz" wrap="square" lIns="91440" tIns="45720" rIns="91440" bIns="45720" numCol="1" spcCol="0" rtlCol="0" fromWordArt="0" anchor="t" anchorCtr="0" forceAA="0" compatLnSpc="1">
-                        <a:prstTxWarp prst="textNoShape">
-                          <a:avLst/>
-                        </a:prstTxWarp>
-                        <a:noAutofit/>
-                      </wps:bodyPr>
-                    </wps:wsp>
-                  </a:graphicData>
-                </a:graphic>
-                <wp14:sizeRelH relativeFrom="margin">
-                  <wp14:pctWidth>0</wp14:pctWidth>
-                </wp14:sizeRelH>
-                <wp14:sizeRelV relativeFrom="margin">
-                  <wp14:pctHeight>0</wp14:pctHeight>
-                </wp14:sizeRelV>
-              </wp:anchor>
-            </w:drawing>
-          </mc:Choice>
-          <mc:Fallback>
-            <w:pict>
-              <v:shape w14:anchorId="7D7B0D83" id="Cuadro de texto 36" o:spid="_x0000_s1027" type="#_x0000_t202" style="position:absolute;margin-left:442.95pt;margin-top:30.35pt;width:57.1pt;height:15.55pt;z-index:251685888;visibility:visible;mso-wrap-style:square;mso-width-percent:0;mso-height-percent:0;mso-wrap-distance-left:9pt;mso-wrap-distance-top:0;mso-wrap-distance-right:9pt;mso-wrap-distance-bottom:0;mso-position-horizontal:absolute;mso-position-horizontal-relative:text;mso-position-vertical:absolute;mso-position-vertical-relative:text;mso-width-percent:0;mso-height-percent:0;mso-width-relative:margin;mso-height-relative:margin;v-text-anchor:top" o:gfxdata="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" fillcolor="white [3201]" strokeweight=".5pt">
-                <v:textbox>
-                  <w:txbxContent>
-                    <w:p>
-                      <w:pPr>
-                        <w:rPr>
-                          <w:lang w:val="es-ES"/>
-                        </w:rPr>
-                      </w:pPr>
-                      <w:r>
-                        <w:rPr>
-                          <w:sz w:val="16"/>
-                          <w:szCs w:val="16"/>
-                          <w:lang w:val="es-ES"/>
-                        </w:rPr>
-                        <w:t xml:space="preserve">Inicio </w:t>
-                      </w:r>
-                      <w:r>
-                        <w:rPr>
-                          <w:sz w:val="16"/>
-                          <w:szCs w:val="16"/>
-                          <w:lang w:val="es-ES"/>
-                        </w:rPr>
-                        <w:t>vaso</w:t>
-                      </w:r>
-                    </w:p>
-                    <w:p/>
-                  </w:txbxContent>
-                </v:textbox>
-              </v:shape>
-            </w:pict>
-          </mc:Fallback>
-        </mc:AlternateContent>
-      </w:r>
-      <w:r>
-        <w:rPr>
-          <w:noProof/>
-        </w:rPr>
-        <mc:AlternateContent>
-          <mc:Choice Requires="wps">
-            <w:drawing>
-              <wp:anchor distT="0" distB="0" distL="114300" distR="114300" simplePos="0" relativeHeight="251681792" behindDoc="0" locked="0" layoutInCell="1" allowOverlap="1" wp14:anchorId="7D7B0D83" wp14:editId="74C24882">
-                <wp:simplePos x="0" y="0"/>
-                <wp:positionH relativeFrom="column">
-                  <wp:posOffset>3610099</wp:posOffset>
-                </wp:positionH>
-                <wp:positionV relativeFrom="paragraph">
-                  <wp:posOffset>52960</wp:posOffset>
-                </wp:positionV>
-                <wp:extent cx="904973" cy="244619"/>
-                <wp:effectExtent l="0" t="0" r="9525" b="9525"/>
-                <wp:wrapNone/>
-                <wp:docPr id="34" name="Cuadro de texto 34"/>
-                <wp:cNvGraphicFramePr/>
-                <a:graphic xmlns:a="http://schemas.openxmlformats.org/drawingml/2006/main">
-                  <a:graphicData uri="http://schemas.microsoft.com/office/word/2010/wordprocessingShape">
-                    <wps:wsp>
-                      <wps:cNvSpPr txBox="1"/>
-                      <wps:spPr>
-                        <a:xfrm>
-                          <a:off x="0" y="0"/>
-                          <a:ext cx="904973" cy="244619"/>
-                        </a:xfrm>
-                        <a:prstGeom prst="rect">
-                          <a:avLst/>
-                        </a:prstGeom>
-                        <a:solidFill>
-                          <a:schemeClr val="lt1"/>
-                        </a:solidFill>
-                        <a:ln w="6350">
-                          <a:solidFill>
-                            <a:prstClr val="black"/>
-                          </a:solidFill>
-                        </a:ln>
-                      </wps:spPr>
-                      <wps:txbx>
-                        <w:txbxContent>
-                          <w:p>
-                            <w:r>
-                              <w:rPr>
-                                <w:sz w:val="16"/>
-                                <w:szCs w:val="16"/>
-                                <w:lang w:val="es-ES"/>
-                              </w:rPr>
-                              <w:t xml:space="preserve">Inicio </w:t>
-                            </w:r>
-                            <w:proofErr w:type="spellStart"/>
-                            <w:r>
-                              <w:rPr>
-                                <w:sz w:val="16"/>
-                                <w:szCs w:val="16"/>
-                                <w:lang w:val="es-ES"/>
-                              </w:rPr>
-                              <w:t>display</w:t>
-                            </w:r>
-                            <w:proofErr w:type="spellEnd"/>
-                          </w:p>
-                        </w:txbxContent>
-                      </wps:txbx>
-                      <wps:bodyPr rot="0" spcFirstLastPara="0" vertOverflow="overflow" horzOverflow="overflow" vert="horz" wrap="square" lIns="91440" tIns="45720" rIns="91440" bIns="45720" numCol="1" spcCol="0" rtlCol="0" fromWordArt="0" anchor="t" anchorCtr="0" forceAA="0" compatLnSpc="1">
-                        <a:prstTxWarp prst="textNoShape">
-                          <a:avLst/>
-                        </a:prstTxWarp>
-                        <a:noAutofit/>
-                      </wps:bodyPr>
-                    </wps:wsp>
-                  </a:graphicData>
-                </a:graphic>
-                <wp14:sizeRelH relativeFrom="margin">
-                  <wp14:pctWidth>0</wp14:pctWidth>
-                </wp14:sizeRelH>
-                <wp14:sizeRelV relativeFrom="margin">
-                  <wp14:pctHeight>0</wp14:pctHeight>
-                </wp14:sizeRelV>
-              </wp:anchor>
-            </w:drawing>
-          </mc:Choice>
-          <mc:Fallback>
-            <w:pict>
-              <v:shape w14:anchorId="7D7B0D83" id="Cuadro de texto 34" o:spid="_x0000_s1028" type="#_x0000_t202" style="position:absolute;margin-left:284.25pt;margin-top:4.15pt;width:71.25pt;height:19.25pt;z-index:251681792;visibility:visible;mso-wrap-style:square;mso-width-percent:0;mso-height-percent:0;mso-wrap-distance-left:9pt;mso-wrap-distance-top:0;mso-wrap-distance-right:9pt;mso-wrap-distance-bottom:0;mso-position-horizontal:absolute;mso-position-horizontal-relative:text;mso-position-vertical:absolute;mso-position-vertical-relative:text;mso-width-percent:0;mso-height-percent:0;mso-width-relative:margin;mso-height-relative:margin;v-text-anchor:top" o:gfxdata="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" fillcolor="white [3201]" strokeweight=".5pt">
-                <v:textbox>
-                  <w:txbxContent>
-                    <w:p>
-                      <w:r>
-                        <w:rPr>
-                          <w:sz w:val="16"/>
-                          <w:szCs w:val="16"/>
-                          <w:lang w:val="es-ES"/>
-                        </w:rPr>
-                        <w:t xml:space="preserve">Inicio </w:t>
-                      </w:r>
-                      <w:proofErr w:type="spellStart"/>
-                      <w:r>
-                        <w:rPr>
-                          <w:sz w:val="16"/>
-                          <w:szCs w:val="16"/>
-                          <w:lang w:val="es-ES"/>
-                        </w:rPr>
-                        <w:t>display</w:t>
-                      </w:r>
-                      <w:proofErr w:type="spellEnd"/>
-                    </w:p>
-                  </w:txbxContent>
-                </v:textbox>
-              </v:shape>
-            </w:pict>
-          </mc:Fallback>
-        </mc:AlternateContent>
-      </w:r>
-      <w:r>
-        <w:rPr>
-          <w:noProof/>
-          <w:color w:val="24292E"/>
-          <w:sz w:val="24"/>
-          <w:szCs w:val="24"/>
-        </w:rPr>
-        <mc:AlternateContent>
-          <mc:Choice Requires="wps">
-            <w:drawing>
-              <wp:anchor distT="0" distB="0" distL="114300" distR="114300" simplePos="0" relativeHeight="251677696" behindDoc="0" locked="0" layoutInCell="1" allowOverlap="1" wp14:anchorId="22D9BFD0" wp14:editId="16A04650">
-                <wp:simplePos x="0" y="0"/>
-                <wp:positionH relativeFrom="column">
-                  <wp:posOffset>5439213</wp:posOffset>
-                </wp:positionH>
-                <wp:positionV relativeFrom="paragraph">
-                  <wp:posOffset>72148</wp:posOffset>
-                </wp:positionV>
-                <wp:extent cx="848412" cy="226243"/>
-                <wp:effectExtent l="0" t="0" r="15240" b="15240"/>
-                <wp:wrapNone/>
-                <wp:docPr id="31" name="Cuadro de texto 31"/>
-                <wp:cNvGraphicFramePr/>
-                <a:graphic xmlns:a="http://schemas.openxmlformats.org/drawingml/2006/main">
-                  <a:graphicData uri="http://schemas.microsoft.com/office/word/2010/wordprocessingShape">
-                    <wps:wsp>
-                      <wps:cNvSpPr txBox="1"/>
-                      <wps:spPr>
-                        <a:xfrm>
-                          <a:off x="0" y="0"/>
-                          <a:ext cx="848412" cy="226243"/>
-                        </a:xfrm>
-                        <a:prstGeom prst="rect">
-                          <a:avLst/>
-                        </a:prstGeom>
-                        <a:solidFill>
-                          <a:schemeClr val="lt1"/>
-                        </a:solidFill>
-                        <a:ln w="6350">
-                          <a:solidFill>
-                            <a:prstClr val="black"/>
-                          </a:solidFill>
-                        </a:ln>
-                      </wps:spPr>
-                      <wps:txbx>
-                        <w:txbxContent>
-                          <w:p>
-                            <w:pPr>
-                              <w:rPr>
-                                <w:sz w:val="16"/>
-                                <w:szCs w:val="16"/>
-                                <w:lang w:val="es-ES"/>
-                              </w:rPr>
-                            </w:pPr>
-                            <w:r>
-                              <w:rPr>
-                                <w:sz w:val="16"/>
-                                <w:szCs w:val="16"/>
-                                <w:lang w:val="es-ES"/>
-                              </w:rPr>
-                              <w:t>Inicio BT</w:t>
-                            </w:r>
-                          </w:p>
-                        </w:txbxContent>
-                      </wps:txbx>
-                      <wps:bodyPr rot="0" spcFirstLastPara="0" vertOverflow="overflow" horzOverflow="overflow" vert="horz" wrap="square" lIns="91440" tIns="45720" rIns="91440" bIns="45720" numCol="1" spcCol="0" rtlCol="0" fromWordArt="0" anchor="t" anchorCtr="0" forceAA="0" compatLnSpc="1">
-                        <a:prstTxWarp prst="textNoShape">
-                          <a:avLst/>
-                        </a:prstTxWarp>
-                        <a:noAutofit/>
-                      </wps:bodyPr>
-                    </wps:wsp>
-                  </a:graphicData>
-                </a:graphic>
-                <wp14:sizeRelH relativeFrom="margin">
-                  <wp14:pctWidth>0</wp14:pctWidth>
-                </wp14:sizeRelH>
-                <wp14:sizeRelV relativeFrom="margin">
-                  <wp14:pctHeight>0</wp14:pctHeight>
-                </wp14:sizeRelV>
-              </wp:anchor>
-            </w:drawing>
-          </mc:Choice>
-          <mc:Fallback>
-            <w:pict>
-              <v:shape w14:anchorId="22D9BFD0" id="Cuadro de texto 31" o:spid="_x0000_s1029" type="#_x0000_t202" style="position:absolute;margin-left:428.3pt;margin-top:5.7pt;width:66.8pt;height:17.8pt;z-index:251677696;visibility:visible;mso-wrap-style:square;mso-width-percent:0;mso-height-percent:0;mso-wrap-distance-left:9pt;mso-wrap-distance-top:0;mso-wrap-distance-right:9pt;mso-wrap-distance-bottom:0;mso-position-horizontal:absolute;mso-position-horizontal-relative:text;mso-position-vertical:absolute;mso-position-vertical-relative:text;mso-width-percent:0;mso-height-percent:0;mso-width-relative:margin;mso-height-relative:margin;v-text-anchor:top" o:gfxdata="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" fillcolor="white [3201]" strokeweight=".5pt">
-                <v:textbox>
-                  <w:txbxContent>
-                    <w:p>
-                      <w:pPr>
-                        <w:rPr>
-                          <w:sz w:val="16"/>
-                          <w:szCs w:val="16"/>
-                          <w:lang w:val="es-ES"/>
-                        </w:rPr>
-                      </w:pPr>
-                      <w:r>
-                        <w:rPr>
-                          <w:sz w:val="16"/>
-                          <w:szCs w:val="16"/>
-                          <w:lang w:val="es-ES"/>
-                        </w:rPr>
-                        <w:t>Inicio BT</w:t>
-                      </w:r>
-                    </w:p>
-                  </w:txbxContent>
-                </v:textbox>
-              </v:shape>
-            </w:pict>
-          </mc:Fallback>
-        </mc:AlternateContent>
-      </w:r>
-      <w:r>
-        <w:t>Diagrama de software</w:t>
-      </w:r>
-    </w:p>
-    <w:p>
-      <w:pPr>
-        <w:shd w:val="clear" w:color="auto" w:fill="FFFFFF"/>
-        <w:spacing w:after="240"/>
-        <w:rPr>
-          <w:color w:val="24292E"/>
-          <w:sz w:val="24"/>
-          <w:szCs w:val="24"/>
-        </w:rPr>
-      </w:pPr>
-      <w:r>
-        <w:rPr>
-          <w:noProof/>
-          <w:color w:val="24292E"/>
-          <w:sz w:val="24"/>
-          <w:szCs w:val="24"/>
-        </w:rPr>
-        <mc:AlternateContent>
-          <mc:Choice Requires="wps">
-            <w:drawing>
-              <wp:anchor distT="0" distB="0" distL="114300" distR="114300" simplePos="0" relativeHeight="251698176" behindDoc="0" locked="0" layoutInCell="1" allowOverlap="1" wp14:anchorId="6CCC5E47" wp14:editId="7749A98C">
-                <wp:simplePos x="0" y="0"/>
-                <wp:positionH relativeFrom="column">
-                  <wp:posOffset>5542424</wp:posOffset>
-                </wp:positionH>
-                <wp:positionV relativeFrom="paragraph">
-                  <wp:posOffset>675228</wp:posOffset>
-                </wp:positionV>
-                <wp:extent cx="204522" cy="45719"/>
-                <wp:effectExtent l="25400" t="50800" r="11430" b="43815"/>
-                <wp:wrapNone/>
-                <wp:docPr id="43" name="Conector recto de flecha 43"/>
-                <wp:cNvGraphicFramePr/>
-                <a:graphic xmlns:a="http://schemas.openxmlformats.org/drawingml/2006/main">
-                  <a:graphicData uri="http://schemas.microsoft.com/office/word/2010/wordprocessingShape">
-                    <wps:wsp>
-                      <wps:cNvCnPr/>
-                      <wps:spPr>
-                        <a:xfrm flipH="1" flipV="1">
-                          <a:off x="0" y="0"/>
-                          <a:ext cx="204522" cy="45719"/>
-                        </a:xfrm>
-                        <a:prstGeom prst="straightConnector1">
-                          <a:avLst/>
-                        </a:prstGeom>
-                        <a:ln>
-                          <a:solidFill>
-                            <a:schemeClr val="tx1"/>
-                          </a:solidFill>
-                          <a:tailEnd type="triangle"/>
-                        </a:ln>
-                      </wps:spPr>
-                      <wps:style>
-                        <a:lnRef idx="1">
-                          <a:schemeClr val="accent6"/>
-                        </a:lnRef>
-                        <a:fillRef idx="0">
-                          <a:schemeClr val="accent6"/>
-                        </a:fillRef>
-                        <a:effectRef idx="0">
-                          <a:schemeClr val="accent6"/>
-                        </a:effectRef>
-                        <a:fontRef idx="minor">
-                          <a:schemeClr val="tx1"/>
-                        </a:fontRef>
-                      </wps:style>
-                      <wps:bodyPr/>
-                    </wps:wsp>
-                  </a:graphicData>
-                </a:graphic>
-                <wp14:sizeRelH relativeFrom="margin">
-                  <wp14:pctWidth>0</wp14:pctWidth>
-                </wp14:sizeRelH>
-                <wp14:sizeRelV relativeFrom="margin">
-                  <wp14:pctHeight>0</wp14:pctHeight>
-                </wp14:sizeRelV>
-              </wp:anchor>
-            </w:drawing>
-          </mc:Choice>
-          <mc:Fallback>
-            <w:pict>
-              <v:shape w14:anchorId="3A284CE6" id="Conector recto de flecha 43" o:spid="_x0000_s1026" type="#_x0000_t32" style="position:absolute;margin-left:436.4pt;margin-top:53.15pt;width:16.1pt;height:3.6pt;flip:x y;z-index:251698176;visibility:visible;mso-wrap-style:square;mso-width-percent:0;mso-height-percent:0;mso-wrap-distance-left:9pt;mso-wrap-distance-top:0;mso-wrap-distance-right:9pt;mso-wrap-distance-bottom:0;mso-position-horizontal:absolute;mso-position-horizontal-relative:text;mso-position-vertical:absolute;mso-position-vertical-relative:text;mso-width-percent:0;mso-height-percent:0;mso-width-relative:margin;mso-height-relative:margin" o:gfxdata="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" strokecolor="black [3213]">
-                <v:stroke endarrow="block"/>
-              </v:shape>
-            </w:pict>
-          </mc:Fallback>
-        </mc:AlternateContent>
-      </w:r>
-      <w:r>
-        <w:rPr>
-          <w:noProof/>
-          <w:color w:val="24292E"/>
-          <w:sz w:val="24"/>
-          <w:szCs w:val="24"/>
-        </w:rPr>
-        <mc:AlternateContent>
-          <mc:Choice Requires="wps">
-            <w:drawing>
-              <wp:anchor distT="0" distB="0" distL="114300" distR="114300" simplePos="0" relativeHeight="251696128" behindDoc="0" locked="0" layoutInCell="1" allowOverlap="1" wp14:anchorId="25F0132E" wp14:editId="061C924C">
-                <wp:simplePos x="0" y="0"/>
-                <wp:positionH relativeFrom="column">
-                  <wp:posOffset>5627801</wp:posOffset>
-                </wp:positionH>
-                <wp:positionV relativeFrom="paragraph">
-                  <wp:posOffset>386996</wp:posOffset>
-                </wp:positionV>
-                <wp:extent cx="113665" cy="141403"/>
-                <wp:effectExtent l="25400" t="0" r="13335" b="36830"/>
-                <wp:wrapNone/>
-                <wp:docPr id="42" name="Conector recto de flecha 42"/>
-                <wp:cNvGraphicFramePr/>
-                <a:graphic xmlns:a="http://schemas.openxmlformats.org/drawingml/2006/main">
-                  <a:graphicData uri="http://schemas.microsoft.com/office/word/2010/wordprocessingShape">
-                    <wps:wsp>
-                      <wps:cNvCnPr/>
-                      <wps:spPr>
-                        <a:xfrm flipH="1">
-                          <a:off x="0" y="0"/>
-                          <a:ext cx="113665" cy="141403"/>
-                        </a:xfrm>
-                        <a:prstGeom prst="straightConnector1">
-                          <a:avLst/>
-                        </a:prstGeom>
-                        <a:ln>
-                          <a:solidFill>
-                            <a:schemeClr val="tx1"/>
-                          </a:solidFill>
-                          <a:tailEnd type="triangle"/>
-                        </a:ln>
-                      </wps:spPr>
-                      <wps:style>
-                        <a:lnRef idx="1">
-                          <a:schemeClr val="accent6"/>
-                        </a:lnRef>
-                        <a:fillRef idx="0">
-                          <a:schemeClr val="accent6"/>
-                        </a:fillRef>
-                        <a:effectRef idx="0">
-                          <a:schemeClr val="accent6"/>
-                        </a:effectRef>
-                        <a:fontRef idx="minor">
-                          <a:schemeClr val="tx1"/>
-                        </a:fontRef>
-                      </wps:style>
-                      <wps:bodyPr/>
-                    </wps:wsp>
-                  </a:graphicData>
-                </a:graphic>
-                <wp14:sizeRelH relativeFrom="margin">
-                  <wp14:pctWidth>0</wp14:pctWidth>
-                </wp14:sizeRelH>
-                <wp14:sizeRelV relativeFrom="margin">
-                  <wp14:pctHeight>0</wp14:pctHeight>
-                </wp14:sizeRelV>
-              </wp:anchor>
-            </w:drawing>
-          </mc:Choice>
-          <mc:Fallback>
-            <w:pict>
-              <v:shape w14:anchorId="1A405BA1" id="Conector recto de flecha 42" o:spid="_x0000_s1026" type="#_x0000_t32" style="position:absolute;margin-left:443.15pt;margin-top:30.45pt;width:8.95pt;height:11.15pt;flip:x;z-index:251696128;visibility:visible;mso-wrap-style:square;mso-width-percent:0;mso-height-percent:0;mso-wrap-distance-left:9pt;mso-wrap-distance-top:0;mso-wrap-distance-right:9pt;mso-wrap-distance-bottom:0;mso-position-horizontal:absolute;mso-position-horizontal-relative:text;mso-position-vertical:absolute;mso-position-vertical-relative:text;mso-width-percent:0;mso-height-percent:0;mso-width-relative:margin;mso-height-relative:margin" o:gfxdata="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" strokecolor="black [3213]">
-                <v:stroke endarrow="block"/>
-              </v:shape>
-            </w:pict>
-          </mc:Fallback>
-        </mc:AlternateContent>
-      </w:r>
-      <w:r>
-        <w:rPr>
-          <w:noProof/>
-          <w:color w:val="24292E"/>
-          <w:sz w:val="24"/>
-          <w:szCs w:val="24"/>
-        </w:rPr>
-        <mc:AlternateContent>
-          <mc:Choice Requires="wps">
-            <w:drawing>
-              <wp:anchor distT="0" distB="0" distL="114300" distR="114300" simplePos="0" relativeHeight="251694080" behindDoc="0" locked="0" layoutInCell="1" allowOverlap="1" wp14:anchorId="6CBB88B8" wp14:editId="7178F401">
-                <wp:simplePos x="0" y="0"/>
-                <wp:positionH relativeFrom="column">
-                  <wp:posOffset>5629393</wp:posOffset>
-                </wp:positionH>
-                <wp:positionV relativeFrom="paragraph">
-                  <wp:posOffset>163051</wp:posOffset>
-                </wp:positionV>
-                <wp:extent cx="63107" cy="301658"/>
-                <wp:effectExtent l="50800" t="0" r="26035" b="41275"/>
-                <wp:wrapNone/>
-                <wp:docPr id="41" name="Conector recto de flecha 41"/>
-                <wp:cNvGraphicFramePr/>
-                <a:graphic xmlns:a="http://schemas.openxmlformats.org/drawingml/2006/main">
-                  <a:graphicData uri="http://schemas.microsoft.com/office/word/2010/wordprocessingShape">
-                    <wps:wsp>
-                      <wps:cNvCnPr/>
-                      <wps:spPr>
-                        <a:xfrm flipH="1">
-                          <a:off x="0" y="0"/>
-                          <a:ext cx="63107" cy="301658"/>
-                        </a:xfrm>
-                        <a:prstGeom prst="straightConnector1">
-                          <a:avLst/>
-                        </a:prstGeom>
-                        <a:ln>
-                          <a:solidFill>
-                            <a:schemeClr val="tx1"/>
-                          </a:solidFill>
-                          <a:tailEnd type="triangle"/>
-                        </a:ln>
-                      </wps:spPr>
-                      <wps:style>
-                        <a:lnRef idx="1">
-                          <a:schemeClr val="accent6"/>
-                        </a:lnRef>
-                        <a:fillRef idx="0">
-                          <a:schemeClr val="accent6"/>
-                        </a:fillRef>
-                        <a:effectRef idx="0">
-                          <a:schemeClr val="accent6"/>
-                        </a:effectRef>
-                        <a:fontRef idx="minor">
-                          <a:schemeClr val="tx1"/>
-                        </a:fontRef>
-                      </wps:style>
-                      <wps:bodyPr/>
-                    </wps:wsp>
-                  </a:graphicData>
-                </a:graphic>
-                <wp14:sizeRelH relativeFrom="margin">
-                  <wp14:pctWidth>0</wp14:pctWidth>
-                </wp14:sizeRelH>
-                <wp14:sizeRelV relativeFrom="margin">
-                  <wp14:pctHeight>0</wp14:pctHeight>
-                </wp14:sizeRelV>
-              </wp:anchor>
-            </w:drawing>
-          </mc:Choice>
-          <mc:Fallback>
-            <w:pict>
-              <v:shape w14:anchorId="491413C2" id="Conector recto de flecha 41" o:spid="_x0000_s1026" type="#_x0000_t32" style="position:absolute;margin-left:443.25pt;margin-top:12.85pt;width:4.95pt;height:23.75pt;flip:x;z-index:251694080;visibility:visible;mso-wrap-style:square;mso-width-percent:0;mso-height-percent:0;mso-wrap-distance-left:9pt;mso-wrap-distance-top:0;mso-wrap-distance-right:9pt;mso-wrap-distance-bottom:0;mso-position-horizontal:absolute;mso-position-horizontal-relative:text;mso-position-vertical:absolute;mso-position-vertical-relative:text;mso-width-percent:0;mso-height-percent:0;mso-width-relative:margin;mso-height-relative:margin" o:gfxdata="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" strokecolor="black [3213]">
-                <v:stroke endarrow="block"/>
-              </v:shape>
-            </w:pict>
-          </mc:Fallback>
-        </mc:AlternateContent>
-      </w:r>
-      <w:r>
-        <w:rPr>
-          <w:noProof/>
-          <w:color w:val="24292E"/>
-          <w:sz w:val="24"/>
-          <w:szCs w:val="24"/>
-        </w:rPr>
-        <mc:AlternateContent>
-          <mc:Choice Requires="wps">
-            <w:drawing>
-              <wp:anchor distT="0" distB="0" distL="114300" distR="114300" simplePos="0" relativeHeight="251679744" behindDoc="0" locked="0" layoutInCell="1" allowOverlap="1">
-                <wp:simplePos x="0" y="0"/>
-                <wp:positionH relativeFrom="column">
-                  <wp:posOffset>5748171</wp:posOffset>
-                </wp:positionH>
-                <wp:positionV relativeFrom="paragraph">
-                  <wp:posOffset>611669</wp:posOffset>
-                </wp:positionV>
-                <wp:extent cx="829559" cy="216816"/>
-                <wp:effectExtent l="0" t="0" r="8890" b="12065"/>
-                <wp:wrapNone/>
-                <wp:docPr id="33" name="Cuadro de texto 33"/>
-                <wp:cNvGraphicFramePr/>
-                <a:graphic xmlns:a="http://schemas.openxmlformats.org/drawingml/2006/main">
-                  <a:graphicData uri="http://schemas.microsoft.com/office/word/2010/wordprocessingShape">
-                    <wps:wsp>
-                      <wps:cNvSpPr txBox="1"/>
-                      <wps:spPr>
-                        <a:xfrm>
-                          <a:off x="0" y="0"/>
-                          <a:ext cx="829559" cy="216816"/>
-                        </a:xfrm>
-                        <a:prstGeom prst="rect">
-                          <a:avLst/>
-                        </a:prstGeom>
-                        <a:solidFill>
-                          <a:schemeClr val="lt1"/>
-                        </a:solidFill>
-                        <a:ln w="6350">
-                          <a:solidFill>
-                            <a:prstClr val="black"/>
-                          </a:solidFill>
-                        </a:ln>
-                      </wps:spPr>
-                      <wps:txbx>
-                        <w:txbxContent>
-                          <w:p>
-                            <w:pPr>
-                              <w:rPr>
-                                <w:sz w:val="16"/>
-                                <w:szCs w:val="16"/>
-                                <w:lang w:val="es-ES"/>
-                              </w:rPr>
-                            </w:pPr>
-                            <w:r>
-                              <w:rPr>
-                                <w:sz w:val="16"/>
-                                <w:szCs w:val="16"/>
-                                <w:lang w:val="es-ES"/>
-                              </w:rPr>
-                              <w:t>Inicio balanza</w:t>
-                            </w:r>
-                          </w:p>
-                          <w:p/>
-                        </w:txbxContent>
-                      </wps:txbx>
-                      <wps:bodyPr rot="0" spcFirstLastPara="0" vertOverflow="overflow" horzOverflow="overflow" vert="horz" wrap="square" lIns="91440" tIns="45720" rIns="91440" bIns="45720" numCol="1" spcCol="0" rtlCol="0" fromWordArt="0" anchor="t" anchorCtr="0" forceAA="0" compatLnSpc="1">
-                        <a:prstTxWarp prst="textNoShape">
-                          <a:avLst/>
-                        </a:prstTxWarp>
-                        <a:noAutofit/>
-                      </wps:bodyPr>
-                    </wps:wsp>
-                  </a:graphicData>
-                </a:graphic>
-              </wp:anchor>
-            </w:drawing>
-          </mc:Choice>
-          <mc:Fallback>
-            <w:pict>
-              <v:shape id="Cuadro de texto 33" o:spid="_x0000_s1030" type="#_x0000_t202" style="position:absolute;margin-left:452.6pt;margin-top:48.15pt;width:65.3pt;height:17.05pt;z-index:251679744;visibility:visible;mso-wrap-style:square;mso-wrap-distance-left:9pt;mso-wrap-distance-top:0;mso-wrap-distance-right:9pt;mso-wrap-distance-bottom:0;mso-position-horizontal:absolute;mso-position-horizontal-relative:text;mso-position-vertical:absolute;mso-position-vertical-relative:text;v-text-anchor:top" o:gfxdata="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" fillcolor="white [3201]" strokeweight=".5pt">
-                <v:textbox>
-                  <w:txbxContent>
-                    <w:p>
-                      <w:pPr>
-                        <w:rPr>
-                          <w:sz w:val="16"/>
-                          <w:szCs w:val="16"/>
-                          <w:lang w:val="es-ES"/>
-                        </w:rPr>
-                      </w:pPr>
-                      <w:r>
-                        <w:rPr>
-                          <w:sz w:val="16"/>
-                          <w:szCs w:val="16"/>
-                          <w:lang w:val="es-ES"/>
-                        </w:rPr>
-                        <w:t>Inicio balanza</w:t>
-                      </w:r>
-                    </w:p>
-                    <w:p/>
-                  </w:txbxContent>
-                </v:textbox>
-              </v:shape>
-            </w:pict>
-          </mc:Fallback>
-        </mc:AlternateContent>
-      </w:r>
-      <w:r>
-        <w:rPr>
-          <w:noProof/>
-        </w:rPr>
-        <mc:AlternateContent>
-          <mc:Choice Requires="wps">
-            <w:drawing>
-              <wp:anchor distT="0" distB="0" distL="114300" distR="114300" simplePos="0" relativeHeight="251678720" behindDoc="0" locked="0" layoutInCell="1" allowOverlap="1">
-                <wp:simplePos x="0" y="0"/>
-                <wp:positionH relativeFrom="column">
-                  <wp:posOffset>5750075</wp:posOffset>
-                </wp:positionH>
-                <wp:positionV relativeFrom="paragraph">
-                  <wp:posOffset>208123</wp:posOffset>
-                </wp:positionV>
-                <wp:extent cx="659876" cy="197485"/>
-                <wp:effectExtent l="0" t="0" r="13335" b="18415"/>
-                <wp:wrapNone/>
-                <wp:docPr id="32" name="Cuadro de texto 32"/>
-                <wp:cNvGraphicFramePr/>
-                <a:graphic xmlns:a="http://schemas.openxmlformats.org/drawingml/2006/main">
-                  <a:graphicData uri="http://schemas.microsoft.com/office/word/2010/wordprocessingShape">
-                    <wps:wsp>
-                      <wps:cNvSpPr txBox="1"/>
-                      <wps:spPr>
-                        <a:xfrm>
-                          <a:off x="0" y="0"/>
-                          <a:ext cx="659876" cy="197485"/>
-                        </a:xfrm>
-                        <a:prstGeom prst="rect">
-                          <a:avLst/>
-                        </a:prstGeom>
-                        <a:solidFill>
-                          <a:schemeClr val="lt1"/>
-                        </a:solidFill>
-                        <a:ln w="6350">
-                          <a:solidFill>
-                            <a:prstClr val="black"/>
-                          </a:solidFill>
-                        </a:ln>
-                      </wps:spPr>
-                      <wps:txbx>
-                        <w:txbxContent>
-                          <w:p>
-                            <w:pPr>
-                              <w:rPr>
-                                <w:lang w:val="es-ES"/>
-                              </w:rPr>
-                            </w:pPr>
-                            <w:r>
-                              <w:rPr>
-                                <w:sz w:val="16"/>
-                                <w:szCs w:val="16"/>
-                                <w:lang w:val="es-ES"/>
-                              </w:rPr>
-                              <w:t>Inicio neo</w:t>
-                            </w:r>
-                          </w:p>
-                          <w:p/>
-                        </w:txbxContent>
-                      </wps:txbx>
-                      <wps:bodyPr rot="0" spcFirstLastPara="0" vertOverflow="overflow" horzOverflow="overflow" vert="horz" wrap="square" lIns="91440" tIns="45720" rIns="91440" bIns="45720" numCol="1" spcCol="0" rtlCol="0" fromWordArt="0" anchor="t" anchorCtr="0" forceAA="0" compatLnSpc="1">
-                        <a:prstTxWarp prst="textNoShape">
-                          <a:avLst/>
-                        </a:prstTxWarp>
-                        <a:noAutofit/>
-                      </wps:bodyPr>
-                    </wps:wsp>
-                  </a:graphicData>
-                </a:graphic>
-                <wp14:sizeRelH relativeFrom="margin">
-                  <wp14:pctWidth>0</wp14:pctWidth>
-                </wp14:sizeRelH>
-                <wp14:sizeRelV relativeFrom="margin">
-                  <wp14:pctHeight>0</wp14:pctHeight>
-                </wp14:sizeRelV>
-              </wp:anchor>
-            </w:drawing>
-          </mc:Choice>
-          <mc:Fallback>
-            <w:pict>
-              <v:shape id="Cuadro de texto 32" o:spid="_x0000_s1031" type="#_x0000_t202" style="position:absolute;margin-left:452.75pt;margin-top:16.4pt;width:51.95pt;height:15.55pt;z-index:251678720;visibility:visible;mso-wrap-style:square;mso-width-percent:0;mso-height-percent:0;mso-wrap-distance-left:9pt;mso-wrap-distance-top:0;mso-wrap-distance-right:9pt;mso-wrap-distance-bottom:0;mso-position-horizontal:absolute;mso-position-horizontal-relative:text;mso-position-vertical:absolute;mso-position-vertical-relative:text;mso-width-percent:0;mso-height-percent:0;mso-width-relative:margin;mso-height-relative:margin;v-text-anchor:top" o:gfxdata="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" fillcolor="white [3201]" strokeweight=".5pt">
-                <v:textbox>
-                  <w:txbxContent>
-                    <w:p>
-                      <w:pPr>
-                        <w:rPr>
-                          <w:lang w:val="es-ES"/>
-                        </w:rPr>
-                      </w:pPr>
-                      <w:r>
-                        <w:rPr>
-                          <w:sz w:val="16"/>
-                          <w:szCs w:val="16"/>
-                          <w:lang w:val="es-ES"/>
-                        </w:rPr>
-                        <w:t>Inicio neo</w:t>
-                      </w:r>
-                    </w:p>
-                    <w:p/>
-                  </w:txbxContent>
-                </v:textbox>
-              </v:shape>
-            </w:pict>
-          </mc:Fallback>
-        </mc:AlternateContent>
-      </w:r>
-      <w:r>
-        <w:rPr>
-          <w:noProof/>
-          <w:color w:val="24292E"/>
-          <w:sz w:val="24"/>
-          <w:szCs w:val="24"/>
-        </w:rPr>
-        <mc:AlternateContent>
-          <mc:Choice Requires="wps">
-            <w:drawing>
-              <wp:anchor distT="0" distB="0" distL="114300" distR="114300" simplePos="0" relativeHeight="251675648" behindDoc="0" locked="0" layoutInCell="1" allowOverlap="1" wp14:anchorId="1ACB2B8D" wp14:editId="7F528BBF">
-                <wp:simplePos x="0" y="0"/>
-                <wp:positionH relativeFrom="column">
-                  <wp:posOffset>3221087</wp:posOffset>
-                </wp:positionH>
-                <wp:positionV relativeFrom="paragraph">
-                  <wp:posOffset>396339</wp:posOffset>
-                </wp:positionV>
-                <wp:extent cx="300990" cy="527718"/>
-                <wp:effectExtent l="25400" t="0" r="16510" b="31115"/>
-                <wp:wrapNone/>
-                <wp:docPr id="30" name="Conector recto de flecha 30"/>
-                <wp:cNvGraphicFramePr/>
-                <a:graphic xmlns:a="http://schemas.openxmlformats.org/drawingml/2006/main">
-                  <a:graphicData uri="http://schemas.microsoft.com/office/word/2010/wordprocessingShape">
-                    <wps:wsp>
-                      <wps:cNvCnPr/>
-                      <wps:spPr>
-                        <a:xfrm flipH="1">
-                          <a:off x="0" y="0"/>
-                          <a:ext cx="300990" cy="527718"/>
-                        </a:xfrm>
-                        <a:prstGeom prst="straightConnector1">
-                          <a:avLst/>
-                        </a:prstGeom>
-                        <a:ln>
-                          <a:solidFill>
-                            <a:schemeClr val="tx1"/>
-                          </a:solidFill>
-                          <a:tailEnd type="triangle"/>
-                        </a:ln>
-                      </wps:spPr>
-                      <wps:style>
-                        <a:lnRef idx="1">
-                          <a:schemeClr val="accent6"/>
-                        </a:lnRef>
-                        <a:fillRef idx="0">
-                          <a:schemeClr val="accent6"/>
-                        </a:fillRef>
-                        <a:effectRef idx="0">
-                          <a:schemeClr val="accent6"/>
-                        </a:effectRef>
-                        <a:fontRef idx="minor">
-                          <a:schemeClr val="tx1"/>
-                        </a:fontRef>
-                      </wps:style>
-                      <wps:bodyPr/>
-                    </wps:wsp>
-                  </a:graphicData>
-                </a:graphic>
-                <wp14:sizeRelH relativeFrom="margin">
-                  <wp14:pctWidth>0</wp14:pctWidth>
-                </wp14:sizeRelH>
-                <wp14:sizeRelV relativeFrom="margin">
-                  <wp14:pctHeight>0</wp14:pctHeight>
-                </wp14:sizeRelV>
-              </wp:anchor>
-            </w:drawing>
-          </mc:Choice>
-          <mc:Fallback>
-            <w:pict>
-              <v:shape w14:anchorId="1F47ECA7" id="Conector recto de flecha 30" o:spid="_x0000_s1026" type="#_x0000_t32" style="position:absolute;margin-left:253.65pt;margin-top:31.2pt;width:23.7pt;height:41.55pt;flip:x;z-index:251675648;visibility:visible;mso-wrap-style:square;mso-width-percent:0;mso-height-percent:0;mso-wrap-distance-left:9pt;mso-wrap-distance-top:0;mso-wrap-distance-right:9pt;mso-wrap-distance-bottom:0;mso-position-horizontal:absolute;mso-position-horizontal-relative:text;mso-position-vertical:absolute;mso-position-vertical-relative:text;mso-width-percent:0;mso-height-percent:0;mso-width-relative:margin;mso-height-relative:margin" o:gfxdata="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" strokecolor="black [3213]">
-                <v:stroke endarrow="block"/>
-              </v:shape>
-            </w:pict>
-          </mc:Fallback>
-        </mc:AlternateContent>
-      </w:r>
-      <w:r>
-        <w:rPr>
-          <w:noProof/>
-          <w:color w:val="24292E"/>
-          <w:sz w:val="24"/>
-          <w:szCs w:val="24"/>
-        </w:rPr>
-        <mc:AlternateContent>
-          <mc:Choice Requires="wps">
-            <w:drawing>
-              <wp:anchor distT="0" distB="0" distL="114300" distR="114300" simplePos="0" relativeHeight="251669504" behindDoc="0" locked="0" layoutInCell="1" allowOverlap="1" wp14:anchorId="1AB3D0E1" wp14:editId="7F61039A">
-                <wp:simplePos x="0" y="0"/>
-                <wp:positionH relativeFrom="column">
-                  <wp:posOffset>3327558</wp:posOffset>
-                </wp:positionH>
-                <wp:positionV relativeFrom="paragraph">
-                  <wp:posOffset>160504</wp:posOffset>
-                </wp:positionV>
-                <wp:extent cx="829559" cy="235585"/>
-                <wp:effectExtent l="0" t="0" r="8890" b="18415"/>
-                <wp:wrapNone/>
-                <wp:docPr id="27" name="Cuadro de texto 27"/>
-                <wp:cNvGraphicFramePr/>
-                <a:graphic xmlns:a="http://schemas.openxmlformats.org/drawingml/2006/main">
-                  <a:graphicData uri="http://schemas.microsoft.com/office/word/2010/wordprocessingShape">
-                    <wps:wsp>
-                      <wps:cNvSpPr txBox="1"/>
-                      <wps:spPr>
-                        <a:xfrm>
-                          <a:off x="0" y="0"/>
-                          <a:ext cx="829559" cy="235585"/>
-                        </a:xfrm>
-                        <a:prstGeom prst="rect">
-                          <a:avLst/>
-                        </a:prstGeom>
-                        <a:solidFill>
-                          <a:schemeClr val="lt1"/>
-                        </a:solidFill>
-                        <a:ln w="6350">
-                          <a:solidFill>
-                            <a:prstClr val="black"/>
-                          </a:solidFill>
-                        </a:ln>
-                      </wps:spPr>
-                      <wps:txbx>
-                        <w:txbxContent>
-                          <w:p>
-                            <w:pPr>
-                              <w:rPr>
-                                <w:sz w:val="16"/>
-                                <w:szCs w:val="16"/>
-                                <w:lang w:val="es-ES"/>
-                              </w:rPr>
-                            </w:pPr>
-                            <w:r>
-                              <w:rPr>
-                                <w:sz w:val="16"/>
-                                <w:szCs w:val="16"/>
-                                <w:lang w:val="es-ES"/>
-                              </w:rPr>
-                              <w:t>Llenar anillo</w:t>
-                            </w:r>
-                          </w:p>
-                        </w:txbxContent>
-                      </wps:txbx>
-                      <wps:bodyPr rot="0" spcFirstLastPara="0" vertOverflow="overflow" horzOverflow="overflow" vert="horz" wrap="square" lIns="91440" tIns="45720" rIns="91440" bIns="45720" numCol="1" spcCol="0" rtlCol="0" fromWordArt="0" anchor="t" anchorCtr="0" forceAA="0" compatLnSpc="1">
-                        <a:prstTxWarp prst="textNoShape">
-                          <a:avLst/>
-                        </a:prstTxWarp>
-                        <a:noAutofit/>
-                      </wps:bodyPr>
-                    </wps:wsp>
-                  </a:graphicData>
-                </a:graphic>
-                <wp14:sizeRelH relativeFrom="margin">
-                  <wp14:pctWidth>0</wp14:pctWidth>
-                </wp14:sizeRelH>
-                <wp14:sizeRelV relativeFrom="margin">
-                  <wp14:pctHeight>0</wp14:pctHeight>
-                </wp14:sizeRelV>
-              </wp:anchor>
-            </w:drawing>
-          </mc:Choice>
-          <mc:Fallback>
-            <w:pict>
-              <v:shape w14:anchorId="1AB3D0E1" id="Cuadro de texto 27" o:spid="_x0000_s1032" type="#_x0000_t202" style="position:absolute;margin-left:262pt;margin-top:12.65pt;width:65.3pt;height:18.55pt;z-index:251669504;visibility:visible;mso-wrap-style:square;mso-width-percent:0;mso-height-percent:0;mso-wrap-distance-left:9pt;mso-wrap-distance-top:0;mso-wrap-distance-right:9pt;mso-wrap-distance-bottom:0;mso-position-horizontal:absolute;mso-position-horizontal-relative:text;mso-position-vertical:absolute;mso-position-vertical-relative:text;mso-width-percent:0;mso-height-percent:0;mso-width-relative:margin;mso-height-relative:margin;v-text-anchor:top" o:gfxdata="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" fillcolor="white [3201]" strokeweight=".5pt">
-                <v:textbox>
-                  <w:txbxContent>
-                    <w:p>
-                      <w:pPr>
-                        <w:rPr>
-                          <w:sz w:val="16"/>
-                          <w:szCs w:val="16"/>
-                          <w:lang w:val="es-ES"/>
-                        </w:rPr>
-                      </w:pPr>
-                      <w:r>
-                        <w:rPr>
-                          <w:sz w:val="16"/>
-                          <w:szCs w:val="16"/>
-                          <w:lang w:val="es-ES"/>
-                        </w:rPr>
-                        <w:t>Llenar anillo</w:t>
-                      </w:r>
-                    </w:p>
-                  </w:txbxContent>
-                </v:textbox>
-              </v:shape>
-            </w:pict>
-          </mc:Fallback>
-        </mc:AlternateContent>
-      </w:r>
-      <w:r>
-        <w:rPr>
-          <w:noProof/>
-          <w:color w:val="24292E"/>
-          <w:sz w:val="24"/>
-          <w:szCs w:val="24"/>
-        </w:rPr>
-        <mc:AlternateContent>
-          <mc:Choice Requires="wps">
-            <w:drawing>
-              <wp:anchor distT="0" distB="0" distL="114300" distR="114300" simplePos="0" relativeHeight="251673600" behindDoc="0" locked="0" layoutInCell="1" allowOverlap="1" wp14:anchorId="69A64A4D" wp14:editId="2B7D5613">
-                <wp:simplePos x="0" y="0"/>
-                <wp:positionH relativeFrom="column">
-                  <wp:posOffset>2771480</wp:posOffset>
-                </wp:positionH>
-                <wp:positionV relativeFrom="paragraph">
-                  <wp:posOffset>613240</wp:posOffset>
-                </wp:positionV>
-                <wp:extent cx="45719" cy="310515"/>
-                <wp:effectExtent l="25400" t="0" r="43815" b="32385"/>
-                <wp:wrapNone/>
-                <wp:docPr id="29" name="Conector recto de flecha 29"/>
-                <wp:cNvGraphicFramePr/>
-                <a:graphic xmlns:a="http://schemas.openxmlformats.org/drawingml/2006/main">
-                  <a:graphicData uri="http://schemas.microsoft.com/office/word/2010/wordprocessingShape">
-                    <wps:wsp>
-                      <wps:cNvCnPr/>
-                      <wps:spPr>
-                        <a:xfrm>
-                          <a:off x="0" y="0"/>
-                          <a:ext cx="45719" cy="310515"/>
-                        </a:xfrm>
-                        <a:prstGeom prst="straightConnector1">
-                          <a:avLst/>
-                        </a:prstGeom>
-                        <a:ln>
-                          <a:solidFill>
-                            <a:schemeClr val="tx1"/>
-                          </a:solidFill>
-                          <a:tailEnd type="triangle"/>
-                        </a:ln>
-                      </wps:spPr>
-                      <wps:style>
-                        <a:lnRef idx="1">
-                          <a:schemeClr val="accent6"/>
-                        </a:lnRef>
-                        <a:fillRef idx="0">
-                          <a:schemeClr val="accent6"/>
-                        </a:fillRef>
-                        <a:effectRef idx="0">
-                          <a:schemeClr val="accent6"/>
-                        </a:effectRef>
-                        <a:fontRef idx="minor">
-                          <a:schemeClr val="tx1"/>
-                        </a:fontRef>
-                      </wps:style>
-                      <wps:bodyPr/>
-                    </wps:wsp>
-                  </a:graphicData>
-                </a:graphic>
-                <wp14:sizeRelH relativeFrom="margin">
-                  <wp14:pctWidth>0</wp14:pctWidth>
-                </wp14:sizeRelH>
-                <wp14:sizeRelV relativeFrom="margin">
-                  <wp14:pctHeight>0</wp14:pctHeight>
-                </wp14:sizeRelV>
-              </wp:anchor>
-            </w:drawing>
-          </mc:Choice>
-          <mc:Fallback>
-            <w:pict>
-              <v:shape w14:anchorId="1AE987C5" id="Conector recto de flecha 29" o:spid="_x0000_s1026" type="#_x0000_t32" style="position:absolute;margin-left:218.25pt;margin-top:48.3pt;width:3.6pt;height:24.45pt;z-index:251673600;visibility:visible;mso-wrap-style:square;mso-width-percent:0;mso-height-percent:0;mso-wrap-distance-left:9pt;mso-wrap-distance-top:0;mso-wrap-distance-right:9pt;mso-wrap-distance-bottom:0;mso-position-horizontal:absolute;mso-position-horizontal-relative:text;mso-position-vertical:absolute;mso-position-vertical-relative:text;mso-width-percent:0;mso-height-percent:0;mso-width-relative:margin;mso-height-relative:margin" o:gfxdata="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" strokecolor="black [3213]">
-                <v:stroke endarrow="block"/>
-              </v:shape>
-            </w:pict>
-          </mc:Fallback>
-        </mc:AlternateContent>
-      </w:r>
-      <w:r>
-        <w:rPr>
-          <w:noProof/>
-          <w:color w:val="24292E"/>
-          <w:sz w:val="24"/>
-          <w:szCs w:val="24"/>
-        </w:rPr>
-        <mc:AlternateContent>
-          <mc:Choice Requires="wps">
-            <w:drawing>
-              <wp:anchor distT="0" distB="0" distL="114300" distR="114300" simplePos="0" relativeHeight="251667456" behindDoc="0" locked="0" layoutInCell="1" allowOverlap="1">
-                <wp:simplePos x="0" y="0"/>
-                <wp:positionH relativeFrom="column">
-                  <wp:posOffset>2582944</wp:posOffset>
-                </wp:positionH>
-                <wp:positionV relativeFrom="paragraph">
-                  <wp:posOffset>85339</wp:posOffset>
-                </wp:positionV>
-                <wp:extent cx="586079" cy="527901"/>
-                <wp:effectExtent l="0" t="0" r="11430" b="18415"/>
-                <wp:wrapNone/>
-                <wp:docPr id="26" name="Cuadro de texto 26"/>
-                <wp:cNvGraphicFramePr/>
-                <a:graphic xmlns:a="http://schemas.openxmlformats.org/drawingml/2006/main">
-                  <a:graphicData uri="http://schemas.microsoft.com/office/word/2010/wordprocessingShape">
-                    <wps:wsp>
-                      <wps:cNvSpPr txBox="1"/>
-                      <wps:spPr>
-                        <a:xfrm>
-                          <a:off x="0" y="0"/>
-                          <a:ext cx="586079" cy="527901"/>
-                        </a:xfrm>
-                        <a:prstGeom prst="rect">
-                          <a:avLst/>
-                        </a:prstGeom>
-                        <a:solidFill>
-                          <a:schemeClr val="lt1"/>
-                        </a:solidFill>
-                        <a:ln w="6350">
-                          <a:solidFill>
-                            <a:prstClr val="black"/>
-                          </a:solidFill>
-                        </a:ln>
-                      </wps:spPr>
-                      <wps:txbx>
-                        <w:txbxContent>
-                          <w:p>
-                            <w:pPr>
-                              <w:rPr>
-                                <w:sz w:val="16"/>
-                                <w:szCs w:val="16"/>
-                                <w:lang w:val="es-ES"/>
-                              </w:rPr>
-                            </w:pPr>
-                            <w:proofErr w:type="spellStart"/>
-                            <w:r>
-                              <w:rPr>
-                                <w:sz w:val="16"/>
-                                <w:szCs w:val="16"/>
-                                <w:lang w:val="es-ES"/>
-                              </w:rPr>
-                              <w:t>reset</w:t>
-                            </w:r>
-                            <w:proofErr w:type="spellEnd"/>
-                            <w:r>
-                              <w:rPr>
-                                <w:sz w:val="16"/>
-                                <w:szCs w:val="16"/>
-                                <w:lang w:val="es-ES"/>
-                              </w:rPr>
-                              <w:t xml:space="preserve"> </w:t>
-                            </w:r>
-                            <w:proofErr w:type="spellStart"/>
-                            <w:r>
-                              <w:rPr>
-                                <w:sz w:val="16"/>
-                                <w:szCs w:val="16"/>
-                                <w:lang w:val="es-ES"/>
-                              </w:rPr>
-                              <w:t>previous</w:t>
-                            </w:r>
-                            <w:proofErr w:type="spellEnd"/>
-                            <w:r>
-                              <w:rPr>
-                                <w:sz w:val="16"/>
-                                <w:szCs w:val="16"/>
-                                <w:lang w:val="es-ES"/>
-                              </w:rPr>
-                              <w:t xml:space="preserve"> milis</w:t>
-                            </w:r>
-                          </w:p>
-                        </w:txbxContent>
-                      </wps:txbx>
-                      <wps:bodyPr rot="0" spcFirstLastPara="0" vertOverflow="overflow" horzOverflow="overflow" vert="horz" wrap="square" lIns="91440" tIns="45720" rIns="91440" bIns="45720" numCol="1" spcCol="0" rtlCol="0" fromWordArt="0" anchor="t" anchorCtr="0" forceAA="0" compatLnSpc="1">
-                        <a:prstTxWarp prst="textNoShape">
-                          <a:avLst/>
-                        </a:prstTxWarp>
-                        <a:noAutofit/>
-                      </wps:bodyPr>
-                    </wps:wsp>
-                  </a:graphicData>
-                </a:graphic>
-                <wp14:sizeRelH relativeFrom="margin">
-                  <wp14:pctWidth>0</wp14:pctWidth>
-                </wp14:sizeRelH>
-                <wp14:sizeRelV relativeFrom="margin">
-                  <wp14:pctHeight>0</wp14:pctHeight>
-                </wp14:sizeRelV>
-              </wp:anchor>
-            </w:drawing>
-          </mc:Choice>
-          <mc:Fallback>
-            <w:pict>
-              <v:shape id="Cuadro de texto 26" o:spid="_x0000_s1033" type="#_x0000_t202" style="position:absolute;margin-left:203.4pt;margin-top:6.7pt;width:46.15pt;height:41.55pt;z-index:251667456;visibility:visible;mso-wrap-style:square;mso-width-percent:0;mso-height-percent:0;mso-wrap-distance-left:9pt;mso-wrap-distance-top:0;mso-wrap-distance-right:9pt;mso-wrap-distance-bottom:0;mso-position-horizontal:absolute;mso-position-horizontal-relative:text;mso-position-vertical:absolute;mso-position-vertical-relative:text;mso-width-percent:0;mso-height-percent:0;mso-width-relative:margin;mso-height-relative:margin;v-text-anchor:top" o:gfxdata="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" fillcolor="white [3201]" strokeweight=".5pt">
-                <v:textbox>
-                  <w:txbxContent>
-                    <w:p>
-                      <w:pPr>
-                        <w:rPr>
-                          <w:sz w:val="16"/>
-                          <w:szCs w:val="16"/>
-                          <w:lang w:val="es-ES"/>
-                        </w:rPr>
-                      </w:pPr>
-                      <w:proofErr w:type="spellStart"/>
-                      <w:r>
-                        <w:rPr>
-                          <w:sz w:val="16"/>
-                          <w:szCs w:val="16"/>
-                          <w:lang w:val="es-ES"/>
-                        </w:rPr>
-                        <w:t>reset</w:t>
-                      </w:r>
-                      <w:proofErr w:type="spellEnd"/>
-                      <w:r>
-                        <w:rPr>
-                          <w:sz w:val="16"/>
-                          <w:szCs w:val="16"/>
-                          <w:lang w:val="es-ES"/>
-                        </w:rPr>
-                        <w:t xml:space="preserve"> </w:t>
-                      </w:r>
-                      <w:proofErr w:type="spellStart"/>
-                      <w:r>
-                        <w:rPr>
-                          <w:sz w:val="16"/>
-                          <w:szCs w:val="16"/>
-                          <w:lang w:val="es-ES"/>
-                        </w:rPr>
-                        <w:t>previous</w:t>
-                      </w:r>
-                      <w:proofErr w:type="spellEnd"/>
-                      <w:r>
-                        <w:rPr>
-                          <w:sz w:val="16"/>
-                          <w:szCs w:val="16"/>
-                          <w:lang w:val="es-ES"/>
-                        </w:rPr>
-                        <w:t xml:space="preserve"> milis</w:t>
-                      </w:r>
-                    </w:p>
-                  </w:txbxContent>
-                </v:textbox>
-              </v:shape>
-            </w:pict>
-          </mc:Fallback>
-        </mc:AlternateContent>
-      </w:r>
-      <w:r>
-        <w:rPr>
-          <w:noProof/>
-          <w:color w:val="24292E"/>
-          <w:sz w:val="24"/>
-          <w:szCs w:val="24"/>
-        </w:rPr>
-        <mc:AlternateContent>
-          <mc:Choice Requires="wps">
-            <w:drawing>
-              <wp:anchor distT="0" distB="0" distL="114300" distR="114300" simplePos="0" relativeHeight="251666432" behindDoc="0" locked="0" layoutInCell="1" allowOverlap="1">
-                <wp:simplePos x="0" y="0"/>
-                <wp:positionH relativeFrom="column">
-                  <wp:posOffset>1608226</wp:posOffset>
-                </wp:positionH>
-                <wp:positionV relativeFrom="paragraph">
-                  <wp:posOffset>84540</wp:posOffset>
-                </wp:positionV>
-                <wp:extent cx="848412" cy="235670"/>
-                <wp:effectExtent l="0" t="0" r="15240" b="18415"/>
-                <wp:wrapNone/>
-                <wp:docPr id="25" name="Cuadro de texto 25"/>
-                <wp:cNvGraphicFramePr/>
-                <a:graphic xmlns:a="http://schemas.openxmlformats.org/drawingml/2006/main">
-                  <a:graphicData uri="http://schemas.microsoft.com/office/word/2010/wordprocessingShape">
-                    <wps:wsp>
-                      <wps:cNvSpPr txBox="1"/>
-                      <wps:spPr>
-                        <a:xfrm>
-                          <a:off x="0" y="0"/>
-                          <a:ext cx="848412" cy="235670"/>
-                        </a:xfrm>
-                        <a:prstGeom prst="rect">
-                          <a:avLst/>
-                        </a:prstGeom>
-                        <a:solidFill>
-                          <a:schemeClr val="lt1"/>
-                        </a:solidFill>
-                        <a:ln w="6350">
-                          <a:solidFill>
-                            <a:prstClr val="black"/>
-                          </a:solidFill>
-                        </a:ln>
-                      </wps:spPr>
-                      <wps:txbx>
-                        <w:txbxContent>
-                          <w:p>
-                            <w:pPr>
-                              <w:rPr>
-                                <w:sz w:val="16"/>
-                                <w:szCs w:val="16"/>
-                                <w:lang w:val="es-ES"/>
-                              </w:rPr>
-                            </w:pPr>
-                            <w:r>
-                              <w:rPr>
-                                <w:sz w:val="16"/>
-                                <w:szCs w:val="16"/>
-                                <w:lang w:val="es-ES"/>
-                              </w:rPr>
-                              <w:t>Paso de peso</w:t>
-                            </w:r>
-                          </w:p>
-                          <w:p>
-                            <w:pPr>
-                              <w:rPr>
-                                <w:lang w:val="es-ES"/>
-                              </w:rPr>
-                            </w:pPr>
-                          </w:p>
-                        </w:txbxContent>
-                      </wps:txbx>
-                      <wps:bodyPr rot="0" spcFirstLastPara="0" vertOverflow="overflow" horzOverflow="overflow" vert="horz" wrap="square" lIns="91440" tIns="45720" rIns="91440" bIns="45720" numCol="1" spcCol="0" rtlCol="0" fromWordArt="0" anchor="t" anchorCtr="0" forceAA="0" compatLnSpc="1">
-                        <a:prstTxWarp prst="textNoShape">
-                          <a:avLst/>
-                        </a:prstTxWarp>
-                        <a:noAutofit/>
-                      </wps:bodyPr>
-                    </wps:wsp>
-                  </a:graphicData>
-                </a:graphic>
-                <wp14:sizeRelH relativeFrom="margin">
-                  <wp14:pctWidth>0</wp14:pctWidth>
-                </wp14:sizeRelH>
-                <wp14:sizeRelV relativeFrom="margin">
-                  <wp14:pctHeight>0</wp14:pctHeight>
-                </wp14:sizeRelV>
-              </wp:anchor>
-            </w:drawing>
-          </mc:Choice>
-          <mc:Fallback>
-            <w:pict>
-              <v:shape id="Cuadro de texto 25" o:spid="_x0000_s1034" type="#_x0000_t202" style="position:absolute;margin-left:126.65pt;margin-top:6.65pt;width:66.8pt;height:18.55pt;z-index:251666432;visibility:visible;mso-wrap-style:square;mso-width-percent:0;mso-height-percent:0;mso-wrap-distance-left:9pt;mso-wrap-distance-top:0;mso-wrap-distance-right:9pt;mso-wrap-distance-bottom:0;mso-position-horizontal:absolute;mso-position-horizontal-relative:text;mso-position-vertical:absolute;mso-position-vertical-relative:text;mso-width-percent:0;mso-height-percent:0;mso-width-relative:margin;mso-height-relative:margin;v-text-anchor:top" o:gfxdata="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" fillcolor="white [3201]" strokeweight=".5pt">
-                <v:textbox>
-                  <w:txbxContent>
-                    <w:p>
-                      <w:pPr>
-                        <w:rPr>
-                          <w:sz w:val="16"/>
-                          <w:szCs w:val="16"/>
-                          <w:lang w:val="es-ES"/>
-                        </w:rPr>
-                      </w:pPr>
-                      <w:r>
-                        <w:rPr>
-                          <w:sz w:val="16"/>
-                          <w:szCs w:val="16"/>
-                          <w:lang w:val="es-ES"/>
-                        </w:rPr>
-                        <w:t>Paso de peso</w:t>
-                      </w:r>
-                    </w:p>
-                    <w:p>
-                      <w:pPr>
-                        <w:rPr>
-                          <w:lang w:val="es-ES"/>
-                        </w:rPr>
-                      </w:pPr>
-                    </w:p>
-                  </w:txbxContent>
-                </v:textbox>
-              </v:shape>
-            </w:pict>
-          </mc:Fallback>
-        </mc:AlternateContent>
-      </w:r>
-      <w:r>
-        <w:rPr>
-          <w:noProof/>
-          <w:color w:val="24292E"/>
-          <w:sz w:val="24"/>
-          <w:szCs w:val="24"/>
-        </w:rPr>
-        <mc:AlternateContent>
-          <mc:Choice Requires="wps">
-            <w:drawing>
-              <wp:anchor distT="0" distB="0" distL="114300" distR="114300" simplePos="0" relativeHeight="251671552" behindDoc="0" locked="0" layoutInCell="1" allowOverlap="1" wp14:anchorId="364A44BE" wp14:editId="5A3BFB19">
-                <wp:simplePos x="0" y="0"/>
-                <wp:positionH relativeFrom="column">
-                  <wp:posOffset>2234154</wp:posOffset>
-                </wp:positionH>
-                <wp:positionV relativeFrom="paragraph">
-                  <wp:posOffset>321009</wp:posOffset>
-                </wp:positionV>
-                <wp:extent cx="169682" cy="527901"/>
-                <wp:effectExtent l="0" t="0" r="33655" b="31115"/>
-                <wp:wrapNone/>
-                <wp:docPr id="28" name="Conector recto de flecha 28"/>
-                <wp:cNvGraphicFramePr/>
-                <a:graphic xmlns:a="http://schemas.openxmlformats.org/drawingml/2006/main">
-                  <a:graphicData uri="http://schemas.microsoft.com/office/word/2010/wordprocessingShape">
-                    <wps:wsp>
-                      <wps:cNvCnPr/>
-                      <wps:spPr>
-                        <a:xfrm>
-                          <a:off x="0" y="0"/>
-                          <a:ext cx="169682" cy="527901"/>
-                        </a:xfrm>
-                        <a:prstGeom prst="straightConnector1">
-                          <a:avLst/>
-                        </a:prstGeom>
-                        <a:ln>
-                          <a:solidFill>
-                            <a:schemeClr val="tx1"/>
-                          </a:solidFill>
-                          <a:tailEnd type="triangle"/>
-                        </a:ln>
-                      </wps:spPr>
-                      <wps:style>
-                        <a:lnRef idx="1">
-                          <a:schemeClr val="accent6"/>
-                        </a:lnRef>
-                        <a:fillRef idx="0">
-                          <a:schemeClr val="accent6"/>
-                        </a:fillRef>
-                        <a:effectRef idx="0">
-                          <a:schemeClr val="accent6"/>
-                        </a:effectRef>
-                        <a:fontRef idx="minor">
-                          <a:schemeClr val="tx1"/>
-                        </a:fontRef>
-                      </wps:style>
-                      <wps:bodyPr/>
-                    </wps:wsp>
-                  </a:graphicData>
-                </a:graphic>
-                <wp14:sizeRelH relativeFrom="margin">
-                  <wp14:pctWidth>0</wp14:pctWidth>
-                </wp14:sizeRelH>
-                <wp14:sizeRelV relativeFrom="margin">
-                  <wp14:pctHeight>0</wp14:pctHeight>
-                </wp14:sizeRelV>
-              </wp:anchor>
-            </w:drawing>
-          </mc:Choice>
-          <mc:Fallback>
-            <w:pict>
-              <v:shape w14:anchorId="3F959BE9" id="Conector recto de flecha 28" o:spid="_x0000_s1026" type="#_x0000_t32" style="position:absolute;margin-left:175.9pt;margin-top:25.3pt;width:13.35pt;height:41.55pt;z-index:251671552;visibility:visible;mso-wrap-style:square;mso-width-percent:0;mso-height-percent:0;mso-wrap-distance-left:9pt;mso-wrap-distance-top:0;mso-wrap-distance-right:9pt;mso-wrap-distance-bottom:0;mso-position-horizontal:absolute;mso-position-horizontal-relative:text;mso-position-vertical:absolute;mso-position-vertical-relative:text;mso-width-percent:0;mso-height-percent:0;mso-width-relative:margin;mso-height-relative:margin" o:gfxdata="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" strokecolor="black [3213]">
-                <v:stroke endarrow="block"/>
-              </v:shape>
-            </w:pict>
-          </mc:Fallback>
-        </mc:AlternateContent>
-      </w:r>
-      <w:r>
-        <w:rPr>
-          <w:noProof/>
-          <w:color w:val="24292E"/>
-          <w:sz w:val="24"/>
-          <w:szCs w:val="24"/>
-        </w:rPr>
-        <mc:AlternateContent>
-          <mc:Choice Requires="wps">
-            <w:drawing>
-              <wp:anchor distT="0" distB="0" distL="114300" distR="114300" simplePos="0" relativeHeight="251663360" behindDoc="0" locked="0" layoutInCell="1" allowOverlap="1">
-                <wp:simplePos x="0" y="0"/>
-                <wp:positionH relativeFrom="column">
-                  <wp:posOffset>3280527</wp:posOffset>
-                </wp:positionH>
-                <wp:positionV relativeFrom="paragraph">
-                  <wp:posOffset>1376810</wp:posOffset>
-                </wp:positionV>
-                <wp:extent cx="1391730" cy="1382545"/>
-                <wp:effectExtent l="25400" t="25400" r="18415" b="14605"/>
-                <wp:wrapNone/>
-                <wp:docPr id="23" name="Conector recto de flecha 23"/>
-                <wp:cNvGraphicFramePr/>
-                <a:graphic xmlns:a="http://schemas.openxmlformats.org/drawingml/2006/main">
-                  <a:graphicData uri="http://schemas.microsoft.com/office/word/2010/wordprocessingShape">
-                    <wps:wsp>
-                      <wps:cNvCnPr/>
-                      <wps:spPr>
-                        <a:xfrm flipH="1" flipV="1">
-                          <a:off x="0" y="0"/>
-                          <a:ext cx="1391730" cy="1382545"/>
-                        </a:xfrm>
-                        <a:prstGeom prst="straightConnector1">
-                          <a:avLst/>
-                        </a:prstGeom>
-                        <a:ln>
-                          <a:solidFill>
-                            <a:schemeClr val="tx1"/>
-                          </a:solidFill>
-                          <a:tailEnd type="triangle"/>
-                        </a:ln>
-                      </wps:spPr>
-                      <wps:style>
-                        <a:lnRef idx="1">
-                          <a:schemeClr val="accent6"/>
-                        </a:lnRef>
-                        <a:fillRef idx="0">
-                          <a:schemeClr val="accent6"/>
-                        </a:fillRef>
-                        <a:effectRef idx="0">
-                          <a:schemeClr val="accent6"/>
-                        </a:effectRef>
-                        <a:fontRef idx="minor">
-                          <a:schemeClr val="tx1"/>
-                        </a:fontRef>
-                      </wps:style>
-                      <wps:bodyPr/>
-                    </wps:wsp>
-                  </a:graphicData>
-                </a:graphic>
-                <wp14:sizeRelH relativeFrom="margin">
-                  <wp14:pctWidth>0</wp14:pctWidth>
-                </wp14:sizeRelH>
-                <wp14:sizeRelV relativeFrom="margin">
-                  <wp14:pctHeight>0</wp14:pctHeight>
-                </wp14:sizeRelV>
-              </wp:anchor>
-            </w:drawing>
-          </mc:Choice>
-          <mc:Fallback>
-            <w:pict>
-              <v:shape w14:anchorId="0A991B37" id="Conector recto de flecha 23" o:spid="_x0000_s1026" type="#_x0000_t32" style="position:absolute;margin-left:258.3pt;margin-top:108.4pt;width:109.6pt;height:108.85pt;flip:x y;z-index:251663360;visibility:visible;mso-wrap-style:square;mso-width-percent:0;mso-height-percent:0;mso-wrap-distance-left:9pt;mso-wrap-distance-top:0;mso-wrap-distance-right:9pt;mso-wrap-distance-bottom:0;mso-position-horizontal:absolute;mso-position-horizontal-relative:text;mso-position-vertical:absolute;mso-position-vertical-relative:text;mso-width-percent:0;mso-height-percent:0;mso-width-relative:margin;mso-height-relative:margin" o:gfxdata="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" strokecolor="black [3213]">
-                <v:stroke endarrow="block"/>
-              </v:shape>
-            </w:pict>
-          </mc:Fallback>
-        </mc:AlternateContent>
-      </w:r>
-      <w:r>
-        <w:rPr>
-          <w:noProof/>
-          <w:color w:val="24292E"/>
-          <w:sz w:val="24"/>
-          <w:szCs w:val="24"/>
-        </w:rPr>
-        <mc:AlternateContent>
-          <mc:Choice Requires="wps">
-            <w:drawing>
-              <wp:anchor distT="0" distB="0" distL="114300" distR="114300" simplePos="0" relativeHeight="251662336" behindDoc="0" locked="0" layoutInCell="1" allowOverlap="1">
-                <wp:simplePos x="0" y="0"/>
-                <wp:positionH relativeFrom="column">
-                  <wp:posOffset>4618355</wp:posOffset>
-                </wp:positionH>
-                <wp:positionV relativeFrom="paragraph">
-                  <wp:posOffset>2761667</wp:posOffset>
-                </wp:positionV>
-                <wp:extent cx="923827" cy="226243"/>
-                <wp:effectExtent l="0" t="0" r="16510" b="15240"/>
-                <wp:wrapNone/>
-                <wp:docPr id="7" name="Cuadro de texto 7"/>
-                <wp:cNvGraphicFramePr/>
-                <a:graphic xmlns:a="http://schemas.openxmlformats.org/drawingml/2006/main">
-                  <a:graphicData uri="http://schemas.microsoft.com/office/word/2010/wordprocessingShape">
-                    <wps:wsp>
-                      <wps:cNvSpPr txBox="1"/>
-                      <wps:spPr>
-                        <a:xfrm>
-                          <a:off x="0" y="0"/>
-                          <a:ext cx="923827" cy="226243"/>
-                        </a:xfrm>
-                        <a:prstGeom prst="rect">
-                          <a:avLst/>
-                        </a:prstGeom>
-                        <a:solidFill>
-                          <a:schemeClr val="lt1"/>
-                        </a:solidFill>
-                        <a:ln w="6350">
-                          <a:solidFill>
-                            <a:prstClr val="black"/>
-                          </a:solidFill>
-                        </a:ln>
-                      </wps:spPr>
-                      <wps:txbx>
-                        <w:txbxContent>
-                          <w:p>
-                            <w:pPr>
-                              <w:rPr>
-                                <w:sz w:val="16"/>
-                                <w:szCs w:val="16"/>
-                                <w:lang w:val="es-ES"/>
-                              </w:rPr>
-                            </w:pPr>
-                            <w:r>
-                              <w:rPr>
-                                <w:sz w:val="16"/>
-                                <w:szCs w:val="16"/>
-                                <w:lang w:val="es-ES"/>
-                              </w:rPr>
-                              <w:t>Cancelar Trago</w:t>
-                            </w:r>
-                          </w:p>
-                        </w:txbxContent>
-                      </wps:txbx>
-                      <wps:bodyPr rot="0" spcFirstLastPara="0" vertOverflow="overflow" horzOverflow="overflow" vert="horz" wrap="square" lIns="91440" tIns="45720" rIns="91440" bIns="45720" numCol="1" spcCol="0" rtlCol="0" fromWordArt="0" anchor="t" anchorCtr="0" forceAA="0" compatLnSpc="1">
-                        <a:prstTxWarp prst="textNoShape">
-                          <a:avLst/>
-                        </a:prstTxWarp>
-                        <a:noAutofit/>
-                      </wps:bodyPr>
-                    </wps:wsp>
-                  </a:graphicData>
-                </a:graphic>
-                <wp14:sizeRelH relativeFrom="margin">
-                  <wp14:pctWidth>0</wp14:pctWidth>
-                </wp14:sizeRelH>
-                <wp14:sizeRelV relativeFrom="margin">
-                  <wp14:pctHeight>0</wp14:pctHeight>
-                </wp14:sizeRelV>
-              </wp:anchor>
-            </w:drawing>
-          </mc:Choice>
-          <mc:Fallback>
-            <w:pict>
-              <v:shape id="Cuadro de texto 7" o:spid="_x0000_s1035" type="#_x0000_t202" style="position:absolute;margin-left:363.65pt;margin-top:217.45pt;width:72.75pt;height:17.8pt;z-index:251662336;visibility:visible;mso-wrap-style:square;mso-width-percent:0;mso-height-percent:0;mso-wrap-distance-left:9pt;mso-wrap-distance-top:0;mso-wrap-distance-right:9pt;mso-wrap-distance-bottom:0;mso-position-horizontal:absolute;mso-position-horizontal-relative:text;mso-position-vertical:absolute;mso-position-vertical-relative:text;mso-width-percent:0;mso-height-percent:0;mso-width-relative:margin;mso-height-relative:margin;v-text-anchor:top" o:gfxdata="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" fillcolor="white [3201]" strokeweight=".5pt">
-                <v:textbox>
-                  <w:txbxContent>
-                    <w:p>
-                      <w:pPr>
-                        <w:rPr>
-                          <w:sz w:val="16"/>
-                          <w:szCs w:val="16"/>
-                          <w:lang w:val="es-ES"/>
-                        </w:rPr>
-                      </w:pPr>
-                      <w:r>
-                        <w:rPr>
-                          <w:sz w:val="16"/>
-                          <w:szCs w:val="16"/>
-                          <w:lang w:val="es-ES"/>
-                        </w:rPr>
-                        <w:t>Cancelar Trago</w:t>
-                      </w:r>
-                    </w:p>
-                  </w:txbxContent>
-                </v:textbox>
-              </v:shape>
-            </w:pict>
-          </mc:Fallback>
-        </mc:AlternateContent>
-      </w:r>
-      <w:r>
-        <w:rPr>
-          <w:noProof/>
-          <w:color w:val="24292E"/>
-          <w:sz w:val="24"/>
-          <w:szCs w:val="24"/>
-        </w:rPr>
         <w:drawing>
-          <wp:inline distT="114300" distB="114300" distL="114300" distR="114300">
-            <wp:extent cx="6114550" cy="3290888"/>
-            <wp:effectExtent l="0" t="0" r="0" b="0"/>
-            <wp:docPr id="3" name="image10.png"/>
-            <wp:cNvGraphicFramePr/>
+          <wp:inline distT="0" distB="0" distL="0" distR="0" wp14:anchorId="2EDEBE2D" wp14:editId="3232A3A8">
+            <wp:extent cx="5353050" cy="3767621"/>
+            <wp:effectExtent l="0" t="0" r="0" b="4445"/>
+            <wp:docPr id="24" name="Imagen 24"/>
+            <wp:cNvGraphicFramePr>
+              <a:graphicFrameLocks xmlns:a="http://schemas.openxmlformats.org/drawingml/2006/main" noChangeAspect="1"/>
+            </wp:cNvGraphicFramePr>
             <a:graphic xmlns:a="http://schemas.openxmlformats.org/drawingml/2006/main">
               <a:graphicData uri="http://schemas.openxmlformats.org/drawingml/2006/picture">
                 <pic:pic xmlns:pic="http://schemas.openxmlformats.org/drawingml/2006/picture">
                   <pic:nvPicPr>
-                    <pic:cNvPr id="0" name="image10.png"/>
-                    <pic:cNvPicPr preferRelativeResize="0"/>
+                    <pic:cNvPr id="0" name="Picture 2"/>
+                    <pic:cNvPicPr>
+                      <a:picLocks noChangeAspect="1" noChangeArrowheads="1"/>
+                    </pic:cNvPicPr>
                   </pic:nvPicPr>
                   <pic:blipFill>
-                    <a:blip r:embed="rId22"/>
+                    <a:blip r:embed="rId22">
+                      <a:extLst>
+                        <a:ext uri="{28A0092B-C50C-407E-A947-70E740481C1C}">
+                          <a14:useLocalDpi xmlns:a14="http://schemas.microsoft.com/office/drawing/2010/main" val="0"/>
+                        </a:ext>
+                      </a:extLst>
+                    </a:blip>
                     <a:srcRect/>
                     <a:stretch>
                       <a:fillRect/>
                     </a:stretch>
                   </pic:blipFill>
-                  <pic:spPr>
+                  <pic:spPr bwMode="auto">
                     <a:xfrm>
                       <a:off x="0" y="0"/>
-                      <a:ext cx="6114550" cy="3290888"/>
+                      <a:ext cx="5362922" cy="3774569"/>
                     </a:xfrm>
                     <a:prstGeom prst="rect">
                       <a:avLst/>
                     </a:prstGeom>
-                    <a:ln/>
+                    <a:noFill/>
+                    <a:ln>
+                      <a:noFill/>
+                    </a:ln>
                   </pic:spPr>
                 </pic:pic>
               </a:graphicData>
@@ -5098,15 +5183,25 @@
           </wp:inline>
         </w:drawing>
       </w:r>
+      <w:r>
+        <w:rPr>
+          <w:color w:val="24292E"/>
+          <w:sz w:val="24"/>
+          <w:szCs w:val="24"/>
+        </w:rPr>
+        <w:br w:type="page"/>
+      </w:r>
     </w:p>
     <w:p>
       <w:pPr>
         <w:pStyle w:val="Ttulo2"/>
       </w:pPr>
+      <w:bookmarkStart w:id="23" w:name="_Toc13652652"/>
       <w:r>
         <w:lastRenderedPageBreak/>
         <w:t>Diagrama de Estados</w:t>
       </w:r>
+      <w:bookmarkEnd w:id="23"/>
     </w:p>
     <w:p>
       <w:pPr>
@@ -5126,7 +5221,7 @@
           <w:szCs w:val="24"/>
         </w:rPr>
         <w:drawing>
-          <wp:inline distT="0" distB="0" distL="0" distR="0">
+          <wp:inline distT="0" distB="0" distL="0" distR="0" wp14:anchorId="5BBD3FAB" wp14:editId="06406295">
             <wp:extent cx="5733415" cy="2686050"/>
             <wp:effectExtent l="0" t="0" r="635" b="0"/>
             <wp:docPr id="22" name="Imagen 22"/>
@@ -5172,9 +5267,11 @@
       <w:pPr>
         <w:pStyle w:val="Ttulo1"/>
       </w:pPr>
+      <w:bookmarkStart w:id="24" w:name="_Toc13652653"/>
       <w:r>
         <w:t>Android</w:t>
       </w:r>
+      <w:bookmarkEnd w:id="24"/>
       <w:r>
         <w:fldChar w:fldCharType="begin"/>
       </w:r>
@@ -5342,7 +5439,7 @@
         </w:rPr>
         <w:lastRenderedPageBreak/>
         <w:drawing>
-          <wp:inline distT="114300" distB="114300" distL="114300" distR="114300">
+          <wp:inline distT="114300" distB="114300" distL="114300" distR="114300" wp14:anchorId="6F12B156" wp14:editId="3B2A2DD3">
             <wp:extent cx="1333500" cy="3397250"/>
             <wp:effectExtent l="152400" t="152400" r="361950" b="355600"/>
             <wp:docPr id="16" name="image8.png"/>
@@ -5395,7 +5492,7 @@
           <w:highlight w:val="white"/>
         </w:rPr>
         <w:drawing>
-          <wp:inline distT="114300" distB="114300" distL="114300" distR="114300">
+          <wp:inline distT="114300" distB="114300" distL="114300" distR="114300" wp14:anchorId="5C2CBB9C" wp14:editId="3B264636">
             <wp:extent cx="1381125" cy="3404235"/>
             <wp:effectExtent l="152400" t="152400" r="371475" b="367665"/>
             <wp:docPr id="13" name="image6.png"/>
@@ -5448,7 +5545,7 @@
           <w:highlight w:val="white"/>
         </w:rPr>
         <w:drawing>
-          <wp:inline distT="114300" distB="114300" distL="114300" distR="114300">
+          <wp:inline distT="114300" distB="114300" distL="114300" distR="114300" wp14:anchorId="466046BB" wp14:editId="768647DA">
             <wp:extent cx="1409700" cy="3413760"/>
             <wp:effectExtent l="152400" t="152400" r="361950" b="358140"/>
             <wp:docPr id="4" name="image5.png"/>
@@ -5506,12 +5603,14 @@
           <w:highlight w:val="white"/>
         </w:rPr>
       </w:pPr>
+      <w:bookmarkStart w:id="25" w:name="_Toc13652654"/>
       <w:r>
         <w:rPr>
           <w:highlight w:val="white"/>
         </w:rPr>
         <w:t>Sensores Utilizados</w:t>
       </w:r>
+      <w:bookmarkEnd w:id="25"/>
       <w:r>
         <w:rPr>
           <w:highlight w:val="white"/>
@@ -5583,12 +5682,14 @@
           <w:highlight w:val="white"/>
         </w:rPr>
       </w:pPr>
+      <w:bookmarkStart w:id="26" w:name="_Toc13652655"/>
       <w:r>
         <w:rPr>
           <w:highlight w:val="white"/>
         </w:rPr>
         <w:t>Acelerómetro</w:t>
       </w:r>
+      <w:bookmarkEnd w:id="26"/>
     </w:p>
     <w:p>
       <w:r>
@@ -5611,7 +5712,7 @@
         </w:rPr>
         <w:lastRenderedPageBreak/>
         <w:drawing>
-          <wp:anchor distT="114300" distB="114300" distL="114300" distR="114300" simplePos="0" relativeHeight="251660288" behindDoc="0" locked="0" layoutInCell="1" hidden="0" allowOverlap="1">
+          <wp:anchor distT="114300" distB="114300" distL="114300" distR="114300" simplePos="0" relativeHeight="251660288" behindDoc="0" locked="0" layoutInCell="1" hidden="0" allowOverlap="1" wp14:anchorId="187F60D2" wp14:editId="69B21E0C">
             <wp:simplePos x="0" y="0"/>
             <wp:positionH relativeFrom="column">
               <wp:posOffset>4457065</wp:posOffset>
@@ -5699,12 +5800,14 @@
           <w:highlight w:val="white"/>
         </w:rPr>
       </w:pPr>
+      <w:bookmarkStart w:id="27" w:name="_Toc13652656"/>
       <w:r>
         <w:rPr>
           <w:highlight w:val="white"/>
         </w:rPr>
         <w:t>Proximidad</w:t>
       </w:r>
+      <w:bookmarkEnd w:id="27"/>
     </w:p>
     <w:p>
       <w:r>
@@ -5712,7 +5815,7 @@
           <w:noProof/>
         </w:rPr>
         <w:drawing>
-          <wp:anchor distT="114300" distB="114300" distL="114300" distR="114300" simplePos="0" relativeHeight="251661312" behindDoc="0" locked="0" layoutInCell="1" hidden="0" allowOverlap="1">
+          <wp:anchor distT="114300" distB="114300" distL="114300" distR="114300" simplePos="0" relativeHeight="251661312" behindDoc="0" locked="0" layoutInCell="1" hidden="0" allowOverlap="1" wp14:anchorId="71379051" wp14:editId="7BA86B15">
             <wp:simplePos x="0" y="0"/>
             <wp:positionH relativeFrom="page">
               <wp:align>right</wp:align>
@@ -5813,12 +5916,14 @@
           <w:highlight w:val="white"/>
         </w:rPr>
       </w:pPr>
+      <w:bookmarkStart w:id="28" w:name="_Toc13652657"/>
       <w:r>
         <w:rPr>
           <w:highlight w:val="white"/>
         </w:rPr>
         <w:t>Gravedad</w:t>
       </w:r>
+      <w:bookmarkEnd w:id="28"/>
     </w:p>
     <w:p>
       <w:r>
@@ -5913,6 +6018,7 @@
       </w:r>
     </w:p>
     <w:sectPr>
+      <w:footerReference w:type="default" r:id="rId29"/>
       <w:pgSz w:w="11909" w:h="16834"/>
       <w:pgMar w:top="1440" w:right="1440" w:bottom="1440" w:left="1440" w:header="720" w:footer="720" w:gutter="0"/>
       <w:pgBorders w:offsetFrom="page">
@@ -5964,6 +6070,33 @@
       </w:docPartObj>
     </w:sdtPr>
     <w:sdtEndPr/>
+    <w:sdtContent>
+      <w:p>
+        <w:pPr>
+          <w:pStyle w:val="Piedepgina"/>
+          <w:jc w:val="right"/>
+        </w:pPr>
+      </w:p>
+    </w:sdtContent>
+  </w:sdt>
+  <w:p>
+    <w:pPr>
+      <w:pStyle w:val="Piedepgina"/>
+    </w:pPr>
+  </w:p>
+</w:ftr>
+</file>
+
+<file path=word/footer2.xml><?xml version="1.0" encoding="utf-8"?>
+<w:ftr xmlns:wpc="http://schemas.microsoft.com/office/word/2010/wordprocessingCanvas" xmlns:cx="http://schemas.microsoft.com/office/drawing/2014/chartex" xmlns:cx1="http://schemas.microsoft.com/office/drawing/2015/9/8/chartex" xmlns:cx2="http://schemas.microsoft.com/office/drawing/2015/10/21/chartex" xmlns:cx3="http://schemas.microsoft.com/office/drawing/2016/5/9/chartex" xmlns:cx4="http://schemas.microsoft.com/office/drawing/2016/5/10/chartex" xmlns:cx5="http://schemas.microsoft.com/office/drawing/2016/5/11/chartex" xmlns:cx6="http://schemas.microsoft.com/office/drawing/2016/5/12/chartex" xmlns:cx7="http://schemas.microsoft.com/office/drawing/2016/5/13/chartex" xmlns:cx8="http://schemas.microsoft.com/office/drawing/2016/5/14/chartex" xmlns:mc="http://schemas.openxmlformats.org/markup-compatibility/2006" xmlns:aink="http://schemas.microsoft.com/office/drawing/2016/ink" xmlns:am3d="http://schemas.microsoft.com/office/drawing/2017/model3d" xmlns:o="urn:schemas-microsoft-com:office:office" xmlns:r="http://schemas.openxmlformats.org/officeDocument/2006/relationships" xmlns:m="http://schemas.openxmlformats.org/officeDocument/2006/math" xmlns:v="urn:schemas-microsoft-com:vml" xmlns:wp14="http://schemas.microsoft.com/office/word/2010/wordprocessingDrawing" xmlns:wp="http://schemas.openxmlformats.org/drawingml/2006/wordprocessingDrawing" xmlns:w10="urn:schemas-microsoft-com:office:word" xmlns:w="http://schemas.openxmlformats.org/wordprocessingml/2006/main" xmlns:w14="http://schemas.microsoft.com/office/word/2010/wordml" xmlns:w15="http://schemas.microsoft.com/office/word/2012/wordml" xmlns:w16cid="http://schemas.microsoft.com/office/word/2016/wordml/cid" xmlns:w16se="http://schemas.microsoft.com/office/word/2015/wordml/symex" xmlns:wpg="http://schemas.microsoft.com/office/word/2010/wordprocessingGroup" xmlns:wpi="http://schemas.microsoft.com/office/word/2010/wordprocessingInk" xmlns:wne="http://schemas.microsoft.com/office/word/2006/wordml" xmlns:wps="http://schemas.microsoft.com/office/word/2010/wordprocessingShape" mc:Ignorable="w14 w15 w16se w16cid wp14">
+  <w:sdt>
+    <w:sdtPr>
+      <w:id w:val="-257762935"/>
+      <w:docPartObj>
+        <w:docPartGallery w:val="Page Numbers (Bottom of Page)"/>
+        <w:docPartUnique/>
+      </w:docPartObj>
+    </w:sdtPr>
     <w:sdtContent>
       <w:p>
         <w:pPr>
@@ -6864,7 +6997,7 @@
       </w:pPr>
     </w:pPrDefault>
   </w:docDefaults>
-  <w:latentStyles w:defLockedState="0" w:defUIPriority="99" w:defSemiHidden="0" w:defUnhideWhenUsed="0" w:defQFormat="0" w:count="376">
+  <w:latentStyles w:defLockedState="0" w:defUIPriority="99" w:defSemiHidden="0" w:defUnhideWhenUsed="0" w:defQFormat="0" w:count="375">
     <w:lsdException w:name="Normal" w:uiPriority="0" w:qFormat="1"/>
     <w:lsdException w:name="heading 1" w:uiPriority="9" w:qFormat="1"/>
     <w:lsdException w:name="heading 2" w:semiHidden="1" w:uiPriority="9" w:unhideWhenUsed="1" w:qFormat="1"/>
@@ -6970,6 +7103,7 @@
     <w:lsdException w:name="HTML Sample" w:semiHidden="1" w:unhideWhenUsed="1"/>
     <w:lsdException w:name="HTML Typewriter" w:semiHidden="1" w:unhideWhenUsed="1"/>
     <w:lsdException w:name="HTML Variable" w:semiHidden="1" w:unhideWhenUsed="1"/>
+    <w:lsdException w:name="Normal Table" w:semiHidden="1" w:unhideWhenUsed="1"/>
     <w:lsdException w:name="annotation subject" w:semiHidden="1" w:unhideWhenUsed="1"/>
     <w:lsdException w:name="No List" w:semiHidden="1" w:unhideWhenUsed="1"/>
     <w:lsdException w:name="Outline List 1" w:semiHidden="1" w:unhideWhenUsed="1"/>
@@ -7016,8 +7150,10 @@
     <w:lsdException w:name="Table Subtle 2" w:semiHidden="1" w:unhideWhenUsed="1"/>
     <w:lsdException w:name="Table Web 1" w:semiHidden="1" w:unhideWhenUsed="1"/>
     <w:lsdException w:name="Table Web 2" w:semiHidden="1" w:unhideWhenUsed="1"/>
+    <w:lsdException w:name="Table Web 3" w:semiHidden="1" w:unhideWhenUsed="1"/>
     <w:lsdException w:name="Balloon Text" w:semiHidden="1" w:unhideWhenUsed="1"/>
     <w:lsdException w:name="Table Grid" w:uiPriority="39"/>
+    <w:lsdException w:name="Table Theme" w:semiHidden="1" w:unhideWhenUsed="1"/>
     <w:lsdException w:name="Placeholder Text" w:semiHidden="1"/>
     <w:lsdException w:name="No Spacing" w:uiPriority="1" w:qFormat="1"/>
     <w:lsdException w:name="Light Shading" w:uiPriority="60"/>
@@ -7237,7 +7373,6 @@
     <w:lsdException w:name="Smart Hyperlink" w:semiHidden="1" w:unhideWhenUsed="1"/>
     <w:lsdException w:name="Hashtag" w:semiHidden="1" w:unhideWhenUsed="1"/>
     <w:lsdException w:name="Unresolved Mention" w:semiHidden="1" w:unhideWhenUsed="1"/>
-    <w:lsdException w:name="Smart Link" w:semiHidden="1" w:unhideWhenUsed="1"/>
   </w:latentStyles>
   <w:style w:type="paragraph" w:default="1" w:styleId="Normal">
     <w:name w:val="Normal"/>
@@ -7610,6 +7745,62 @@
       <w:szCs w:val="18"/>
     </w:rPr>
   </w:style>
+  <w:style w:type="paragraph" w:styleId="TtuloTDC">
+    <w:name w:val="TOC Heading"/>
+    <w:basedOn w:val="Ttulo1"/>
+    <w:next w:val="Normal"/>
+    <w:uiPriority w:val="39"/>
+    <w:unhideWhenUsed/>
+    <w:qFormat/>
+    <w:rsid w:val="0013461D"/>
+    <w:pPr>
+      <w:spacing w:before="240" w:after="0" w:line="259" w:lineRule="auto"/>
+      <w:outlineLvl w:val="9"/>
+    </w:pPr>
+    <w:rPr>
+      <w:rFonts w:asciiTheme="majorHAnsi" w:eastAsiaTheme="majorEastAsia" w:hAnsiTheme="majorHAnsi" w:cstheme="majorBidi"/>
+      <w:color w:val="365F91" w:themeColor="accent1" w:themeShade="BF"/>
+      <w:sz w:val="32"/>
+      <w:szCs w:val="32"/>
+      <w:lang w:val="es-ES" w:eastAsia="es-ES"/>
+    </w:rPr>
+  </w:style>
+  <w:style w:type="paragraph" w:styleId="TDC1">
+    <w:name w:val="toc 1"/>
+    <w:basedOn w:val="Normal"/>
+    <w:next w:val="Normal"/>
+    <w:autoRedefine/>
+    <w:uiPriority w:val="39"/>
+    <w:unhideWhenUsed/>
+    <w:rsid w:val="0013461D"/>
+    <w:pPr>
+      <w:spacing w:after="100"/>
+    </w:pPr>
+  </w:style>
+  <w:style w:type="paragraph" w:styleId="TDC2">
+    <w:name w:val="toc 2"/>
+    <w:basedOn w:val="Normal"/>
+    <w:next w:val="Normal"/>
+    <w:autoRedefine/>
+    <w:uiPriority w:val="39"/>
+    <w:unhideWhenUsed/>
+    <w:rsid w:val="0013461D"/>
+    <w:pPr>
+      <w:spacing w:after="100"/>
+      <w:ind w:left="220"/>
+    </w:pPr>
+  </w:style>
+  <w:style w:type="character" w:styleId="Hipervnculo">
+    <w:name w:val="Hyperlink"/>
+    <w:basedOn w:val="Fuentedeprrafopredeter"/>
+    <w:uiPriority w:val="99"/>
+    <w:unhideWhenUsed/>
+    <w:rsid w:val="0013461D"/>
+    <w:rPr>
+      <w:color w:val="0000FF" w:themeColor="hyperlink"/>
+      <w:u w:val="single"/>
+    </w:rPr>
+  </w:style>
 </w:styles>
 </file>
 
@@ -7938,7 +8129,7 @@
 </file>
 
 <file path=customXml/itemProps1.xml><?xml version="1.0" encoding="utf-8"?>
-<ds:datastoreItem xmlns:ds="http://schemas.openxmlformats.org/officeDocument/2006/customXml" ds:itemID="{F44B5DA0-1374-B345-B8F9-6417F05F5C03}">
+<ds:datastoreItem xmlns:ds="http://schemas.openxmlformats.org/officeDocument/2006/customXml" ds:itemID="{EB2ED019-8360-4923-9425-4E72E9B7EBDE}">
   <ds:schemaRefs>
     <ds:schemaRef ds:uri="http://schemas.openxmlformats.org/officeDocument/2006/bibliography"/>
   </ds:schemaRefs>

</xml_diff>